<commit_message>
Add ezra chapter study topics
</commit_message>
<xml_diff>
--- a/Inspired Scripture.docx
+++ b/Inspired Scripture.docx
@@ -78,7 +78,19 @@
         <w:rPr>
           <w:b/>
         </w:rPr>
-        <w:t>403</w:t>
+        <w:t>4</w:t>
+      </w:r>
+      <w:r>
+        <w:rPr>
+          <w:b/>
+        </w:rPr>
+        <w:t>1</w:t>
+      </w:r>
+      <w:r>
+        <w:rPr>
+          <w:b/>
+        </w:rPr>
+        <w:t>3</w:t>
       </w:r>
       <w:r>
         <w:rPr>
@@ -90,19 +102,7 @@
         <w:rPr>
           <w:b/>
         </w:rPr>
-        <w:t>3,</w:t>
-      </w:r>
-      <w:r>
-        <w:rPr>
-          <w:b/>
-        </w:rPr>
-        <w:t>99</w:t>
-      </w:r>
-      <w:r>
-        <w:rPr>
-          <w:b/>
-        </w:rPr>
-        <w:t>6</w:t>
+        <w:t>4,099</w:t>
       </w:r>
       <w:r>
         <w:rPr>
@@ -2181,6 +2181,7 @@
         <w:t xml:space="preserve">6 </w:t>
       </w:r>
       <w:r>
+        <w:lastRenderedPageBreak/>
         <w:t>pgs.;</w:t>
       </w:r>
       <w:r>
@@ -4497,6 +4498,7 @@
         </w:rPr>
       </w:pPr>
       <w:r>
+        <w:lastRenderedPageBreak/>
         <w:t xml:space="preserve">(13) </w:t>
       </w:r>
       <w:r>
@@ -5384,6 +5386,164 @@
       <w:r>
         <w:t xml:space="preserve"> pgs.)</w:t>
       </w:r>
+    </w:p>
+    <w:p>
+      <w:pPr>
+        <w:pStyle w:val="10spLeftInd05"/>
+        <w:ind w:left="360" w:hanging="360"/>
+      </w:pPr>
+      <w:r>
+        <w:t xml:space="preserve">(15) </w:t>
+      </w:r>
+      <w:r>
+        <w:rPr>
+          <w:b/>
+        </w:rPr>
+        <w:t>Ezra</w:t>
+      </w:r>
+      <w:r>
+        <w:t>:  (</w:t>
+      </w:r>
+      <w:r>
+        <w:rPr>
+          <w:i/>
+        </w:rPr>
+        <w:t xml:space="preserve">10 Chapters – </w:t>
+      </w:r>
+      <w:r>
+        <w:rPr>
+          <w:i/>
+        </w:rPr>
+        <w:t>103</w:t>
+      </w:r>
+      <w:r>
+        <w:rPr>
+          <w:i/>
+        </w:rPr>
+        <w:t xml:space="preserve"> </w:t>
+      </w:r>
+      <w:r>
+        <w:rPr>
+          <w:i/>
+        </w:rPr>
+        <w:t>pages</w:t>
+      </w:r>
+      <w:r>
+        <w:t xml:space="preserve">) (Ezra 1– </w:t>
+      </w:r>
+      <w:r>
+        <w:t xml:space="preserve">15 </w:t>
+      </w:r>
+      <w:r>
+        <w:t>pgs.;</w:t>
+      </w:r>
+      <w:r>
+        <w:t xml:space="preserve"> </w:t>
+      </w:r>
+      <w:r>
+        <w:t xml:space="preserve">Ezra 2– </w:t>
+      </w:r>
+      <w:r>
+        <w:t>10</w:t>
+      </w:r>
+      <w:r>
+        <w:t xml:space="preserve"> pgs.;</w:t>
+      </w:r>
+      <w:r>
+        <w:t xml:space="preserve"> </w:t>
+      </w:r>
+      <w:r>
+        <w:t xml:space="preserve">Ezra 3– </w:t>
+      </w:r>
+      <w:r>
+        <w:t>11</w:t>
+      </w:r>
+      <w:r>
+        <w:t xml:space="preserve"> pgs.;</w:t>
+      </w:r>
+      <w:r>
+        <w:t xml:space="preserve"> </w:t>
+      </w:r>
+      <w:r>
+        <w:t xml:space="preserve">Ezra 4– </w:t>
+      </w:r>
+      <w:r>
+        <w:t>10</w:t>
+      </w:r>
+      <w:r>
+        <w:t xml:space="preserve"> pgs.;</w:t>
+      </w:r>
+      <w:r>
+        <w:t xml:space="preserve"> </w:t>
+      </w:r>
+      <w:r>
+        <w:t xml:space="preserve">Ezra 5– </w:t>
+      </w:r>
+      <w:r>
+        <w:t>8</w:t>
+      </w:r>
+      <w:r>
+        <w:t xml:space="preserve"> pgs.;</w:t>
+      </w:r>
+      <w:r>
+        <w:t xml:space="preserve"> </w:t>
+      </w:r>
+      <w:r>
+        <w:t xml:space="preserve">Ezra 6– </w:t>
+      </w:r>
+      <w:r>
+        <w:t xml:space="preserve">11 </w:t>
+      </w:r>
+      <w:r>
+        <w:t>pgs.;</w:t>
+      </w:r>
+      <w:r>
+        <w:t xml:space="preserve"> </w:t>
+      </w:r>
+      <w:r>
+        <w:t xml:space="preserve">Ezra 7– </w:t>
+      </w:r>
+      <w:r>
+        <w:t>10</w:t>
+      </w:r>
+      <w:r>
+        <w:t xml:space="preserve"> pgs.;</w:t>
+      </w:r>
+      <w:r>
+        <w:t xml:space="preserve"> </w:t>
+      </w:r>
+      <w:r>
+        <w:t xml:space="preserve">Ezra 8– </w:t>
+      </w:r>
+      <w:r>
+        <w:t>10</w:t>
+      </w:r>
+      <w:r>
+        <w:t xml:space="preserve"> pgs.;</w:t>
+      </w:r>
+      <w:r>
+        <w:t xml:space="preserve"> </w:t>
+      </w:r>
+      <w:r>
+        <w:t xml:space="preserve">Ezra 9– </w:t>
+      </w:r>
+      <w:r>
+        <w:t>9</w:t>
+      </w:r>
+      <w:r>
+        <w:t xml:space="preserve"> </w:t>
+      </w:r>
+      <w:r>
+        <w:t xml:space="preserve">pgs.; Ezra 10– </w:t>
+      </w:r>
+      <w:r>
+        <w:t>9</w:t>
+      </w:r>
+      <w:r>
+        <w:t xml:space="preserve"> pgs.)</w:t>
+      </w:r>
+      <w:bookmarkStart w:name="_GoBack" w:id="0"/>
+      <w:bookmarkEnd w:id="0"/>
     </w:p>
     <w:p>
       <w:pPr>
@@ -5752,6 +5912,7 @@
         <w:ind w:left="1440" w:hanging="1440"/>
       </w:pPr>
       <w:r>
+        <w:lastRenderedPageBreak/>
         <w:t xml:space="preserve">12. </w:t>
       </w:r>
       <w:r>
@@ -6250,6 +6411,7 @@
         <w:ind w:left="1440" w:hanging="1440"/>
       </w:pPr>
       <w:r>
+        <w:lastRenderedPageBreak/>
         <w:t>12.</w:t>
       </w:r>
       <w:r>
@@ -6598,6 +6760,7 @@
           <w:bCs/>
         </w:rPr>
       </w:pPr>
+      <w:bookmarkStart w:name="_Hlk57826262" w:id="1"/>
       <w:r>
         <w:rPr>
           <w:b/>
@@ -6613,6 +6776,7 @@
         <w:tab/>
         <w:t>Spiritual Renewal / Transformation</w:t>
       </w:r>
+      <w:bookmarkEnd w:id="1"/>
     </w:p>
     <w:p>
       <w:pPr>
@@ -6776,6 +6940,7 @@
         <w:ind w:left="1440" w:hanging="1440"/>
       </w:pPr>
       <w:r>
+        <w:lastRenderedPageBreak/>
         <w:t>8.</w:t>
       </w:r>
       <w:r>
@@ -7024,6 +7189,21 @@
         <w:pStyle w:val="10spLeftInd05"/>
         <w:ind w:left="1440" w:hanging="1440"/>
       </w:pPr>
+      <w:bookmarkStart w:name="_Hlk57826281" w:id="2"/>
+      <w:r>
+        <w:t>19.</w:t>
+      </w:r>
+      <w:r>
+        <w:tab/>
+        <w:t>Seven lessons from Ezra on leading a nation in spiritual renewal – Ezra 10</w:t>
+      </w:r>
+      <w:bookmarkEnd w:id="2"/>
+    </w:p>
+    <w:p>
+      <w:pPr>
+        <w:pStyle w:val="10spLeftInd05"/>
+        <w:ind w:left="1440" w:hanging="1440"/>
+      </w:pPr>
       <w:r>
         <w:rPr>
           <w:rFonts w:eastAsia="Times New Roman"/>
@@ -7283,6 +7463,7 @@
           <w:bCs/>
         </w:rPr>
       </w:pPr>
+      <w:bookmarkStart w:name="_Hlk57826322" w:id="3"/>
       <w:r>
         <w:rPr>
           <w:b/>
@@ -7312,12 +7493,14 @@
         </w:rPr>
         <w:t>Repentance and Avoiding Backsliding</w:t>
       </w:r>
+      <w:bookmarkEnd w:id="3"/>
     </w:p>
     <w:p>
       <w:pPr>
         <w:spacing w:before="100" w:beforeAutospacing="1" w:after="100" w:afterAutospacing="1"/>
       </w:pPr>
       <w:r>
+        <w:lastRenderedPageBreak/>
         <w:t>1.</w:t>
       </w:r>
       <w:r>
@@ -7751,6 +7934,21 @@
     </w:p>
     <w:p>
       <w:pPr>
+        <w:pStyle w:val="10spLeftInd05"/>
+        <w:ind w:left="1440" w:hanging="1440"/>
+      </w:pPr>
+      <w:bookmarkStart w:name="_Hlk57826345" w:id="4"/>
+      <w:r>
+        <w:t>20.</w:t>
+      </w:r>
+      <w:r>
+        <w:tab/>
+        <w:t>Seven lessons on true repentance from Ezra – Ezra 9</w:t>
+      </w:r>
+      <w:bookmarkEnd w:id="4"/>
+    </w:p>
+    <w:p>
+      <w:pPr>
         <w:spacing w:before="100" w:beforeAutospacing="1" w:after="100" w:afterAutospacing="1"/>
         <w:rPr>
           <w:rFonts w:eastAsia="Times New Roman"/>
@@ -7932,6 +8130,7 @@
         <w:rPr>
           <w:rFonts w:eastAsia="Times New Roman"/>
         </w:rPr>
+        <w:lastRenderedPageBreak/>
         <w:t>6.</w:t>
       </w:r>
       <w:r>
@@ -8968,6 +9167,7 @@
         <w:rPr>
           <w:bCs/>
         </w:rPr>
+        <w:lastRenderedPageBreak/>
         <w:t>2.</w:t>
       </w:r>
       <w:r>
@@ -9486,6 +9686,7 @@
           <w:rFonts w:eastAsia="Times New Roman"/>
           <w:szCs w:val="24"/>
         </w:rPr>
+        <w:lastRenderedPageBreak/>
         <w:t>10.</w:t>
       </w:r>
       <w:r>
@@ -9949,6 +10150,12 @@
         <w:tab/>
         <w:t>Hannah fulfills her vow to God</w:t>
       </w:r>
+      <w:r>
+        <w:rPr>
+          <w:rFonts w:eastAsia="Times New Roman"/>
+        </w:rPr>
+        <w:t xml:space="preserve"> - 1 Samuel 1</w:t>
+      </w:r>
     </w:p>
     <w:p>
       <w:pPr>
@@ -10000,8 +10207,13 @@
         </w:rPr>
         <w:tab/>
       </w:r>
-      <w:r>
-        <w:t>Ziba’s broken vows to David and Mephibosheth</w:t>
+      <w:proofErr w:type="spellStart"/>
+      <w:r>
+        <w:t>Ziba’s</w:t>
+      </w:r>
+      <w:proofErr w:type="spellEnd"/>
+      <w:r>
+        <w:t xml:space="preserve"> broken vows to David and Mephibosheth</w:t>
       </w:r>
       <w:r>
         <w:t xml:space="preserve"> – 2 Samuel 16</w:t>
@@ -10235,6 +10447,7 @@
         <w:ind w:left="1440" w:hanging="1440"/>
       </w:pPr>
       <w:r>
+        <w:lastRenderedPageBreak/>
         <w:t>5.</w:t>
       </w:r>
       <w:r>
@@ -10820,6 +11033,7 @@
           <w:rFonts w:eastAsia="Times New Roman"/>
           <w:bCs/>
         </w:rPr>
+        <w:lastRenderedPageBreak/>
         <w:t>3.</w:t>
       </w:r>
       <w:r>
@@ -10990,11 +11204,19 @@
       <w:r>
         <w:tab/>
       </w:r>
-      <w:r>
-        <w:rPr>
-          <w:rStyle w:val="text"/>
-        </w:rPr>
-        <w:t xml:space="preserve">Elkanah’s polygamy creates </w:t>
+      <w:proofErr w:type="spellStart"/>
+      <w:r>
+        <w:rPr>
+          <w:rStyle w:val="text"/>
+        </w:rPr>
+        <w:t>Elkanah’s</w:t>
+      </w:r>
+      <w:proofErr w:type="spellEnd"/>
+      <w:r>
+        <w:rPr>
+          <w:rStyle w:val="text"/>
+        </w:rPr>
+        <w:t xml:space="preserve"> polygamy creates </w:t>
       </w:r>
       <w:r>
         <w:t>family</w:t>
@@ -11580,6 +11802,7 @@
         <w:rPr>
           <w:rStyle w:val="text"/>
         </w:rPr>
+        <w:lastRenderedPageBreak/>
         <w:t>3.</w:t>
       </w:r>
       <w:r>
@@ -12123,6 +12346,7 @@
           <w:bCs/>
           <w:szCs w:val="24"/>
         </w:rPr>
+        <w:lastRenderedPageBreak/>
         <w:t>V</w:t>
       </w:r>
       <w:r>
@@ -12719,6 +12943,7 @@
           <w:bCs/>
         </w:rPr>
       </w:pPr>
+      <w:bookmarkStart w:name="_Hlk57826376" w:id="5"/>
       <w:r>
         <w:rPr>
           <w:rFonts w:eastAsia="Times New Roman"/>
@@ -12760,6 +12985,7 @@
         </w:rPr>
         <w:t>Sacrifice and Charity</w:t>
       </w:r>
+      <w:bookmarkEnd w:id="5"/>
     </w:p>
     <w:p>
       <w:pPr>
@@ -12955,6 +13181,7 @@
           <w:color w:val="000000" w:themeColor="text1"/>
           <w:szCs w:val="24"/>
         </w:rPr>
+        <w:lastRenderedPageBreak/>
         <w:t>7.</w:t>
       </w:r>
       <w:r>
@@ -13254,12 +13481,14 @@
       <w:r>
         <w:t xml:space="preserve">self-sacrifice to save the people of </w:t>
       </w:r>
+      <w:proofErr w:type="spellStart"/>
       <w:r>
         <w:rPr>
           <w:rStyle w:val="text"/>
         </w:rPr>
         <w:t>Keilah</w:t>
       </w:r>
+      <w:proofErr w:type="spellEnd"/>
       <w:r>
         <w:rPr>
           <w:rFonts w:eastAsia="Times New Roman"/>
@@ -13323,11 +13552,19 @@
       <w:r>
         <w:tab/>
       </w:r>
-      <w:r>
-        <w:rPr>
-          <w:rFonts w:eastAsia="Times New Roman"/>
-        </w:rPr>
-        <w:t>Barzillai’s generosity to David in his time of need</w:t>
+      <w:proofErr w:type="spellStart"/>
+      <w:r>
+        <w:rPr>
+          <w:rFonts w:eastAsia="Times New Roman"/>
+        </w:rPr>
+        <w:t>Barzillai’s</w:t>
+      </w:r>
+      <w:proofErr w:type="spellEnd"/>
+      <w:r>
+        <w:rPr>
+          <w:rFonts w:eastAsia="Times New Roman"/>
+        </w:rPr>
+        <w:t xml:space="preserve"> generosity to David in his time of need</w:t>
       </w:r>
       <w:r>
         <w:rPr>
@@ -13361,30 +13598,73 @@
       <w:pPr>
         <w:pStyle w:val="10spLeftInd05"/>
         <w:ind w:left="1440" w:hanging="1440"/>
+      </w:pPr>
+      <w:r>
+        <w:rPr>
+          <w:rFonts w:eastAsia="Times New Roman"/>
+        </w:rPr>
+        <w:t>20.</w:t>
+      </w:r>
+      <w:r>
+        <w:tab/>
+        <w:t>God blesses a poor woman for sharing with Elijah – 1 Kings 17</w:t>
+      </w:r>
+    </w:p>
+    <w:p>
+      <w:pPr>
+        <w:pStyle w:val="10spLeftInd05"/>
+        <w:ind w:left="1440" w:hanging="1440"/>
         <w:rPr>
           <w:rFonts w:eastAsia="Times New Roman"/>
           <w:szCs w:val="24"/>
         </w:rPr>
       </w:pPr>
-      <w:r>
-        <w:rPr>
-          <w:rFonts w:eastAsia="Times New Roman"/>
-        </w:rPr>
-        <w:t>20.</w:t>
-      </w:r>
-      <w:r>
-        <w:tab/>
-        <w:t>God blesses a poor woman for sharing with Elijah – 1 Kings 17</w:t>
-      </w:r>
-    </w:p>
-    <w:p>
-      <w:pPr>
-        <w:pStyle w:val="10spLeftInd05"/>
-        <w:ind w:left="1440" w:hanging="1440"/>
-        <w:rPr>
-          <w:rFonts w:eastAsia="Times New Roman"/>
+      <w:bookmarkStart w:name="_Hlk57826403" w:id="6"/>
+      <w:r>
+        <w:t>21.</w:t>
+      </w:r>
+      <w:r>
+        <w:tab/>
+      </w:r>
+      <w:r>
+        <w:rPr>
+          <w:bCs/>
+          <w:color w:val="000000" w:themeColor="text1"/>
           <w:szCs w:val="24"/>
         </w:rPr>
+        <w:t>Seven lessons from the Second Tabernacle</w:t>
+      </w:r>
+      <w:r>
+        <w:rPr>
+          <w:bCs/>
+        </w:rPr>
+        <w:t xml:space="preserve"> </w:t>
+      </w:r>
+      <w:r>
+        <w:rPr>
+          <w:bCs/>
+          <w:color w:val="000000" w:themeColor="text1"/>
+          <w:szCs w:val="24"/>
+        </w:rPr>
+        <w:t xml:space="preserve">on serving God – </w:t>
+      </w:r>
+      <w:r>
+        <w:rPr>
+          <w:color w:val="000000" w:themeColor="text1"/>
+          <w:szCs w:val="24"/>
+        </w:rPr>
+        <w:t>Ezra 3</w:t>
+      </w:r>
+      <w:bookmarkEnd w:id="6"/>
+    </w:p>
+    <w:p>
+      <w:pPr>
+        <w:pStyle w:val="10spLeftInd05"/>
+        <w:ind w:left="1440" w:hanging="1440"/>
+        <w:rPr>
+          <w:rFonts w:eastAsia="Times New Roman"/>
+          <w:szCs w:val="24"/>
+        </w:rPr>
       </w:pPr>
       <w:r>
         <w:rPr>
@@ -13599,6 +13879,7 @@
         <w:ind w:left="1440" w:hanging="1440"/>
       </w:pPr>
       <w:r>
+        <w:lastRenderedPageBreak/>
         <w:t>9</w:t>
       </w:r>
       <w:r>
@@ -13792,6 +14073,7 @@
           <w:bCs/>
         </w:rPr>
       </w:pPr>
+      <w:bookmarkStart w:name="_Hlk57826425" w:id="7"/>
       <w:r>
         <w:rPr>
           <w:b/>
@@ -13814,6 +14096,7 @@
         </w:rPr>
         <w:t xml:space="preserve"> / Delegation</w:t>
       </w:r>
+      <w:bookmarkEnd w:id="7"/>
     </w:p>
     <w:p>
       <w:pPr>
@@ -13900,6 +14183,21 @@
       <w:pPr>
         <w:pStyle w:val="10spLeftInd05"/>
         <w:ind w:left="1440" w:hanging="1440"/>
+      </w:pPr>
+      <w:bookmarkStart w:name="_Hlk57826442" w:id="8"/>
+      <w:r>
+        <w:t>5.</w:t>
+      </w:r>
+      <w:r>
+        <w:tab/>
+        <w:t>Seven lessons from Ezra’s selection on effective leadership – Ezra 7</w:t>
+      </w:r>
+      <w:bookmarkEnd w:id="8"/>
+    </w:p>
+    <w:p>
+      <w:pPr>
+        <w:pStyle w:val="10spLeftInd05"/>
+        <w:ind w:left="1440" w:hanging="1440"/>
         <w:rPr>
           <w:b/>
           <w:bCs/>
@@ -14111,7 +14409,15 @@
         <w:t xml:space="preserve">and </w:t>
       </w:r>
       <w:r>
-        <w:t>Jeroboam II’s mistakes - 2 Kings 14</w:t>
+        <w:t xml:space="preserve">Jeroboam </w:t>
+      </w:r>
+      <w:proofErr w:type="spellStart"/>
+      <w:r>
+        <w:t>II’s</w:t>
+      </w:r>
+      <w:proofErr w:type="spellEnd"/>
+      <w:r>
+        <w:t xml:space="preserve"> mistakes - 2 Kings 14</w:t>
       </w:r>
     </w:p>
     <w:p>
@@ -14132,6 +14438,7 @@
           <w:bCs/>
           <w:szCs w:val="24"/>
         </w:rPr>
+        <w:lastRenderedPageBreak/>
         <w:t>VII</w:t>
       </w:r>
       <w:r>
@@ -14362,6 +14669,22 @@
       </w:r>
       <w:r>
         <w:tab/>
+        <w:t>Praying in Jesus’ name - Deuteronomy 5:11</w:t>
+      </w:r>
+    </w:p>
+    <w:p>
+      <w:pPr>
+        <w:pStyle w:val="10spLeftInd05"/>
+        <w:ind w:left="1440" w:hanging="1440"/>
+      </w:pPr>
+      <w:r>
+        <w:t>8</w:t>
+      </w:r>
+      <w:r>
+        <w:t>.</w:t>
+      </w:r>
+      <w:r>
+        <w:tab/>
         <w:t>Lessons for being an intercessory prayer warrior - Deuteronomy 9</w:t>
       </w:r>
     </w:p>
@@ -14371,125 +14694,744 @@
         <w:ind w:left="1440" w:hanging="1440"/>
       </w:pPr>
       <w:r>
+        <w:t>9</w:t>
+      </w:r>
+      <w:r>
+        <w:t>.</w:t>
+      </w:r>
+      <w:r>
+        <w:tab/>
+        <w:t xml:space="preserve">Hannah’s </w:t>
+      </w:r>
+      <w:r>
+        <w:rPr>
+          <w:rStyle w:val="text"/>
+        </w:rPr>
+        <w:t>prayer</w:t>
+      </w:r>
+      <w:r>
+        <w:rPr>
+          <w:rStyle w:val="text"/>
+        </w:rPr>
+        <w:t>s</w:t>
+      </w:r>
+      <w:r>
+        <w:rPr>
+          <w:rStyle w:val="text"/>
+        </w:rPr>
+        <w:t xml:space="preserve"> for </w:t>
+      </w:r>
+      <w:r>
+        <w:rPr>
+          <w:rStyle w:val="text"/>
+        </w:rPr>
+        <w:t>fertility</w:t>
+      </w:r>
+      <w:r>
+        <w:t xml:space="preserve"> – 1 Samuel 1</w:t>
+      </w:r>
+    </w:p>
+    <w:p>
+      <w:pPr>
+        <w:pStyle w:val="10spLeftInd05"/>
+        <w:ind w:left="1440" w:hanging="1440"/>
+        <w:rPr>
+          <w:rFonts w:eastAsia="Times New Roman"/>
+        </w:rPr>
+      </w:pPr>
+      <w:r>
+        <w:t>10</w:t>
+      </w:r>
+      <w:r>
+        <w:t>.</w:t>
+      </w:r>
+      <w:r>
+        <w:tab/>
+      </w:r>
+      <w:r>
+        <w:rPr>
+          <w:rFonts w:eastAsia="Times New Roman"/>
+        </w:rPr>
+        <w:t xml:space="preserve">Samuel’s </w:t>
+      </w:r>
+      <w:r>
+        <w:t xml:space="preserve">intercessory prayers </w:t>
+      </w:r>
+      <w:r>
+        <w:rPr>
+          <w:rFonts w:eastAsia="Times New Roman"/>
+        </w:rPr>
+        <w:t xml:space="preserve">for Israel </w:t>
+      </w:r>
+      <w:r>
+        <w:rPr>
+          <w:rFonts w:eastAsia="Times New Roman"/>
+        </w:rPr>
+        <w:t>– 1 Sam</w:t>
+      </w:r>
+      <w:r>
+        <w:rPr>
+          <w:rFonts w:eastAsia="Times New Roman"/>
+        </w:rPr>
+        <w:t>uel 12</w:t>
+      </w:r>
+    </w:p>
+    <w:p>
+      <w:pPr>
+        <w:pStyle w:val="10spLeftInd05"/>
+        <w:ind w:left="1440" w:hanging="1440"/>
+        <w:rPr>
+          <w:rFonts w:eastAsia="Times New Roman"/>
+        </w:rPr>
+      </w:pPr>
+      <w:r>
+        <w:t>1</w:t>
+      </w:r>
+      <w:r>
+        <w:t>1</w:t>
+      </w:r>
+      <w:r>
+        <w:t>.</w:t>
+      </w:r>
+      <w:r>
+        <w:tab/>
+      </w:r>
+      <w:r>
+        <w:rPr>
+          <w:rFonts w:eastAsia="Times New Roman"/>
+        </w:rPr>
+        <w:t>I</w:t>
+      </w:r>
+      <w:r>
+        <w:rPr>
+          <w:rFonts w:eastAsia="Times New Roman"/>
+        </w:rPr>
+        <w:t>ntercessory prayers to lift</w:t>
+      </w:r>
+      <w:r>
+        <w:rPr>
+          <w:rFonts w:eastAsia="Times New Roman"/>
+        </w:rPr>
+        <w:t>’s Israel’s</w:t>
+      </w:r>
+      <w:r>
+        <w:rPr>
+          <w:rFonts w:eastAsia="Times New Roman"/>
+        </w:rPr>
+        <w:t xml:space="preserve"> drought</w:t>
+      </w:r>
+      <w:r>
+        <w:rPr>
+          <w:rFonts w:eastAsia="Times New Roman"/>
+        </w:rPr>
+        <w:t xml:space="preserve">  – 2 Samuel 21</w:t>
+      </w:r>
+    </w:p>
+    <w:p>
+      <w:pPr>
+        <w:pStyle w:val="10spLeftInd05"/>
+        <w:ind w:left="1440" w:hanging="1440"/>
+        <w:rPr>
+          <w:rFonts w:eastAsia="Times New Roman"/>
+        </w:rPr>
+      </w:pPr>
+      <w:r>
+        <w:t>1</w:t>
+      </w:r>
+      <w:r>
+        <w:t>2</w:t>
+      </w:r>
+      <w:r>
+        <w:t>.</w:t>
+      </w:r>
+      <w:r>
+        <w:tab/>
+      </w:r>
+      <w:r>
+        <w:rPr>
+          <w:rFonts w:eastAsia="Times New Roman"/>
+        </w:rPr>
+        <w:t>I</w:t>
+      </w:r>
+      <w:r>
+        <w:rPr>
+          <w:rFonts w:eastAsia="Times New Roman"/>
+        </w:rPr>
+        <w:t>ntercessory prayers li</w:t>
+      </w:r>
+      <w:r>
+        <w:rPr>
+          <w:rFonts w:eastAsia="Times New Roman"/>
+        </w:rPr>
+        <w:t>mit Israel’s plague  – 2 Samuel 24</w:t>
+      </w:r>
+      <w:r>
+        <w:tab/>
+      </w:r>
+    </w:p>
+    <w:p>
+      <w:pPr>
+        <w:pStyle w:val="10spLeftInd05"/>
+        <w:ind w:left="1440" w:hanging="1440"/>
+      </w:pPr>
+      <w:r>
+        <w:t>1</w:t>
+      </w:r>
+      <w:r>
+        <w:t>4</w:t>
+      </w:r>
+      <w:r>
+        <w:t>.</w:t>
+      </w:r>
+      <w:r>
+        <w:tab/>
+        <w:t>Solomon’s prayer for wisdom – 1 King 3</w:t>
+      </w:r>
+    </w:p>
+    <w:p>
+      <w:pPr>
+        <w:pStyle w:val="10spLeftInd05"/>
+        <w:ind w:left="1440" w:hanging="1440"/>
+        <w:rPr>
+          <w:rFonts w:eastAsia="Times New Roman"/>
+        </w:rPr>
+      </w:pPr>
+      <w:r>
+        <w:rPr>
+          <w:rFonts w:eastAsia="Times New Roman"/>
+        </w:rPr>
+        <w:t>1</w:t>
+      </w:r>
+      <w:r>
+        <w:rPr>
+          <w:rFonts w:eastAsia="Times New Roman"/>
+        </w:rPr>
+        <w:t>5</w:t>
+      </w:r>
+      <w:r>
+        <w:rPr>
+          <w:rFonts w:eastAsia="Times New Roman"/>
+        </w:rPr>
+        <w:t>.</w:t>
+      </w:r>
+      <w:r>
+        <w:rPr>
+          <w:rFonts w:eastAsia="Times New Roman"/>
+        </w:rPr>
+        <w:tab/>
+      </w:r>
+      <w:r>
+        <w:rPr>
+          <w:rFonts w:eastAsia="Times New Roman"/>
+        </w:rPr>
+        <w:t xml:space="preserve">Elijah’s prayers </w:t>
+      </w:r>
+      <w:r>
+        <w:rPr>
+          <w:rFonts w:eastAsia="Times New Roman"/>
+        </w:rPr>
+        <w:t xml:space="preserve">resurrect </w:t>
+      </w:r>
+      <w:r>
+        <w:rPr>
+          <w:rFonts w:eastAsia="Times New Roman"/>
+        </w:rPr>
+        <w:t xml:space="preserve">dead </w:t>
+      </w:r>
+      <w:r>
+        <w:rPr>
+          <w:rFonts w:eastAsia="Times New Roman"/>
+        </w:rPr>
+        <w:t>boy– 1 Kings 17</w:t>
+      </w:r>
+    </w:p>
+    <w:p>
+      <w:pPr>
+        <w:pStyle w:val="10spLeftInd05"/>
+        <w:ind w:left="1440" w:hanging="1440"/>
+        <w:rPr>
+          <w:rFonts w:eastAsia="Times New Roman"/>
+        </w:rPr>
+      </w:pPr>
+      <w:r>
+        <w:rPr>
+          <w:rFonts w:eastAsia="Times New Roman"/>
+        </w:rPr>
+        <w:t>1</w:t>
+      </w:r>
+      <w:r>
+        <w:rPr>
+          <w:rFonts w:eastAsia="Times New Roman"/>
+        </w:rPr>
+        <w:t>6</w:t>
+      </w:r>
+      <w:r>
+        <w:rPr>
+          <w:rFonts w:eastAsia="Times New Roman"/>
+        </w:rPr>
+        <w:t>.</w:t>
+      </w:r>
+      <w:r>
+        <w:rPr>
+          <w:rFonts w:eastAsia="Times New Roman"/>
+        </w:rPr>
+        <w:tab/>
+      </w:r>
+      <w:r>
+        <w:rPr>
+          <w:rFonts w:eastAsia="Times New Roman"/>
+        </w:rPr>
+        <w:t>Elijah</w:t>
+      </w:r>
+      <w:r>
+        <w:rPr>
+          <w:rFonts w:eastAsia="Times New Roman"/>
+        </w:rPr>
+        <w:t xml:space="preserve"> pours out his grief to God – 1 Kings 19</w:t>
+      </w:r>
+    </w:p>
+    <w:p>
+      <w:pPr>
+        <w:pStyle w:val="10spLeftInd05"/>
+        <w:ind w:left="1440" w:hanging="1440"/>
+      </w:pPr>
+      <w:r>
+        <w:rPr>
+          <w:rFonts w:eastAsia="Times New Roman"/>
+        </w:rPr>
+        <w:t>1</w:t>
+      </w:r>
+      <w:r>
+        <w:rPr>
+          <w:rFonts w:eastAsia="Times New Roman"/>
+        </w:rPr>
+        <w:t>7</w:t>
+      </w:r>
+      <w:r>
+        <w:rPr>
+          <w:rFonts w:eastAsia="Times New Roman"/>
+        </w:rPr>
+        <w:t>.</w:t>
+      </w:r>
+      <w:r>
+        <w:rPr>
+          <w:rFonts w:eastAsia="Times New Roman"/>
+        </w:rPr>
+        <w:tab/>
+      </w:r>
+      <w:r>
+        <w:t xml:space="preserve">Seven lessons </w:t>
+      </w:r>
+      <w:r>
+        <w:rPr>
+          <w:rFonts w:eastAsia="Times New Roman"/>
+          <w:szCs w:val="24"/>
+        </w:rPr>
+        <w:t xml:space="preserve">on discerning God’s will - </w:t>
+      </w:r>
+      <w:r>
+        <w:t>1 Kings 22</w:t>
+      </w:r>
+    </w:p>
+    <w:p>
+      <w:pPr>
+        <w:pStyle w:val="10spLeftInd05"/>
+        <w:ind w:left="1440" w:hanging="1440"/>
+        <w:rPr>
+          <w:rFonts w:eastAsia="Times New Roman"/>
+        </w:rPr>
+      </w:pPr>
+      <w:r>
+        <w:t>1</w:t>
+      </w:r>
+      <w:r>
+        <w:t>8</w:t>
+      </w:r>
+      <w:r>
+        <w:t>.</w:t>
+      </w:r>
+      <w:r>
+        <w:tab/>
+      </w:r>
+      <w:r>
+        <w:rPr>
+          <w:rFonts w:eastAsia="Times New Roman"/>
+        </w:rPr>
+        <w:t>E</w:t>
+      </w:r>
+      <w:r>
+        <w:rPr>
+          <w:rFonts w:eastAsia="Times New Roman"/>
+        </w:rPr>
+        <w:t>lisha</w:t>
+      </w:r>
+      <w:r>
+        <w:rPr>
+          <w:rFonts w:eastAsia="Times New Roman"/>
+        </w:rPr>
+        <w:t xml:space="preserve">’s prayers </w:t>
+      </w:r>
+      <w:r>
+        <w:rPr>
+          <w:rFonts w:eastAsia="Times New Roman"/>
+        </w:rPr>
+        <w:t xml:space="preserve">resurrect </w:t>
+      </w:r>
+      <w:r>
+        <w:rPr>
+          <w:rFonts w:eastAsia="Times New Roman"/>
+        </w:rPr>
+        <w:t xml:space="preserve">dead </w:t>
+      </w:r>
+      <w:r>
+        <w:rPr>
+          <w:rFonts w:eastAsia="Times New Roman"/>
+        </w:rPr>
+        <w:t>boy</w:t>
+      </w:r>
+      <w:r>
+        <w:rPr>
+          <w:rFonts w:eastAsia="Times New Roman"/>
+        </w:rPr>
+        <w:t>–  2 Kings 4</w:t>
+      </w:r>
+    </w:p>
+    <w:p>
+      <w:pPr>
+        <w:pStyle w:val="10spLeftInd05"/>
+        <w:ind w:left="1440" w:hanging="1440"/>
+        <w:rPr>
+          <w:rFonts w:eastAsia="Times New Roman"/>
+        </w:rPr>
+      </w:pPr>
+      <w:r>
+        <w:rPr>
+          <w:rFonts w:eastAsia="Times New Roman"/>
+        </w:rPr>
+        <w:t>1</w:t>
+      </w:r>
+      <w:r>
+        <w:rPr>
+          <w:rFonts w:eastAsia="Times New Roman"/>
+        </w:rPr>
+        <w:t>9</w:t>
+      </w:r>
+      <w:r>
+        <w:rPr>
+          <w:rFonts w:eastAsia="Times New Roman"/>
+        </w:rPr>
+        <w:t>.</w:t>
+      </w:r>
+      <w:r>
+        <w:rPr>
+          <w:rFonts w:eastAsia="Times New Roman"/>
+        </w:rPr>
+        <w:tab/>
+      </w:r>
+      <w:r>
+        <w:rPr>
+          <w:rFonts w:eastAsia="Times New Roman"/>
+        </w:rPr>
+        <w:t>Hezekiah’s prayers save Judah – 2 Kings 19</w:t>
+      </w:r>
+    </w:p>
+    <w:p>
+      <w:pPr>
+        <w:pStyle w:val="10spLeftInd05"/>
+        <w:ind w:left="1440" w:hanging="1440"/>
+        <w:rPr>
+          <w:rFonts w:eastAsia="Times New Roman"/>
+        </w:rPr>
+      </w:pPr>
+      <w:r>
+        <w:rPr>
+          <w:rFonts w:eastAsia="Times New Roman"/>
+        </w:rPr>
+        <w:t>20</w:t>
+      </w:r>
+      <w:r>
+        <w:rPr>
+          <w:rFonts w:eastAsia="Times New Roman"/>
+        </w:rPr>
+        <w:t>.</w:t>
+      </w:r>
+      <w:r>
+        <w:rPr>
+          <w:rFonts w:eastAsia="Times New Roman"/>
+        </w:rPr>
+        <w:tab/>
+        <w:t>Josiah’s prayers delay Judah’s judgement – 2 Kings 22</w:t>
+      </w:r>
+    </w:p>
+    <w:p>
+      <w:pPr>
+        <w:pStyle w:val="10spLeftInd05"/>
+        <w:ind w:left="1440" w:hanging="1440"/>
+        <w:rPr>
+          <w:bCs/>
+        </w:rPr>
+      </w:pPr>
+      <w:r>
+        <w:rPr>
+          <w:rFonts w:eastAsia="Times New Roman"/>
+          <w:b/>
+          <w:bCs/>
+          <w:szCs w:val="24"/>
+        </w:rPr>
+        <w:t>VIII</w:t>
+      </w:r>
+      <w:r>
+        <w:rPr>
+          <w:rFonts w:eastAsia="Times New Roman"/>
+          <w:b/>
+          <w:bCs/>
+          <w:szCs w:val="24"/>
+        </w:rPr>
+        <w:tab/>
+        <w:t>WORSHIP</w:t>
+      </w:r>
+    </w:p>
+    <w:p>
+      <w:pPr>
+        <w:pStyle w:val="10spLeftInd05"/>
+        <w:ind w:left="1440" w:hanging="1440"/>
+        <w:rPr>
+          <w:b/>
+          <w:bCs/>
+        </w:rPr>
+      </w:pPr>
+      <w:r>
+        <w:rPr>
+          <w:b/>
+          <w:bCs/>
+        </w:rPr>
+        <w:t>(</w:t>
+      </w:r>
+      <w:r>
+        <w:rPr>
+          <w:b/>
+          <w:bCs/>
+        </w:rPr>
+        <w:t>1</w:t>
+      </w:r>
+      <w:r>
+        <w:rPr>
+          <w:b/>
+          <w:bCs/>
+        </w:rPr>
+        <w:t>)</w:t>
+      </w:r>
+      <w:r>
+        <w:rPr>
+          <w:b/>
+          <w:bCs/>
+        </w:rPr>
+        <w:tab/>
+        <w:t>Worship</w:t>
+      </w:r>
+    </w:p>
+    <w:p>
+      <w:pPr>
+        <w:pStyle w:val="10spLeftInd05"/>
+        <w:ind w:left="1440" w:hanging="1440"/>
+      </w:pPr>
+      <w:r>
+        <w:t>1.</w:t>
+      </w:r>
+      <w:r>
+        <w:tab/>
+        <w:t xml:space="preserve">Noah’s altar of gratitude - Genesis 8.  </w:t>
+      </w:r>
+    </w:p>
+    <w:p>
+      <w:pPr>
+        <w:pStyle w:val="10spLeftInd05"/>
+        <w:ind w:left="1440" w:hanging="1440"/>
+        <w:rPr>
+          <w:rStyle w:val="text"/>
+        </w:rPr>
+      </w:pPr>
+      <w:r>
+        <w:t>2.</w:t>
+      </w:r>
+      <w:r>
+        <w:tab/>
+        <w:t xml:space="preserve">Jacob’s altar of gratitude – </w:t>
+      </w:r>
+      <w:r>
+        <w:rPr>
+          <w:rStyle w:val="text"/>
+        </w:rPr>
+        <w:t>Genesis 28</w:t>
+      </w:r>
+    </w:p>
+    <w:p>
+      <w:pPr>
+        <w:pStyle w:val="10spLeftInd05"/>
+        <w:ind w:left="1440" w:hanging="1440"/>
+      </w:pPr>
+      <w:r>
+        <w:rPr>
+          <w:rStyle w:val="text"/>
+        </w:rPr>
+        <w:lastRenderedPageBreak/>
+        <w:t>3.</w:t>
+      </w:r>
+      <w:r>
+        <w:rPr>
+          <w:rStyle w:val="text"/>
+        </w:rPr>
+        <w:tab/>
+        <w:t>Moses’ song of praise at the Red Sea – Exodus 15</w:t>
+      </w:r>
+      <w:r>
+        <w:tab/>
+      </w:r>
+    </w:p>
+    <w:p>
+      <w:pPr>
+        <w:pStyle w:val="10spLeftInd05"/>
+        <w:ind w:left="1440" w:hanging="1440"/>
+      </w:pPr>
+      <w:r>
+        <w:t>4.</w:t>
+      </w:r>
+      <w:r>
+        <w:tab/>
+        <w:t>Seven lessons on worship from the Tabernacle – Exodus 25</w:t>
+      </w:r>
+    </w:p>
+    <w:p>
+      <w:pPr>
+        <w:pStyle w:val="10spLeftInd05"/>
+        <w:ind w:left="1440" w:hanging="1440"/>
+      </w:pPr>
+      <w:r>
+        <w:t>5.</w:t>
+      </w:r>
+      <w:r>
+        <w:tab/>
+        <w:t>The command to love God (Part I) – Deuteronomy 10</w:t>
+      </w:r>
+    </w:p>
+    <w:p>
+      <w:pPr>
+        <w:pStyle w:val="10spLeftInd05"/>
+        <w:ind w:left="1440" w:hanging="1440"/>
+      </w:pPr>
+      <w:r>
+        <w:t>6.</w:t>
+      </w:r>
+      <w:r>
+        <w:tab/>
+        <w:t>The command to love God (Part II) -Deuteronomy 11</w:t>
+      </w:r>
+    </w:p>
+    <w:p>
+      <w:pPr>
+        <w:pStyle w:val="10spLeftInd05"/>
+        <w:ind w:left="1440" w:hanging="1440"/>
+        <w:rPr>
+          <w:szCs w:val="24"/>
+        </w:rPr>
+      </w:pPr>
+      <w:r>
+        <w:t xml:space="preserve">7. </w:t>
+      </w:r>
+      <w:r>
+        <w:tab/>
+      </w:r>
+      <w:r>
+        <w:rPr>
+          <w:szCs w:val="24"/>
+        </w:rPr>
+        <w:t>Seve</w:t>
+      </w:r>
+      <w:r>
+        <w:rPr>
+          <w:szCs w:val="24"/>
+        </w:rPr>
+        <w:t>n principles for Spirit-Led w</w:t>
+      </w:r>
+      <w:r>
+        <w:rPr>
+          <w:szCs w:val="24"/>
+        </w:rPr>
+        <w:t>orship</w:t>
+      </w:r>
+      <w:r>
+        <w:rPr>
+          <w:szCs w:val="24"/>
+        </w:rPr>
+        <w:t xml:space="preserve"> - </w:t>
+      </w:r>
+      <w:r>
+        <w:rPr>
+          <w:szCs w:val="24"/>
+        </w:rPr>
+        <w:t xml:space="preserve">Deuteronomy 12  </w:t>
+      </w:r>
+    </w:p>
+    <w:p>
+      <w:pPr>
+        <w:pStyle w:val="10spLeftInd05"/>
+        <w:ind w:left="1440" w:hanging="1440"/>
+        <w:rPr>
+          <w:szCs w:val="24"/>
+        </w:rPr>
+      </w:pPr>
+      <w:r>
+        <w:rPr>
+          <w:szCs w:val="24"/>
+        </w:rPr>
         <w:t>8.</w:t>
       </w:r>
       <w:r>
-        <w:tab/>
-        <w:t xml:space="preserve">Hannah’s </w:t>
-      </w:r>
-      <w:r>
-        <w:rPr>
-          <w:rStyle w:val="text"/>
-        </w:rPr>
-        <w:t>prayer</w:t>
-      </w:r>
-      <w:r>
-        <w:rPr>
-          <w:rStyle w:val="text"/>
-        </w:rPr>
-        <w:t>s</w:t>
-      </w:r>
-      <w:r>
-        <w:rPr>
-          <w:rStyle w:val="text"/>
-        </w:rPr>
-        <w:t xml:space="preserve"> for </w:t>
-      </w:r>
-      <w:r>
-        <w:rPr>
-          <w:rStyle w:val="text"/>
-        </w:rPr>
-        <w:t>fertility</w:t>
-      </w:r>
-      <w:r>
-        <w:t xml:space="preserve"> – 1 Samuel 1</w:t>
-      </w:r>
-    </w:p>
-    <w:p>
-      <w:pPr>
-        <w:pStyle w:val="10spLeftInd05"/>
-        <w:ind w:left="1440" w:hanging="1440"/>
-        <w:rPr>
-          <w:rFonts w:eastAsia="Times New Roman"/>
-        </w:rPr>
-      </w:pPr>
-      <w:r>
+        <w:rPr>
+          <w:szCs w:val="24"/>
+        </w:rPr>
+        <w:tab/>
+        <w:t xml:space="preserve">Seven lessons for remembering God’s miracles in your life - </w:t>
+      </w:r>
+      <w:r>
+        <w:rPr>
+          <w:szCs w:val="24"/>
+        </w:rPr>
+        <w:t>Joshua 4</w:t>
+      </w:r>
+    </w:p>
+    <w:p>
+      <w:pPr>
+        <w:pStyle w:val="10spLeftInd05"/>
+        <w:ind w:left="1440" w:hanging="1440"/>
+      </w:pPr>
+      <w:r>
+        <w:rPr>
+          <w:szCs w:val="24"/>
+        </w:rPr>
         <w:t>9.</w:t>
       </w:r>
       <w:r>
-        <w:tab/>
-      </w:r>
-      <w:r>
-        <w:rPr>
-          <w:rFonts w:eastAsia="Times New Roman"/>
-        </w:rPr>
-        <w:t xml:space="preserve">Samuel’s </w:t>
-      </w:r>
-      <w:r>
-        <w:t xml:space="preserve">intercessory prayers </w:t>
-      </w:r>
-      <w:r>
-        <w:rPr>
-          <w:rFonts w:eastAsia="Times New Roman"/>
-        </w:rPr>
-        <w:t xml:space="preserve">for Israel </w:t>
-      </w:r>
-      <w:r>
-        <w:rPr>
-          <w:rFonts w:eastAsia="Times New Roman"/>
-        </w:rPr>
-        <w:t>– 1 Sam</w:t>
-      </w:r>
-      <w:r>
-        <w:rPr>
-          <w:rFonts w:eastAsia="Times New Roman"/>
-        </w:rPr>
-        <w:t>uel 12</w:t>
-      </w:r>
-    </w:p>
-    <w:p>
-      <w:pPr>
-        <w:pStyle w:val="10spLeftInd05"/>
-        <w:ind w:left="1440" w:hanging="1440"/>
-        <w:rPr>
-          <w:rFonts w:eastAsia="Times New Roman"/>
-        </w:rPr>
+        <w:rPr>
+          <w:szCs w:val="24"/>
+        </w:rPr>
+        <w:tab/>
+      </w:r>
+      <w:r>
+        <w:t xml:space="preserve">Seven lessons on worship from the song of Deborah and Barak - Judges 5  </w:t>
+      </w:r>
+    </w:p>
+    <w:p>
+      <w:pPr>
+        <w:pStyle w:val="10spLeftInd05"/>
+        <w:ind w:left="1440" w:hanging="1440"/>
       </w:pPr>
       <w:r>
         <w:t>10.</w:t>
       </w:r>
       <w:r>
         <w:tab/>
-      </w:r>
-      <w:r>
-        <w:rPr>
-          <w:rFonts w:eastAsia="Times New Roman"/>
-        </w:rPr>
-        <w:t>I</w:t>
-      </w:r>
-      <w:r>
-        <w:rPr>
-          <w:rFonts w:eastAsia="Times New Roman"/>
-        </w:rPr>
-        <w:t>ntercessory prayers to lift</w:t>
-      </w:r>
-      <w:r>
-        <w:rPr>
-          <w:rFonts w:eastAsia="Times New Roman"/>
-        </w:rPr>
-        <w:t>’s Israel’s</w:t>
-      </w:r>
-      <w:r>
-        <w:rPr>
-          <w:rFonts w:eastAsia="Times New Roman"/>
-        </w:rPr>
-        <w:t xml:space="preserve"> drought</w:t>
-      </w:r>
-      <w:r>
-        <w:rPr>
-          <w:rFonts w:eastAsia="Times New Roman"/>
-        </w:rPr>
-        <w:t xml:space="preserve">  – 2 Samuel 21</w:t>
+        <w:t>Hannah’s praise for God’s gift of her child – 1 Samuel 2</w:t>
       </w:r>
     </w:p>
     <w:p>
@@ -14510,269 +15452,135 @@
         <w:rPr>
           <w:rFonts w:eastAsia="Times New Roman"/>
         </w:rPr>
-        <w:t>I</w:t>
-      </w:r>
-      <w:r>
-        <w:rPr>
-          <w:rFonts w:eastAsia="Times New Roman"/>
-        </w:rPr>
-        <w:t>ntercessory prayers li</w:t>
-      </w:r>
-      <w:r>
-        <w:rPr>
-          <w:rFonts w:eastAsia="Times New Roman"/>
-        </w:rPr>
-        <w:t>mit Israel’s plague  – 2 Samuel 24</w:t>
-      </w:r>
-      <w:r>
-        <w:tab/>
-      </w:r>
-    </w:p>
-    <w:p>
-      <w:pPr>
-        <w:pStyle w:val="10spLeftInd05"/>
-        <w:ind w:left="1440" w:hanging="1440"/>
-      </w:pPr>
-      <w:r>
+        <w:t>David blessed Saul through his worship music – 1 Sam</w:t>
+      </w:r>
+      <w:r>
+        <w:rPr>
+          <w:rFonts w:eastAsia="Times New Roman"/>
+        </w:rPr>
+        <w:t xml:space="preserve">uel </w:t>
+      </w:r>
+      <w:r>
+        <w:rPr>
+          <w:rFonts w:eastAsia="Times New Roman"/>
+        </w:rPr>
+        <w:t>16</w:t>
+      </w:r>
+    </w:p>
+    <w:p>
+      <w:pPr>
+        <w:pStyle w:val="10spLeftInd05"/>
+        <w:ind w:left="1440" w:hanging="1440"/>
+      </w:pPr>
+      <w:r>
+        <w:rPr>
+          <w:rFonts w:eastAsia="Times New Roman"/>
+        </w:rPr>
         <w:t>12.</w:t>
       </w:r>
       <w:r>
-        <w:tab/>
-        <w:t>Solomon’s prayer for wisdom – 1 King 3</w:t>
-      </w:r>
-    </w:p>
-    <w:p>
-      <w:pPr>
-        <w:pStyle w:val="10spLeftInd05"/>
-        <w:ind w:left="1440" w:hanging="1440"/>
-        <w:rPr>
-          <w:rFonts w:eastAsia="Times New Roman"/>
-        </w:rPr>
-      </w:pPr>
-      <w:r>
-        <w:rPr>
-          <w:rFonts w:eastAsia="Times New Roman"/>
-        </w:rPr>
+        <w:rPr>
+          <w:rFonts w:eastAsia="Times New Roman"/>
+        </w:rPr>
+        <w:tab/>
+      </w:r>
+      <w:r>
+        <w:t>Seven lessons on worship from David’s return of the ark - 2 Sam. 6</w:t>
+      </w:r>
+    </w:p>
+    <w:p>
+      <w:pPr>
+        <w:pStyle w:val="10spLeftInd05"/>
+        <w:ind w:left="1440" w:hanging="1440"/>
+      </w:pPr>
+      <w:r>
         <w:t>13.</w:t>
       </w:r>
       <w:r>
-        <w:rPr>
-          <w:rFonts w:eastAsia="Times New Roman"/>
-        </w:rPr>
-        <w:tab/>
-      </w:r>
-      <w:r>
-        <w:rPr>
-          <w:rFonts w:eastAsia="Times New Roman"/>
-        </w:rPr>
-        <w:t xml:space="preserve">Elijah’s prayers </w:t>
-      </w:r>
-      <w:r>
-        <w:rPr>
-          <w:rFonts w:eastAsia="Times New Roman"/>
-        </w:rPr>
-        <w:t xml:space="preserve">resurrect </w:t>
-      </w:r>
-      <w:r>
-        <w:rPr>
-          <w:rFonts w:eastAsia="Times New Roman"/>
-        </w:rPr>
-        <w:t xml:space="preserve">dead </w:t>
-      </w:r>
-      <w:r>
-        <w:rPr>
-          <w:rFonts w:eastAsia="Times New Roman"/>
-        </w:rPr>
-        <w:t>boy– 1 Kings 17</w:t>
-      </w:r>
-    </w:p>
-    <w:p>
-      <w:pPr>
-        <w:pStyle w:val="10spLeftInd05"/>
-        <w:ind w:left="1440" w:hanging="1440"/>
-        <w:rPr>
-          <w:rFonts w:eastAsia="Times New Roman"/>
-        </w:rPr>
-      </w:pPr>
-      <w:r>
-        <w:rPr>
-          <w:rFonts w:eastAsia="Times New Roman"/>
-        </w:rPr>
+        <w:tab/>
+        <w:t xml:space="preserve">Seven lessons from David on praising God’s holy character </w:t>
+      </w:r>
+      <w:r>
+        <w:rPr>
+          <w:rFonts w:eastAsia="Times New Roman"/>
+          <w:bCs/>
+          <w:szCs w:val="24"/>
+        </w:rPr>
+        <w:t xml:space="preserve">- </w:t>
+      </w:r>
+      <w:r>
+        <w:t>2 Samuel 22</w:t>
+      </w:r>
+    </w:p>
+    <w:p>
+      <w:pPr>
+        <w:pStyle w:val="10spLeftInd05"/>
+        <w:ind w:left="1440" w:hanging="1440"/>
+      </w:pPr>
+      <w:r>
         <w:t>14.</w:t>
       </w:r>
       <w:r>
-        <w:rPr>
-          <w:rFonts w:eastAsia="Times New Roman"/>
-        </w:rPr>
-        <w:tab/>
-      </w:r>
-      <w:r>
-        <w:rPr>
-          <w:rFonts w:eastAsia="Times New Roman"/>
-        </w:rPr>
-        <w:t>Elijah</w:t>
-      </w:r>
-      <w:r>
-        <w:rPr>
-          <w:rFonts w:eastAsia="Times New Roman"/>
-        </w:rPr>
-        <w:t xml:space="preserve"> pours out his grief to God – 1 Kings 19</w:t>
-      </w:r>
-    </w:p>
-    <w:p>
-      <w:pPr>
-        <w:pStyle w:val="10spLeftInd05"/>
-        <w:ind w:left="1440" w:hanging="1440"/>
-      </w:pPr>
-      <w:r>
-        <w:rPr>
-          <w:rFonts w:eastAsia="Times New Roman"/>
-        </w:rPr>
+        <w:tab/>
+        <w:t>Seven lessons from Solomon on Spirit-led worship - 1 Kings 8</w:t>
+      </w:r>
+    </w:p>
+    <w:p>
+      <w:pPr>
+        <w:pStyle w:val="10spLeftInd05"/>
+        <w:ind w:left="1440" w:hanging="1440"/>
+      </w:pPr>
+      <w:r>
         <w:t>15.</w:t>
       </w:r>
       <w:r>
-        <w:rPr>
-          <w:rFonts w:eastAsia="Times New Roman"/>
-        </w:rPr>
-        <w:tab/>
-      </w:r>
-      <w:r>
-        <w:t xml:space="preserve">Seven lessons </w:t>
-      </w:r>
-      <w:r>
-        <w:rPr>
-          <w:rFonts w:eastAsia="Times New Roman"/>
+        <w:tab/>
+        <w:t>Seven revelations about God’s holy character from Kings - 2 Kings 8</w:t>
+      </w:r>
+    </w:p>
+    <w:p>
+      <w:pPr>
+        <w:pStyle w:val="10spLeftInd05"/>
+        <w:ind w:left="1440" w:hanging="1440"/>
+      </w:pPr>
+      <w:r>
+        <w:t xml:space="preserve">16. </w:t>
+      </w:r>
+      <w:r>
+        <w:tab/>
+        <w:t>Seven things God wants from your worship - 1 Chronicles 25</w:t>
+      </w:r>
+    </w:p>
+    <w:p>
+      <w:pPr>
+        <w:pStyle w:val="10spLeftInd05"/>
+        <w:ind w:left="1440" w:hanging="1440"/>
+        <w:rPr>
+          <w:rFonts w:eastAsia="Times New Roman"/>
+          <w:b/>
+          <w:bCs/>
           <w:szCs w:val="24"/>
         </w:rPr>
-        <w:t xml:space="preserve">on discerning God’s will - </w:t>
-      </w:r>
-      <w:r>
-        <w:t>1 Kings 22</w:t>
-      </w:r>
-    </w:p>
-    <w:p>
-      <w:pPr>
-        <w:pStyle w:val="10spLeftInd05"/>
-        <w:ind w:left="1440" w:hanging="1440"/>
-        <w:rPr>
-          <w:rFonts w:eastAsia="Times New Roman"/>
-        </w:rPr>
-      </w:pPr>
-      <w:r>
-        <w:t>16.</w:t>
-      </w:r>
-      <w:r>
-        <w:tab/>
-      </w:r>
-      <w:r>
-        <w:rPr>
-          <w:rFonts w:eastAsia="Times New Roman"/>
-        </w:rPr>
-        <w:t>E</w:t>
-      </w:r>
-      <w:r>
-        <w:rPr>
-          <w:rFonts w:eastAsia="Times New Roman"/>
-        </w:rPr>
-        <w:t>lisha</w:t>
-      </w:r>
-      <w:r>
-        <w:rPr>
-          <w:rFonts w:eastAsia="Times New Roman"/>
-        </w:rPr>
-        <w:t xml:space="preserve">’s prayers </w:t>
-      </w:r>
-      <w:r>
-        <w:rPr>
-          <w:rFonts w:eastAsia="Times New Roman"/>
-        </w:rPr>
-        <w:t xml:space="preserve">resurrect </w:t>
-      </w:r>
-      <w:r>
-        <w:rPr>
-          <w:rFonts w:eastAsia="Times New Roman"/>
-        </w:rPr>
-        <w:t xml:space="preserve">dead </w:t>
-      </w:r>
-      <w:r>
-        <w:rPr>
-          <w:rFonts w:eastAsia="Times New Roman"/>
-        </w:rPr>
-        <w:t>boy</w:t>
-      </w:r>
-      <w:r>
-        <w:rPr>
-          <w:rFonts w:eastAsia="Times New Roman"/>
-        </w:rPr>
-        <w:t>–  2 Kings 4</w:t>
-      </w:r>
-    </w:p>
-    <w:p>
-      <w:pPr>
-        <w:pStyle w:val="10spLeftInd05"/>
-        <w:ind w:left="1440" w:hanging="1440"/>
-        <w:rPr>
-          <w:rFonts w:eastAsia="Times New Roman"/>
-        </w:rPr>
-      </w:pPr>
-      <w:r>
-        <w:rPr>
-          <w:rFonts w:eastAsia="Times New Roman"/>
-        </w:rPr>
+      </w:pPr>
+      <w:r>
         <w:t>17.</w:t>
       </w:r>
       <w:r>
-        <w:rPr>
-          <w:rFonts w:eastAsia="Times New Roman"/>
-        </w:rPr>
-        <w:tab/>
-      </w:r>
-      <w:r>
-        <w:rPr>
-          <w:rFonts w:eastAsia="Times New Roman"/>
-        </w:rPr>
-        <w:t>Hezekiah’s prayers save Judah – 2 Kings 19</w:t>
-      </w:r>
-    </w:p>
-    <w:p>
-      <w:pPr>
-        <w:pStyle w:val="10spLeftInd05"/>
-        <w:ind w:left="1440" w:hanging="1440"/>
-        <w:rPr>
-          <w:rFonts w:eastAsia="Times New Roman"/>
-        </w:rPr>
-      </w:pPr>
-      <w:r>
-        <w:rPr>
-          <w:rFonts w:eastAsia="Times New Roman"/>
-        </w:rPr>
-        <w:t>18.</w:t>
-      </w:r>
-      <w:r>
-        <w:rPr>
-          <w:rFonts w:eastAsia="Times New Roman"/>
-        </w:rPr>
-        <w:tab/>
-        <w:t>Josiah’s prayers delay Judah’s judgement – 2 Kings 22</w:t>
-      </w:r>
-    </w:p>
-    <w:p>
-      <w:pPr>
-        <w:pStyle w:val="10spLeftInd05"/>
-        <w:ind w:left="1440" w:hanging="1440"/>
-        <w:rPr>
-          <w:bCs/>
-        </w:rPr>
-      </w:pPr>
-      <w:r>
+        <w:tab/>
+        <w:t>Seven reasons to praise God from Solomon’s prayer - 2 Chronicles 6</w:t>
+      </w:r>
+    </w:p>
+    <w:p>
+      <w:pPr>
+        <w:pStyle w:val="10spLeftInd05"/>
+        <w:ind w:left="1440" w:hanging="1440"/>
         <w:rPr>
           <w:rFonts w:eastAsia="Times New Roman"/>
           <w:b/>
           <w:bCs/>
           <w:szCs w:val="24"/>
         </w:rPr>
-        <w:t>VII</w:t>
-      </w:r>
+      </w:pPr>
       <w:r>
         <w:rPr>
           <w:rFonts w:eastAsia="Times New Roman"/>
@@ -14780,7 +15588,7 @@
           <w:bCs/>
           <w:szCs w:val="24"/>
         </w:rPr>
-        <w:t>I</w:t>
+        <w:t>IX</w:t>
       </w:r>
       <w:r>
         <w:rPr>
@@ -14790,17 +15598,30 @@
           <w:szCs w:val="24"/>
         </w:rPr>
         <w:tab/>
-        <w:t>WORSHIP</w:t>
-      </w:r>
-    </w:p>
-    <w:p>
-      <w:pPr>
-        <w:pStyle w:val="10spLeftInd05"/>
-        <w:ind w:left="1440" w:hanging="1440"/>
-        <w:rPr>
-          <w:b/>
-          <w:bCs/>
-        </w:rPr>
+      </w:r>
+      <w:r>
+        <w:rPr>
+          <w:rFonts w:eastAsia="Times New Roman"/>
+          <w:b/>
+          <w:bCs/>
+          <w:szCs w:val="24"/>
+        </w:rPr>
+        <w:t>SPIRITUAL WARFARE</w:t>
+      </w:r>
+      <w:r>
+        <w:rPr>
+          <w:rFonts w:eastAsia="Times New Roman"/>
+          <w:b/>
+          <w:bCs/>
+          <w:szCs w:val="24"/>
+        </w:rPr>
+        <w:tab/>
+      </w:r>
+    </w:p>
+    <w:p>
+      <w:pPr>
+        <w:pStyle w:val="10spLeftInd05"/>
+        <w:ind w:left="1440" w:hanging="1440"/>
       </w:pPr>
       <w:r>
         <w:rPr>
@@ -14824,12 +15645,14 @@
         <w:t>)</w:t>
       </w:r>
       <w:r>
-        <w:rPr>
-          <w:b/>
-          <w:bCs/>
-        </w:rPr>
-        <w:tab/>
-        <w:t>Worship</w:t>
+        <w:tab/>
+      </w:r>
+      <w:r>
+        <w:rPr>
+          <w:b/>
+          <w:bCs/>
+        </w:rPr>
+        <w:t>Lessons on Spiritual Warfare</w:t>
       </w:r>
     </w:p>
     <w:p>
@@ -14842,77 +15665,85 @@
       </w:r>
       <w:r>
         <w:tab/>
-        <w:t xml:space="preserve">Noah’s altar of gratitude - Genesis 8.  </w:t>
-      </w:r>
-    </w:p>
-    <w:p>
-      <w:pPr>
-        <w:pStyle w:val="10spLeftInd05"/>
-        <w:ind w:left="1440" w:hanging="1440"/>
-        <w:rPr>
-          <w:rStyle w:val="text"/>
-        </w:rPr>
+        <w:t xml:space="preserve">Spiritual warfare lessons from the wilderness (Part I) – Numbers 1:4-16  </w:t>
+      </w:r>
+    </w:p>
+    <w:p>
+      <w:pPr>
+        <w:pStyle w:val="10spLeftInd05"/>
+        <w:ind w:left="1440" w:hanging="1440"/>
       </w:pPr>
       <w:r>
         <w:t>2.</w:t>
       </w:r>
       <w:r>
         <w:tab/>
-        <w:t xml:space="preserve">Jacob’s altar of gratitude – </w:t>
-      </w:r>
-      <w:r>
-        <w:rPr>
-          <w:rStyle w:val="text"/>
-        </w:rPr>
-        <w:t>Genesis 28</w:t>
-      </w:r>
-    </w:p>
-    <w:p>
-      <w:pPr>
-        <w:pStyle w:val="10spLeftInd05"/>
-        <w:ind w:left="1440" w:hanging="1440"/>
-      </w:pPr>
-      <w:r>
-        <w:rPr>
-          <w:rStyle w:val="text"/>
-        </w:rPr>
+        <w:t>Spiritual warfare lessons from Moses (Part II) - Deuteronomy 20</w:t>
+      </w:r>
+    </w:p>
+    <w:p>
+      <w:pPr>
+        <w:pStyle w:val="10spLeftInd05"/>
+        <w:ind w:left="1440" w:hanging="1440"/>
+        <w:rPr>
+          <w:szCs w:val="24"/>
+        </w:rPr>
+      </w:pPr>
+      <w:r>
         <w:t>3.</w:t>
       </w:r>
       <w:r>
-        <w:rPr>
-          <w:rStyle w:val="text"/>
-        </w:rPr>
-        <w:tab/>
-        <w:t>Moses’ song of praise at the Red Sea – Exodus 15</w:t>
-      </w:r>
-      <w:r>
-        <w:tab/>
-      </w:r>
-    </w:p>
-    <w:p>
-      <w:pPr>
-        <w:pStyle w:val="10spLeftInd05"/>
-        <w:ind w:left="1440" w:hanging="1440"/>
+        <w:tab/>
+        <w:t xml:space="preserve">Spiritual warfare lessons from Joshua (Part III) - </w:t>
+      </w:r>
+      <w:r>
+        <w:rPr>
+          <w:szCs w:val="24"/>
+        </w:rPr>
+        <w:t>Joshua 5</w:t>
+      </w:r>
+    </w:p>
+    <w:p>
+      <w:pPr>
+        <w:pStyle w:val="10spLeftInd05"/>
+        <w:ind w:left="1440" w:hanging="1440"/>
+        <w:rPr>
+          <w:szCs w:val="24"/>
+        </w:rPr>
       </w:pPr>
       <w:r>
         <w:t>4.</w:t>
       </w:r>
       <w:r>
         <w:tab/>
-        <w:t>Seven lessons on worship from the Tabernacle – Exodus 25</w:t>
-      </w:r>
-    </w:p>
-    <w:p>
-      <w:pPr>
-        <w:pStyle w:val="10spLeftInd05"/>
-        <w:ind w:left="1440" w:hanging="1440"/>
-      </w:pPr>
-      <w:r>
+        <w:t xml:space="preserve">Spiritual warfare lessons from Joshua (Part IV) - </w:t>
+      </w:r>
+      <w:r>
+        <w:rPr>
+          <w:szCs w:val="24"/>
+        </w:rPr>
+        <w:t>Joshua 6</w:t>
+      </w:r>
+    </w:p>
+    <w:p>
+      <w:pPr>
+        <w:pStyle w:val="10spLeftInd05"/>
+        <w:ind w:left="1440" w:hanging="1440"/>
+      </w:pPr>
+      <w:r>
+        <w:rPr>
+          <w:szCs w:val="24"/>
+        </w:rPr>
         <w:t>5.</w:t>
       </w:r>
       <w:r>
-        <w:tab/>
-        <w:t>The command to love God (Part I) – Deuteronomy 10</w:t>
+        <w:rPr>
+          <w:szCs w:val="24"/>
+        </w:rPr>
+        <w:tab/>
+      </w:r>
+      <w:r>
+        <w:t>Turning spiritual defeat into victory (Part V) - Joshua 8</w:t>
       </w:r>
     </w:p>
     <w:p>
@@ -14925,469 +15756,37 @@
       </w:r>
       <w:r>
         <w:tab/>
-        <w:t>The command to love God (Part II) -Deuteronomy 11</w:t>
-      </w:r>
-    </w:p>
-    <w:p>
-      <w:pPr>
-        <w:pStyle w:val="10spLeftInd05"/>
-        <w:ind w:left="1440" w:hanging="1440"/>
+        <w:t xml:space="preserve">Spiritual warfare lessons from Joshua (Part VI) - </w:t>
+      </w:r>
+      <w:r>
         <w:rPr>
           <w:szCs w:val="24"/>
         </w:rPr>
-      </w:pPr>
-      <w:r>
-        <w:t xml:space="preserve">7. </w:t>
-      </w:r>
-      <w:r>
-        <w:tab/>
-      </w:r>
-      <w:r>
-        <w:rPr>
-          <w:szCs w:val="24"/>
-        </w:rPr>
-        <w:t>Seve</w:t>
-      </w:r>
-      <w:r>
-        <w:rPr>
-          <w:szCs w:val="24"/>
-        </w:rPr>
-        <w:t>n principles for Spirit-Led w</w:t>
-      </w:r>
-      <w:r>
-        <w:rPr>
-          <w:szCs w:val="24"/>
-        </w:rPr>
-        <w:t>orship</w:t>
-      </w:r>
-      <w:r>
-        <w:rPr>
-          <w:szCs w:val="24"/>
-        </w:rPr>
-        <w:t xml:space="preserve"> - </w:t>
-      </w:r>
-      <w:r>
-        <w:rPr>
-          <w:szCs w:val="24"/>
-        </w:rPr>
-        <w:t xml:space="preserve">Deuteronomy 12  </w:t>
-      </w:r>
-    </w:p>
-    <w:p>
-      <w:pPr>
-        <w:pStyle w:val="10spLeftInd05"/>
-        <w:ind w:left="1440" w:hanging="1440"/>
-        <w:rPr>
-          <w:szCs w:val="24"/>
-        </w:rPr>
-      </w:pPr>
-      <w:r>
-        <w:rPr>
-          <w:szCs w:val="24"/>
-        </w:rPr>
+        <w:t>Joshua 11</w:t>
+      </w:r>
+    </w:p>
+    <w:p>
+      <w:pPr>
+        <w:pStyle w:val="10spLeftInd05"/>
+        <w:ind w:left="1440" w:hanging="1440"/>
+      </w:pPr>
+      <w:r>
+        <w:t>7.</w:t>
+      </w:r>
+      <w:r>
+        <w:tab/>
+        <w:t>Spiritual warfare lessons from Gideon  (Part VII) - Judges 7</w:t>
+      </w:r>
+    </w:p>
+    <w:p>
+      <w:pPr>
+        <w:pStyle w:val="10spLeftInd05"/>
+        <w:ind w:left="1440" w:hanging="1440"/>
+      </w:pPr>
+      <w:r>
         <w:t>8.</w:t>
       </w:r>
       <w:r>
-        <w:rPr>
-          <w:szCs w:val="24"/>
-        </w:rPr>
-        <w:tab/>
-        <w:t xml:space="preserve">Seven lessons for remembering God’s miracles in your life - </w:t>
-      </w:r>
-      <w:r>
-        <w:rPr>
-          <w:szCs w:val="24"/>
-        </w:rPr>
-        <w:t>Joshua 4</w:t>
-      </w:r>
-    </w:p>
-    <w:p>
-      <w:pPr>
-        <w:pStyle w:val="10spLeftInd05"/>
-        <w:ind w:left="1440" w:hanging="1440"/>
-      </w:pPr>
-      <w:r>
-        <w:rPr>
-          <w:szCs w:val="24"/>
-        </w:rPr>
-        <w:t>9.</w:t>
-      </w:r>
-      <w:r>
-        <w:rPr>
-          <w:szCs w:val="24"/>
-        </w:rPr>
-        <w:tab/>
-      </w:r>
-      <w:r>
-        <w:t xml:space="preserve">Seven lessons on worship from the song of Deborah and Barak - Judges 5  </w:t>
-      </w:r>
-    </w:p>
-    <w:p>
-      <w:pPr>
-        <w:pStyle w:val="10spLeftInd05"/>
-        <w:ind w:left="1440" w:hanging="1440"/>
-      </w:pPr>
-      <w:r>
-        <w:t>10.</w:t>
-      </w:r>
-      <w:r>
-        <w:tab/>
-        <w:t>Hannah’s praise for God’s gift of her child – 1 Samuel 2</w:t>
-      </w:r>
-    </w:p>
-    <w:p>
-      <w:pPr>
-        <w:pStyle w:val="10spLeftInd05"/>
-        <w:ind w:left="1440" w:hanging="1440"/>
-        <w:rPr>
-          <w:rFonts w:eastAsia="Times New Roman"/>
-        </w:rPr>
-      </w:pPr>
-      <w:r>
-        <w:t>11.</w:t>
-      </w:r>
-      <w:r>
-        <w:tab/>
-      </w:r>
-      <w:r>
-        <w:rPr>
-          <w:rFonts w:eastAsia="Times New Roman"/>
-        </w:rPr>
-        <w:t>David blessed Saul through his worship music – 1 Sam</w:t>
-      </w:r>
-      <w:r>
-        <w:rPr>
-          <w:rFonts w:eastAsia="Times New Roman"/>
-        </w:rPr>
-        <w:t xml:space="preserve">uel </w:t>
-      </w:r>
-      <w:r>
-        <w:rPr>
-          <w:rFonts w:eastAsia="Times New Roman"/>
-        </w:rPr>
-        <w:t>16</w:t>
-      </w:r>
-    </w:p>
-    <w:p>
-      <w:pPr>
-        <w:pStyle w:val="10spLeftInd05"/>
-        <w:ind w:left="1440" w:hanging="1440"/>
-      </w:pPr>
-      <w:r>
-        <w:rPr>
-          <w:rFonts w:eastAsia="Times New Roman"/>
-        </w:rPr>
-        <w:t>12.</w:t>
-      </w:r>
-      <w:r>
-        <w:rPr>
-          <w:rFonts w:eastAsia="Times New Roman"/>
-        </w:rPr>
-        <w:tab/>
-      </w:r>
-      <w:r>
-        <w:t>Seven lessons on worship from David’s return of the ark - 2 Sam. 6</w:t>
-      </w:r>
-    </w:p>
-    <w:p>
-      <w:pPr>
-        <w:pStyle w:val="10spLeftInd05"/>
-        <w:ind w:left="1440" w:hanging="1440"/>
-      </w:pPr>
-      <w:r>
-        <w:t>13.</w:t>
-      </w:r>
-      <w:r>
-        <w:tab/>
-        <w:t xml:space="preserve">Seven lessons from David on praising God’s holy character </w:t>
-      </w:r>
-      <w:r>
-        <w:rPr>
-          <w:rFonts w:eastAsia="Times New Roman"/>
-          <w:bCs/>
-          <w:szCs w:val="24"/>
-        </w:rPr>
-        <w:t xml:space="preserve">- </w:t>
-      </w:r>
-      <w:r>
-        <w:t>2 Samuel 22</w:t>
-      </w:r>
-    </w:p>
-    <w:p>
-      <w:pPr>
-        <w:pStyle w:val="10spLeftInd05"/>
-        <w:ind w:left="1440" w:hanging="1440"/>
-      </w:pPr>
-      <w:r>
-        <w:t>14.</w:t>
-      </w:r>
-      <w:r>
-        <w:tab/>
-        <w:t>Seven lessons from Solomon on Spirit-led worship - 1 Kings 8</w:t>
-      </w:r>
-    </w:p>
-    <w:p>
-      <w:pPr>
-        <w:pStyle w:val="10spLeftInd05"/>
-        <w:ind w:left="1440" w:hanging="1440"/>
-      </w:pPr>
-      <w:r>
-        <w:t>15.</w:t>
-      </w:r>
-      <w:r>
-        <w:tab/>
-        <w:t>Seven revelations about God’s holy character from Kings - 2 Kings 8</w:t>
-      </w:r>
-    </w:p>
-    <w:p>
-      <w:pPr>
-        <w:pStyle w:val="10spLeftInd05"/>
-        <w:ind w:left="1440" w:hanging="1440"/>
-      </w:pPr>
-      <w:r>
-        <w:t xml:space="preserve">16. </w:t>
-      </w:r>
-      <w:r>
-        <w:tab/>
-        <w:t>Seven things God wants from your worship - 1 Chronicles 25</w:t>
-      </w:r>
-    </w:p>
-    <w:p>
-      <w:pPr>
-        <w:pStyle w:val="10spLeftInd05"/>
-        <w:ind w:left="1440" w:hanging="1440"/>
-        <w:rPr>
-          <w:rFonts w:eastAsia="Times New Roman"/>
-          <w:b/>
-          <w:bCs/>
-          <w:szCs w:val="24"/>
-        </w:rPr>
-      </w:pPr>
-      <w:r>
-        <w:t>17.</w:t>
-      </w:r>
-      <w:r>
-        <w:tab/>
-        <w:t>Seven reasons to praise God from Solomon’s prayer - 2 Chronicles 6</w:t>
-      </w:r>
-    </w:p>
-    <w:p>
-      <w:pPr>
-        <w:pStyle w:val="10spLeftInd05"/>
-        <w:ind w:left="1440" w:hanging="1440"/>
-        <w:rPr>
-          <w:rFonts w:eastAsia="Times New Roman"/>
-          <w:b/>
-          <w:bCs/>
-          <w:szCs w:val="24"/>
-        </w:rPr>
-      </w:pPr>
-      <w:r>
-        <w:rPr>
-          <w:rFonts w:eastAsia="Times New Roman"/>
-          <w:b/>
-          <w:bCs/>
-          <w:szCs w:val="24"/>
-        </w:rPr>
-        <w:t>IX</w:t>
-      </w:r>
-      <w:r>
-        <w:rPr>
-          <w:rFonts w:eastAsia="Times New Roman"/>
-          <w:b/>
-          <w:bCs/>
-          <w:szCs w:val="24"/>
-        </w:rPr>
-        <w:tab/>
-      </w:r>
-      <w:r>
-        <w:rPr>
-          <w:rFonts w:eastAsia="Times New Roman"/>
-          <w:b/>
-          <w:bCs/>
-          <w:szCs w:val="24"/>
-        </w:rPr>
-        <w:t>SPIRITUAL WARFARE</w:t>
-      </w:r>
-      <w:r>
-        <w:rPr>
-          <w:rFonts w:eastAsia="Times New Roman"/>
-          <w:b/>
-          <w:bCs/>
-          <w:szCs w:val="24"/>
-        </w:rPr>
-        <w:tab/>
-      </w:r>
-    </w:p>
-    <w:p>
-      <w:pPr>
-        <w:pStyle w:val="10spLeftInd05"/>
-        <w:ind w:left="1440" w:hanging="1440"/>
-      </w:pPr>
-      <w:r>
-        <w:rPr>
-          <w:b/>
-          <w:bCs/>
-        </w:rPr>
-        <w:t>(</w:t>
-      </w:r>
-      <w:r>
-        <w:rPr>
-          <w:b/>
-          <w:bCs/>
-        </w:rPr>
-        <w:t>1</w:t>
-      </w:r>
-      <w:r>
-        <w:rPr>
-          <w:b/>
-          <w:bCs/>
-        </w:rPr>
-        <w:t>)</w:t>
-      </w:r>
-      <w:r>
-        <w:tab/>
-      </w:r>
-      <w:r>
-        <w:rPr>
-          <w:b/>
-          <w:bCs/>
-        </w:rPr>
-        <w:t>Lessons on Spiritual Warfare</w:t>
-      </w:r>
-    </w:p>
-    <w:p>
-      <w:pPr>
-        <w:pStyle w:val="10spLeftInd05"/>
-        <w:ind w:left="1440" w:hanging="1440"/>
-      </w:pPr>
-      <w:r>
-        <w:t>1.</w:t>
-      </w:r>
-      <w:r>
-        <w:tab/>
-        <w:t xml:space="preserve">Spiritual warfare lessons from the wilderness (Part I) – Numbers 1:4-16  </w:t>
-      </w:r>
-    </w:p>
-    <w:p>
-      <w:pPr>
-        <w:pStyle w:val="10spLeftInd05"/>
-        <w:ind w:left="1440" w:hanging="1440"/>
-      </w:pPr>
-      <w:r>
-        <w:t>2.</w:t>
-      </w:r>
-      <w:r>
-        <w:tab/>
-        <w:t>Spiritual warfare lessons from Moses (Part II) - Deuteronomy 20</w:t>
-      </w:r>
-    </w:p>
-    <w:p>
-      <w:pPr>
-        <w:pStyle w:val="10spLeftInd05"/>
-        <w:ind w:left="1440" w:hanging="1440"/>
-        <w:rPr>
-          <w:szCs w:val="24"/>
-        </w:rPr>
-      </w:pPr>
-      <w:r>
-        <w:t>3.</w:t>
-      </w:r>
-      <w:r>
-        <w:tab/>
-        <w:t xml:space="preserve">Spiritual warfare lessons from Joshua (Part III) - </w:t>
-      </w:r>
-      <w:r>
-        <w:rPr>
-          <w:szCs w:val="24"/>
-        </w:rPr>
-        <w:t>Joshua 5</w:t>
-      </w:r>
-    </w:p>
-    <w:p>
-      <w:pPr>
-        <w:pStyle w:val="10spLeftInd05"/>
-        <w:ind w:left="1440" w:hanging="1440"/>
-        <w:rPr>
-          <w:szCs w:val="24"/>
-        </w:rPr>
-      </w:pPr>
-      <w:r>
-        <w:t>4.</w:t>
-      </w:r>
-      <w:r>
-        <w:tab/>
-        <w:t xml:space="preserve">Spiritual warfare lessons from Joshua (Part IV) - </w:t>
-      </w:r>
-      <w:r>
-        <w:rPr>
-          <w:szCs w:val="24"/>
-        </w:rPr>
-        <w:t>Joshua 6</w:t>
-      </w:r>
-    </w:p>
-    <w:p>
-      <w:pPr>
-        <w:pStyle w:val="10spLeftInd05"/>
-        <w:ind w:left="1440" w:hanging="1440"/>
-      </w:pPr>
-      <w:r>
-        <w:rPr>
-          <w:szCs w:val="24"/>
-        </w:rPr>
-        <w:t>5.</w:t>
-      </w:r>
-      <w:r>
-        <w:rPr>
-          <w:szCs w:val="24"/>
-        </w:rPr>
-        <w:tab/>
-      </w:r>
-      <w:r>
-        <w:t>Turning spiritual defeat into victory (Part V) - Joshua 8</w:t>
-      </w:r>
-    </w:p>
-    <w:p>
-      <w:pPr>
-        <w:pStyle w:val="10spLeftInd05"/>
-        <w:ind w:left="1440" w:hanging="1440"/>
-      </w:pPr>
-      <w:r>
-        <w:t>6.</w:t>
-      </w:r>
-      <w:r>
-        <w:tab/>
-        <w:t xml:space="preserve">Spiritual warfare lessons from Joshua (Part VI) - </w:t>
-      </w:r>
-      <w:r>
-        <w:rPr>
-          <w:szCs w:val="24"/>
-        </w:rPr>
-        <w:t>Joshua 11</w:t>
-      </w:r>
-    </w:p>
-    <w:p>
-      <w:pPr>
-        <w:pStyle w:val="10spLeftInd05"/>
-        <w:ind w:left="1440" w:hanging="1440"/>
-      </w:pPr>
-      <w:r>
-        <w:t>7.</w:t>
-      </w:r>
-      <w:r>
-        <w:tab/>
-        <w:t>Spiritual warfare lessons from Gideon  (Part VII) - Judges 7</w:t>
-      </w:r>
-    </w:p>
-    <w:p>
-      <w:pPr>
-        <w:pStyle w:val="10spLeftInd05"/>
-        <w:ind w:left="1440" w:hanging="1440"/>
-      </w:pPr>
-      <w:r>
-        <w:t>8.</w:t>
-      </w:r>
-      <w:r>
         <w:tab/>
         <w:t>Spiritual warfare lessons from Israel’s civil war (Part VIII) - 2 Samuel 2</w:t>
       </w:r>
@@ -15398,6 +15797,7 @@
         <w:ind w:left="1440" w:hanging="1440"/>
       </w:pPr>
       <w:r>
+        <w:lastRenderedPageBreak/>
         <w:t>9.</w:t>
       </w:r>
       <w:r>
@@ -15965,6 +16365,7 @@
         <w:rPr>
           <w:b/>
         </w:rPr>
+        <w:lastRenderedPageBreak/>
         <w:t>(2)</w:t>
       </w:r>
       <w:r>
@@ -16473,6 +16874,7 @@
           <w:bCs/>
         </w:rPr>
       </w:pPr>
+      <w:bookmarkStart w:name="_Hlk57826505" w:id="9"/>
       <w:r>
         <w:rPr>
           <w:rFonts w:eastAsia="Times New Roman"/>
@@ -16498,6 +16900,7 @@
         <w:tab/>
         <w:t>God’s Faithfulness</w:t>
       </w:r>
+      <w:bookmarkEnd w:id="9"/>
     </w:p>
     <w:p>
       <w:pPr>
@@ -16651,6 +17054,7 @@
         <w:spacing w:before="100" w:beforeAutospacing="1" w:after="100" w:afterAutospacing="1"/>
       </w:pPr>
       <w:r>
+        <w:lastRenderedPageBreak/>
         <w:t>7.</w:t>
       </w:r>
       <w:r>
@@ -16850,8 +17254,7 @@
         <w:pStyle w:val="10spLeftInd05"/>
         <w:ind w:left="1440" w:hanging="1440"/>
         <w:rPr>
-          <w:b/>
-          <w:bCs/>
+          <w:rFonts w:eastAsia="Times New Roman"/>
         </w:rPr>
       </w:pPr>
       <w:r>
@@ -16867,6 +17270,31 @@
         <w:tab/>
         <w:t>God’s faithfulness in restoring the Jews to Israel – 2 Chronicles 36</w:t>
       </w:r>
+    </w:p>
+    <w:p>
+      <w:pPr>
+        <w:pStyle w:val="10spLeftInd05"/>
+        <w:ind w:left="1440" w:hanging="1440"/>
+        <w:rPr>
+          <w:b/>
+          <w:bCs/>
+        </w:rPr>
+      </w:pPr>
+      <w:bookmarkStart w:name="_Hlk57826534" w:id="10"/>
+      <w:r>
+        <w:rPr>
+          <w:rFonts w:eastAsia="Times New Roman"/>
+        </w:rPr>
+        <w:t>17.</w:t>
+      </w:r>
+      <w:r>
+        <w:rPr>
+          <w:rFonts w:eastAsia="Times New Roman"/>
+        </w:rPr>
+        <w:tab/>
+        <w:t>God’s faithfulness in freeing the Jews from captivity – Ezra 1</w:t>
+      </w:r>
+      <w:bookmarkEnd w:id="10"/>
     </w:p>
     <w:p>
       <w:pPr>
@@ -17157,6 +17585,7 @@
         </w:rPr>
       </w:pPr>
       <w:r>
+        <w:lastRenderedPageBreak/>
         <w:t>15.</w:t>
       </w:r>
       <w:r>
@@ -17354,11 +17783,19 @@
         <w:tab/>
         <w:t xml:space="preserve">God protects </w:t>
       </w:r>
+      <w:proofErr w:type="spellStart"/>
       <w:r>
         <w:rPr>
           <w:lang w:val="en-GB"/>
         </w:rPr>
-        <w:t xml:space="preserve">Zelophehad’s daughters against inequality - </w:t>
+        <w:t>Zelophehad’s</w:t>
+      </w:r>
+      <w:proofErr w:type="spellEnd"/>
+      <w:r>
+        <w:rPr>
+          <w:lang w:val="en-GB"/>
+        </w:rPr>
+        <w:t xml:space="preserve"> daughters against inequality - </w:t>
       </w:r>
       <w:r>
         <w:t>Numbers 36</w:t>
@@ -18037,6 +18474,7 @@
         <w:spacing w:before="100" w:beforeAutospacing="1" w:after="100" w:afterAutospacing="1"/>
       </w:pPr>
       <w:r>
+        <w:lastRenderedPageBreak/>
         <w:t>6.</w:t>
       </w:r>
       <w:r>
@@ -18169,9 +18607,6 @@
     <w:p>
       <w:pPr>
         <w:spacing w:before="100" w:beforeAutospacing="1" w:after="100" w:afterAutospacing="1"/>
-        <w:rPr>
-          <w:rFonts w:eastAsia="Times New Roman"/>
-        </w:rPr>
       </w:pPr>
       <w:r>
         <w:t>13.</w:t>
@@ -18181,7 +18616,7 @@
       </w:r>
       <w:r>
         <w:tab/>
-        <w:t xml:space="preserve">From Jehoshaphat, seven lessons on God’s deliverance - 2 Chronicles 20  </w:t>
+        <w:t>From Jehoshaphat, seven lessons on God’s deliverance - 2 Chronicles 20</w:t>
       </w:r>
     </w:p>
     <w:p>
@@ -18189,15 +18624,162 @@
         <w:spacing w:before="100" w:beforeAutospacing="1" w:after="100" w:afterAutospacing="1"/>
         <w:rPr>
           <w:rFonts w:eastAsia="Times New Roman"/>
-        </w:rPr>
-      </w:pPr>
-      <w:r>
-        <w:rPr>
-          <w:rFonts w:eastAsia="Times New Roman"/>
-          <w:b/>
-          <w:bCs/>
-        </w:rPr>
-        <w:t xml:space="preserve">(6) </w:t>
+          <w:b/>
+          <w:bCs/>
+        </w:rPr>
+      </w:pPr>
+      <w:bookmarkStart w:name="_Hlk47774812" w:id="11"/>
+      <w:r>
+        <w:rPr>
+          <w:b/>
+          <w:bCs/>
+        </w:rPr>
+        <w:t>(6)</w:t>
+      </w:r>
+      <w:r>
+        <w:rPr>
+          <w:b/>
+          <w:bCs/>
+        </w:rPr>
+        <w:tab/>
+      </w:r>
+      <w:r>
+        <w:rPr>
+          <w:b/>
+          <w:bCs/>
+        </w:rPr>
+        <w:tab/>
+        <w:t>God’s Hol</w:t>
+      </w:r>
+      <w:r>
+        <w:rPr>
+          <w:b/>
+          <w:bCs/>
+        </w:rPr>
+        <w:t>iness</w:t>
+      </w:r>
+      <w:r>
+        <w:rPr>
+          <w:rFonts w:eastAsia="Times New Roman"/>
+          <w:b/>
+          <w:bCs/>
+        </w:rPr>
+        <w:tab/>
+      </w:r>
+    </w:p>
+    <w:p>
+      <w:pPr>
+        <w:spacing w:before="100" w:beforeAutospacing="1" w:after="100" w:afterAutospacing="1"/>
+        <w:rPr>
+          <w:rFonts w:eastAsia="Times New Roman"/>
+        </w:rPr>
+      </w:pPr>
+      <w:r>
+        <w:rPr>
+          <w:rFonts w:eastAsia="Times New Roman"/>
+        </w:rPr>
+        <w:t>1.</w:t>
+      </w:r>
+      <w:r>
+        <w:rPr>
+          <w:rFonts w:eastAsia="Times New Roman"/>
+        </w:rPr>
+        <w:tab/>
+      </w:r>
+      <w:r>
+        <w:rPr>
+          <w:rFonts w:eastAsia="Times New Roman"/>
+        </w:rPr>
+        <w:tab/>
+      </w:r>
+      <w:r>
+        <w:rPr>
+          <w:rFonts w:eastAsia="Times New Roman"/>
+        </w:rPr>
+        <w:t>Honoring God’s holiness with a holy life – Leviticus 19</w:t>
+      </w:r>
+    </w:p>
+    <w:p>
+      <w:pPr>
+        <w:spacing w:before="100" w:beforeAutospacing="1" w:after="100" w:afterAutospacing="1"/>
+      </w:pPr>
+      <w:r>
+        <w:rPr>
+          <w:rFonts w:eastAsia="Times New Roman"/>
+        </w:rPr>
+        <w:t>2.</w:t>
+      </w:r>
+      <w:r>
+        <w:rPr>
+          <w:rFonts w:eastAsia="Times New Roman"/>
+        </w:rPr>
+        <w:tab/>
+      </w:r>
+      <w:r>
+        <w:rPr>
+          <w:rFonts w:eastAsia="Times New Roman"/>
+        </w:rPr>
+        <w:tab/>
+      </w:r>
+      <w:r>
+        <w:t>Keeping God’s names holy  - Deuteronomy 5:11</w:t>
+      </w:r>
+    </w:p>
+    <w:p>
+      <w:pPr>
+        <w:spacing w:before="100" w:beforeAutospacing="1" w:after="100" w:afterAutospacing="1"/>
+        <w:rPr>
+          <w:rFonts w:eastAsia="Times New Roman"/>
+        </w:rPr>
+      </w:pPr>
+      <w:r>
+        <w:t>3</w:t>
+      </w:r>
+      <w:r>
+        <w:t>.</w:t>
+      </w:r>
+      <w:r>
+        <w:tab/>
+      </w:r>
+      <w:r>
+        <w:tab/>
+      </w:r>
+      <w:r>
+        <w:t>Praising God’s holiness – 2 Chronicles 7</w:t>
+      </w:r>
+      <w:bookmarkEnd w:id="11"/>
+    </w:p>
+    <w:p>
+      <w:pPr>
+        <w:spacing w:before="100" w:beforeAutospacing="1" w:after="100" w:afterAutospacing="1"/>
+        <w:rPr>
+          <w:rFonts w:eastAsia="Times New Roman"/>
+        </w:rPr>
+      </w:pPr>
+      <w:bookmarkStart w:name="_Hlk57826574" w:id="12"/>
+      <w:r>
+        <w:rPr>
+          <w:rFonts w:eastAsia="Times New Roman"/>
+          <w:b/>
+          <w:bCs/>
+        </w:rPr>
+        <w:t>(</w:t>
+      </w:r>
+      <w:r>
+        <w:rPr>
+          <w:rFonts w:eastAsia="Times New Roman"/>
+          <w:b/>
+          <w:bCs/>
+        </w:rPr>
+        <w:t>7</w:t>
+      </w:r>
+      <w:r>
+        <w:rPr>
+          <w:rFonts w:eastAsia="Times New Roman"/>
+          <w:b/>
+          <w:bCs/>
+        </w:rPr>
+        <w:t xml:space="preserve">) </w:t>
       </w:r>
       <w:r>
         <w:rPr>
@@ -18216,6 +18798,7 @@
         <w:tab/>
         <w:t>God’s Blessings</w:t>
       </w:r>
+      <w:bookmarkEnd w:id="12"/>
     </w:p>
     <w:p>
       <w:pPr>
@@ -18627,6 +19210,7 @@
         <w:spacing w:before="100" w:beforeAutospacing="1" w:after="100" w:afterAutospacing="1"/>
       </w:pPr>
       <w:r>
+        <w:lastRenderedPageBreak/>
         <w:t>15.</w:t>
       </w:r>
       <w:r>
@@ -18781,6 +19365,23 @@
     <w:p>
       <w:pPr>
         <w:spacing w:before="100" w:beforeAutospacing="1" w:after="100" w:afterAutospacing="1"/>
+      </w:pPr>
+      <w:bookmarkStart w:name="_Hlk57826594" w:id="13"/>
+      <w:r>
+        <w:t>24.</w:t>
+      </w:r>
+      <w:r>
+        <w:tab/>
+      </w:r>
+      <w:r>
+        <w:tab/>
+        <w:t>God’s provision for the Jews in building the second Temple – Ezra 6</w:t>
+      </w:r>
+      <w:bookmarkEnd w:id="13"/>
+    </w:p>
+    <w:p>
+      <w:pPr>
+        <w:spacing w:before="100" w:beforeAutospacing="1" w:after="100" w:afterAutospacing="1"/>
         <w:rPr>
           <w:b/>
           <w:bCs/>
@@ -18798,7 +19399,7 @@
           <w:b/>
           <w:bCs/>
         </w:rPr>
-        <w:t>7</w:t>
+        <w:t>8</w:t>
       </w:r>
       <w:r>
         <w:rPr>
@@ -18919,7 +19520,7 @@
           <w:b/>
           <w:bCs/>
         </w:rPr>
-        <w:t>8</w:t>
+        <w:t>9</w:t>
       </w:r>
       <w:r>
         <w:rPr>
@@ -19122,7 +19723,7 @@
           <w:b/>
           <w:bCs/>
         </w:rPr>
-        <w:t>9</w:t>
+        <w:t>10</w:t>
       </w:r>
       <w:r>
         <w:rPr>
@@ -19276,6 +19877,7 @@
         <w:ind w:left="1440" w:hanging="1440"/>
       </w:pPr>
       <w:r>
+        <w:lastRenderedPageBreak/>
         <w:t>7.</w:t>
       </w:r>
       <w:r>
@@ -19939,6 +20541,7 @@
         <w:ind w:left="1440" w:hanging="1440"/>
       </w:pPr>
       <w:r>
+        <w:lastRenderedPageBreak/>
         <w:t>4.</w:t>
       </w:r>
       <w:r>
@@ -20031,7 +20634,15 @@
       </w:r>
       <w:r>
         <w:tab/>
-        <w:t>Proof of the parting of the Red Sea / Mount Horab - Exodus 14</w:t>
+        <w:t xml:space="preserve">Proof of the parting of the Red Sea / Mount </w:t>
+      </w:r>
+      <w:proofErr w:type="spellStart"/>
+      <w:r>
+        <w:t>Horab</w:t>
+      </w:r>
+      <w:proofErr w:type="spellEnd"/>
+      <w:r>
+        <w:t xml:space="preserve"> - Exodus 14</w:t>
       </w:r>
     </w:p>
     <w:p>
@@ -20089,6 +20700,85 @@
       <w:pPr>
         <w:pStyle w:val="10spLeftInd05"/>
         <w:ind w:left="1440" w:hanging="1440"/>
+      </w:pPr>
+      <w:r>
+        <w:t>3.</w:t>
+      </w:r>
+      <w:r>
+        <w:tab/>
+        <w:t>Response to the Documentary Hypothesis –</w:t>
+      </w:r>
+      <w:r>
+        <w:t xml:space="preserve"> </w:t>
+      </w:r>
+      <w:r>
+        <w:t>Deuteronomy 1</w:t>
+      </w:r>
+    </w:p>
+    <w:p>
+      <w:pPr>
+        <w:pStyle w:val="10spLeftInd05"/>
+        <w:ind w:left="1440" w:hanging="1440"/>
+        <w:rPr>
+          <w:b/>
+          <w:bCs/>
+        </w:rPr>
+      </w:pPr>
+      <w:bookmarkStart w:name="_Hlk57825911" w:id="14"/>
+      <w:r>
+        <w:rPr>
+          <w:b/>
+          <w:bCs/>
+        </w:rPr>
+        <w:t>(</w:t>
+      </w:r>
+      <w:r>
+        <w:rPr>
+          <w:b/>
+          <w:bCs/>
+        </w:rPr>
+        <w:t>3</w:t>
+      </w:r>
+      <w:r>
+        <w:rPr>
+          <w:b/>
+          <w:bCs/>
+        </w:rPr>
+        <w:t>)</w:t>
+      </w:r>
+      <w:r>
+        <w:rPr>
+          <w:b/>
+          <w:bCs/>
+        </w:rPr>
+        <w:tab/>
+        <w:t xml:space="preserve">Apologetics Regarding </w:t>
+      </w:r>
+      <w:r>
+        <w:rPr>
+          <w:b/>
+          <w:bCs/>
+        </w:rPr>
+        <w:t>Other Religions / Cults</w:t>
+      </w:r>
+    </w:p>
+    <w:p>
+      <w:pPr>
+        <w:pStyle w:val="10spLeftInd05"/>
+        <w:ind w:left="1440" w:hanging="1440"/>
+      </w:pPr>
+      <w:r>
+        <w:t>1.</w:t>
+      </w:r>
+      <w:r>
+        <w:tab/>
+        <w:t>Christian Response to a Jehovah Witness regarding the Trinity - letter</w:t>
+      </w:r>
+    </w:p>
+    <w:p>
+      <w:pPr>
+        <w:pStyle w:val="10spLeftInd05"/>
+        <w:ind w:left="1440" w:hanging="1440"/>
         <w:rPr>
           <w:rFonts w:eastAsia="Times New Roman"/>
           <w:b/>
@@ -20097,18 +20787,58 @@
         </w:rPr>
       </w:pPr>
       <w:r>
-        <w:t>3.</w:t>
-      </w:r>
-      <w:r>
-        <w:tab/>
-        <w:t>Response to the Documentary Hypothesis –</w:t>
-      </w:r>
-      <w:r>
-        <w:t xml:space="preserve"> </w:t>
-      </w:r>
-      <w:r>
-        <w:t>Deuteronomy 1</w:t>
-      </w:r>
+        <w:t>2.</w:t>
+      </w:r>
+      <w:r>
+        <w:tab/>
+        <w:t xml:space="preserve">Christian Response to Christian Response to </w:t>
+      </w:r>
+      <w:proofErr w:type="spellStart"/>
+      <w:r>
+        <w:rPr>
+          <w:szCs w:val="24"/>
+        </w:rPr>
+        <w:t>Paramahansa</w:t>
+      </w:r>
+      <w:proofErr w:type="spellEnd"/>
+      <w:r>
+        <w:rPr>
+          <w:szCs w:val="24"/>
+        </w:rPr>
+        <w:t xml:space="preserve"> </w:t>
+      </w:r>
+      <w:proofErr w:type="spellStart"/>
+      <w:r>
+        <w:rPr>
+          <w:szCs w:val="24"/>
+        </w:rPr>
+        <w:t>Yogananda</w:t>
+      </w:r>
+      <w:proofErr w:type="spellEnd"/>
+      <w:r>
+        <w:rPr>
+          <w:szCs w:val="24"/>
+        </w:rPr>
+        <w:t xml:space="preserve">, the </w:t>
+      </w:r>
+      <w:r>
+        <w:rPr>
+          <w:color w:val="333333"/>
+          <w:szCs w:val="24"/>
+        </w:rPr>
+        <w:t>Self-Realization Fellowship</w:t>
+      </w:r>
+      <w:r>
+        <w:rPr>
+          <w:color w:val="333333"/>
+          <w:szCs w:val="24"/>
+        </w:rPr>
+        <w:t xml:space="preserve"> and Reincarnation</w:t>
+      </w:r>
+      <w:r>
+        <w:t xml:space="preserve"> - essay</w:t>
+      </w:r>
+      <w:bookmarkEnd w:id="14"/>
     </w:p>
     <w:p>
       <w:pPr>
@@ -20190,7 +20920,7 @@
         <w:pStyle w:val="10spLeftInd05"/>
         <w:ind w:left="1440" w:hanging="1440"/>
       </w:pPr>
-      <w:bookmarkStart w:name="_Hlk47336147" w:id="0"/>
+      <w:bookmarkStart w:name="_Hlk47336147" w:id="15"/>
       <w:r>
         <w:t>1.</w:t>
       </w:r>
@@ -20415,6 +21145,7 @@
         </w:rPr>
       </w:pPr>
       <w:r>
+        <w:lastRenderedPageBreak/>
         <w:t>10</w:t>
       </w:r>
       <w:r>
@@ -20622,7 +21353,7 @@
         <w:tab/>
         <w:t xml:space="preserve">End time revelations from the kings of Israel and Judah - 2 Kings 15 </w:t>
       </w:r>
-      <w:bookmarkEnd w:id="0"/>
+      <w:bookmarkEnd w:id="15"/>
     </w:p>
     <w:p>
       <w:pPr>
@@ -20717,7 +21448,15 @@
       </w:r>
       <w:r>
         <w:tab/>
-        <w:t xml:space="preserve">Jesus’ two ascents to heaven foreshadowed at Mount Horab - Exodus 19  </w:t>
+        <w:t xml:space="preserve">Jesus’ two ascents to heaven foreshadowed at Mount </w:t>
+      </w:r>
+      <w:proofErr w:type="spellStart"/>
+      <w:r>
+        <w:t>Horab</w:t>
+      </w:r>
+      <w:proofErr w:type="spellEnd"/>
+      <w:r>
+        <w:t xml:space="preserve"> - Exodus 19  </w:t>
       </w:r>
     </w:p>
     <w:p>
@@ -20746,8 +21485,20 @@
           <w:sz w:val="22"/>
           <w:szCs w:val="22"/>
         </w:rPr>
-        <w:t>Rosh HaShanah</w:t>
-      </w:r>
+        <w:t xml:space="preserve">Rosh </w:t>
+      </w:r>
+      <w:proofErr w:type="spellStart"/>
+      <w:r>
+        <w:rPr>
+          <w:rFonts w:ascii="Book Antiqua" w:hAnsi="Book Antiqua"/>
+          <w:i/>
+          <w:snapToGrid w:val="0"/>
+          <w:sz w:val="22"/>
+          <w:szCs w:val="22"/>
+        </w:rPr>
+        <w:t>HaShanah</w:t>
+      </w:r>
+      <w:proofErr w:type="spellEnd"/>
       <w:r>
         <w:rPr>
           <w:rFonts w:ascii="Book Antiqua" w:hAnsi="Book Antiqua"/>
@@ -21074,6 +21825,7 @@
         <w:ind w:left="1440" w:hanging="1440"/>
       </w:pPr>
       <w:r>
+        <w:lastRenderedPageBreak/>
         <w:t>2.</w:t>
       </w:r>
       <w:r>
@@ -21121,8 +21873,13 @@
       <w:r>
         <w:tab/>
       </w:r>
-      <w:r>
-        <w:t xml:space="preserve">Hushai plays upon Absalom’s vanity to </w:t>
+      <w:proofErr w:type="spellStart"/>
+      <w:r>
+        <w:t>Hushai</w:t>
+      </w:r>
+      <w:proofErr w:type="spellEnd"/>
+      <w:r>
+        <w:t xml:space="preserve"> plays upon Absalom’s vanity to </w:t>
       </w:r>
       <w:r>
         <w:t>cause his defeat – 2 Sam</w:t>
@@ -21203,7 +21960,15 @@
         <w:tab/>
       </w:r>
       <w:r>
-        <w:t>God judges Baasha for his pride</w:t>
+        <w:t xml:space="preserve">God judges </w:t>
+      </w:r>
+      <w:proofErr w:type="spellStart"/>
+      <w:r>
+        <w:t>Baasha</w:t>
+      </w:r>
+      <w:proofErr w:type="spellEnd"/>
+      <w:r>
+        <w:t xml:space="preserve"> for his pride</w:t>
       </w:r>
       <w:r>
         <w:t xml:space="preserve"> – 1 K</w:t>
@@ -21562,8 +22327,13 @@
         </w:rPr>
         <w:tab/>
       </w:r>
-      <w:r>
-        <w:t>Kohah and others</w:t>
+      <w:proofErr w:type="spellStart"/>
+      <w:r>
+        <w:t>Kohah</w:t>
+      </w:r>
+      <w:proofErr w:type="spellEnd"/>
+      <w:r>
+        <w:t xml:space="preserve"> and others</w:t>
       </w:r>
       <w:r>
         <w:rPr>
@@ -21621,7 +22391,15 @@
         <w:t xml:space="preserve">oveting </w:t>
       </w:r>
       <w:r>
-        <w:t xml:space="preserve">from Achan </w:t>
+        <w:t xml:space="preserve">from </w:t>
+      </w:r>
+      <w:proofErr w:type="spellStart"/>
+      <w:r>
+        <w:t>Achan</w:t>
+      </w:r>
+      <w:proofErr w:type="spellEnd"/>
+      <w:r>
+        <w:t xml:space="preserve"> </w:t>
       </w:r>
       <w:r>
         <w:t>–</w:t>
@@ -21806,6 +22584,7 @@
         </w:rPr>
       </w:pPr>
       <w:r>
+        <w:lastRenderedPageBreak/>
         <w:t>15.</w:t>
       </w:r>
       <w:r>
@@ -21839,7 +22618,21 @@
         <w:rPr>
           <w:rFonts w:eastAsia="Times New Roman"/>
         </w:rPr>
-        <w:t xml:space="preserve"> Amasa – 2 Sam</w:t>
+        <w:t xml:space="preserve"> </w:t>
+      </w:r>
+      <w:proofErr w:type="spellStart"/>
+      <w:r>
+        <w:rPr>
+          <w:rFonts w:eastAsia="Times New Roman"/>
+        </w:rPr>
+        <w:t>Amasa</w:t>
+      </w:r>
+      <w:proofErr w:type="spellEnd"/>
+      <w:r>
+        <w:rPr>
+          <w:rFonts w:eastAsia="Times New Roman"/>
+        </w:rPr>
+        <w:t xml:space="preserve"> – 2 Sam</w:t>
       </w:r>
       <w:r>
         <w:rPr>
@@ -22320,11 +23113,19 @@
       <w:r>
         <w:tab/>
       </w:r>
-      <w:r>
-        <w:rPr>
-          <w:rFonts w:eastAsia="Times New Roman"/>
-        </w:rPr>
-        <w:t>Baasha’s idolatry – 1 Kings 15</w:t>
+      <w:proofErr w:type="spellStart"/>
+      <w:r>
+        <w:rPr>
+          <w:rFonts w:eastAsia="Times New Roman"/>
+        </w:rPr>
+        <w:t>Baasha’s</w:t>
+      </w:r>
+      <w:proofErr w:type="spellEnd"/>
+      <w:r>
+        <w:rPr>
+          <w:rFonts w:eastAsia="Times New Roman"/>
+        </w:rPr>
+        <w:t xml:space="preserve"> idolatry – 1 Kings 15</w:t>
       </w:r>
     </w:p>
     <w:p>
@@ -22360,8 +23161,13 @@
       <w:r>
         <w:tab/>
       </w:r>
-      <w:r>
-        <w:t xml:space="preserve">Jehoram’s idolatry </w:t>
+      <w:proofErr w:type="spellStart"/>
+      <w:r>
+        <w:t>Jehoram’s</w:t>
+      </w:r>
+      <w:proofErr w:type="spellEnd"/>
+      <w:r>
+        <w:t xml:space="preserve"> idolatry </w:t>
       </w:r>
       <w:r>
         <w:t xml:space="preserve">and Baal worship </w:t>
@@ -22384,12 +23190,14 @@
       <w:r>
         <w:tab/>
       </w:r>
+      <w:proofErr w:type="spellStart"/>
       <w:r>
         <w:rPr>
           <w:rFonts w:eastAsia="Times New Roman"/>
         </w:rPr>
         <w:t>Jehoram</w:t>
       </w:r>
+      <w:proofErr w:type="spellEnd"/>
       <w:r>
         <w:rPr>
           <w:rFonts w:eastAsia="Times New Roman"/>
@@ -22523,6 +23331,7 @@
         <w:ind w:left="1440" w:hanging="1440"/>
       </w:pPr>
       <w:r>
+        <w:lastRenderedPageBreak/>
         <w:t>3.</w:t>
       </w:r>
       <w:r>
@@ -22999,8 +23808,13 @@
       <w:r>
         <w:tab/>
       </w:r>
-      <w:r>
-        <w:t>Peninnah’s cruelty toward Hannah – 1 Sam</w:t>
+      <w:proofErr w:type="spellStart"/>
+      <w:r>
+        <w:t>Peninnah’s</w:t>
+      </w:r>
+      <w:proofErr w:type="spellEnd"/>
+      <w:r>
+        <w:t xml:space="preserve"> cruelty toward Hannah – 1 Sam</w:t>
       </w:r>
       <w:r>
         <w:t>uel</w:t>
@@ -23078,11 +23892,19 @@
       <w:r>
         <w:tab/>
       </w:r>
-      <w:r>
-        <w:rPr>
-          <w:rFonts w:eastAsia="Times New Roman"/>
-        </w:rPr>
-        <w:t>Baasha’s war with Judah – 1 Kings 15</w:t>
+      <w:proofErr w:type="spellStart"/>
+      <w:r>
+        <w:rPr>
+          <w:rFonts w:eastAsia="Times New Roman"/>
+        </w:rPr>
+        <w:t>Baasha’s</w:t>
+      </w:r>
+      <w:proofErr w:type="spellEnd"/>
+      <w:r>
+        <w:rPr>
+          <w:rFonts w:eastAsia="Times New Roman"/>
+        </w:rPr>
+        <w:t xml:space="preserve"> war with Judah – 1 Kings 15</w:t>
       </w:r>
     </w:p>
     <w:p>
@@ -23139,6 +23961,7 @@
           <w:rFonts w:eastAsia="Times New Roman"/>
         </w:rPr>
       </w:pPr>
+      <w:bookmarkStart w:name="_Hlk57826618" w:id="16"/>
       <w:r>
         <w:rPr>
           <w:rFonts w:eastAsia="Times New Roman"/>
@@ -23188,6 +24011,7 @@
         </w:rPr>
         <w:t xml:space="preserve"> / Blame</w:t>
       </w:r>
+      <w:bookmarkEnd w:id="16"/>
     </w:p>
     <w:p>
       <w:pPr>
@@ -23228,6 +24052,7 @@
         <w:rPr>
           <w:rStyle w:val="text"/>
         </w:rPr>
+        <w:lastRenderedPageBreak/>
         <w:t>2.</w:t>
       </w:r>
       <w:r>
@@ -23379,9 +24204,11 @@
         </w:rPr>
         <w:t xml:space="preserve">ive the </w:t>
       </w:r>
+      <w:proofErr w:type="spellStart"/>
       <w:r>
         <w:t>Shechemites</w:t>
       </w:r>
+      <w:proofErr w:type="spellEnd"/>
       <w:r>
         <w:rPr>
           <w:rStyle w:val="text"/>
@@ -23744,6 +24571,21 @@
       <w:pPr>
         <w:pStyle w:val="10spLeftInd05"/>
         <w:ind w:left="1440" w:hanging="1440"/>
+      </w:pPr>
+      <w:bookmarkStart w:name="_Hlk57826643" w:id="17"/>
+      <w:r>
+        <w:t>18.</w:t>
+      </w:r>
+      <w:r>
+        <w:tab/>
+        <w:t>Satan’s lies and deceit to try to stop the second Temple -Ezra 4</w:t>
+      </w:r>
+      <w:bookmarkEnd w:id="17"/>
+    </w:p>
+    <w:p>
+      <w:pPr>
+        <w:pStyle w:val="10spLeftInd05"/>
+        <w:ind w:left="1440" w:hanging="1440"/>
         <w:rPr>
           <w:b/>
           <w:bCs/>
@@ -24029,6 +24871,7 @@
         <w:rPr>
           <w:rStyle w:val="text"/>
         </w:rPr>
+        <w:lastRenderedPageBreak/>
         <w:t>8.</w:t>
       </w:r>
       <w:r>
@@ -24745,6 +25588,7 @@
         <w:rPr>
           <w:rStyle w:val="text"/>
         </w:rPr>
+        <w:lastRenderedPageBreak/>
         <w:t>2.</w:t>
       </w:r>
       <w:r>
@@ -24784,9 +25628,11 @@
         </w:rPr>
         <w:t xml:space="preserve"> the </w:t>
       </w:r>
+      <w:proofErr w:type="spellStart"/>
       <w:r>
         <w:t>Shechemites</w:t>
       </w:r>
+      <w:proofErr w:type="spellEnd"/>
       <w:r>
         <w:rPr>
           <w:rStyle w:val="text"/>
@@ -24956,8 +25802,13 @@
         <w:t>plan to murder</w:t>
       </w:r>
       <w:r>
-        <w:t xml:space="preserve"> Nabal</w:t>
-      </w:r>
+        <w:t xml:space="preserve"> </w:t>
+      </w:r>
+      <w:proofErr w:type="spellStart"/>
+      <w:r>
+        <w:t>Nabal</w:t>
+      </w:r>
+      <w:proofErr w:type="spellEnd"/>
       <w:r>
         <w:t xml:space="preserve"> for</w:t>
       </w:r>
@@ -25027,8 +25878,13 @@
         </w:rPr>
         <w:tab/>
       </w:r>
-      <w:r>
-        <w:t>Ish-bosheth’s commanders murder him – 2 Samuel 4</w:t>
+      <w:proofErr w:type="spellStart"/>
+      <w:r>
+        <w:t>Ish-bosheth’s</w:t>
+      </w:r>
+      <w:proofErr w:type="spellEnd"/>
+      <w:r>
+        <w:t xml:space="preserve"> commanders murder him – 2 Samuel 4</w:t>
       </w:r>
     </w:p>
     <w:p>
@@ -25151,7 +26007,21 @@
         <w:rPr>
           <w:rFonts w:eastAsia="Times New Roman"/>
         </w:rPr>
-        <w:t>Joab murders Amasa – 2 Sam</w:t>
+        <w:t xml:space="preserve">Joab murders </w:t>
+      </w:r>
+      <w:proofErr w:type="spellStart"/>
+      <w:r>
+        <w:rPr>
+          <w:rFonts w:eastAsia="Times New Roman"/>
+        </w:rPr>
+        <w:t>Amasa</w:t>
+      </w:r>
+      <w:proofErr w:type="spellEnd"/>
+      <w:r>
+        <w:rPr>
+          <w:rFonts w:eastAsia="Times New Roman"/>
+        </w:rPr>
+        <w:t xml:space="preserve"> – 2 Sam</w:t>
       </w:r>
       <w:r>
         <w:rPr>
@@ -25226,11 +26096,19 @@
         </w:rPr>
         <w:tab/>
       </w:r>
-      <w:r>
-        <w:rPr>
-          <w:rFonts w:eastAsia="Times New Roman"/>
-        </w:rPr>
-        <w:t xml:space="preserve">Zimri </w:t>
+      <w:proofErr w:type="spellStart"/>
+      <w:r>
+        <w:rPr>
+          <w:rFonts w:eastAsia="Times New Roman"/>
+        </w:rPr>
+        <w:t>Zimri</w:t>
+      </w:r>
+      <w:proofErr w:type="spellEnd"/>
+      <w:r>
+        <w:rPr>
+          <w:rFonts w:eastAsia="Times New Roman"/>
+        </w:rPr>
+        <w:t xml:space="preserve"> </w:t>
       </w:r>
       <w:r>
         <w:rPr>
@@ -25238,6 +26116,7 @@
         </w:rPr>
         <w:t xml:space="preserve">murders </w:t>
       </w:r>
+      <w:proofErr w:type="spellStart"/>
       <w:r>
         <w:rPr>
           <w:rFonts w:eastAsia="Times New Roman"/>
@@ -25250,12 +26129,21 @@
         </w:rPr>
         <w:t>’s</w:t>
       </w:r>
-      <w:r>
-        <w:rPr>
-          <w:rFonts w:eastAsia="Times New Roman"/>
-        </w:rPr>
-        <w:t xml:space="preserve"> son Elah</w:t>
-      </w:r>
+      <w:proofErr w:type="spellEnd"/>
+      <w:r>
+        <w:rPr>
+          <w:rFonts w:eastAsia="Times New Roman"/>
+        </w:rPr>
+        <w:t xml:space="preserve"> son </w:t>
+      </w:r>
+      <w:proofErr w:type="spellStart"/>
+      <w:r>
+        <w:rPr>
+          <w:rFonts w:eastAsia="Times New Roman"/>
+        </w:rPr>
+        <w:t>Elah</w:t>
+      </w:r>
+      <w:proofErr w:type="spellEnd"/>
       <w:r>
         <w:rPr>
           <w:rFonts w:eastAsia="Times New Roman"/>
@@ -25541,6 +26429,7 @@
         <w:rPr>
           <w:bCs/>
         </w:rPr>
+        <w:lastRenderedPageBreak/>
         <w:t>3.</w:t>
       </w:r>
       <w:r>
@@ -25548,7 +26437,20 @@
           <w:bCs/>
         </w:rPr>
         <w:tab/>
-        <w:t>Korah slanders Moses – Numbers 16</w:t>
+      </w:r>
+      <w:proofErr w:type="spellStart"/>
+      <w:r>
+        <w:rPr>
+          <w:bCs/>
+        </w:rPr>
+        <w:t>Korah</w:t>
+      </w:r>
+      <w:proofErr w:type="spellEnd"/>
+      <w:r>
+        <w:rPr>
+          <w:bCs/>
+        </w:rPr>
+        <w:t xml:space="preserve"> slanders Moses – Numbers 16</w:t>
       </w:r>
     </w:p>
     <w:p>
@@ -26132,6 +27034,7 @@
         <w:ind w:left="1440" w:hanging="1440"/>
       </w:pPr>
       <w:r>
+        <w:lastRenderedPageBreak/>
         <w:t>5</w:t>
       </w:r>
       <w:r>
@@ -26539,7 +27442,15 @@
       </w:r>
       <w:r>
         <w:tab/>
-        <w:t>Seven lessons from Joash’s mistakes on avoiding disobedience - 2 Kings 12</w:t>
+        <w:t xml:space="preserve">Seven lessons from </w:t>
+      </w:r>
+      <w:proofErr w:type="spellStart"/>
+      <w:r>
+        <w:t>Joash’s</w:t>
+      </w:r>
+      <w:proofErr w:type="spellEnd"/>
+      <w:r>
+        <w:t xml:space="preserve"> mistakes on avoiding disobedience - 2 Kings 12</w:t>
       </w:r>
     </w:p>
     <w:p>

</xml_diff>

<commit_message>
Complete study topic index and add Ezra chapters (#7)
* Add todo notes and index master

* Progress on topics index

* Add more topics

* Add attributes of god topic

* Add Aplogetics study topic

* Add remaining topics

* Add Exra chapters and update 2-chronicles

* Add ezra chapter study topics

* Clean Ezra filenames
</commit_message>
<xml_diff>
--- a/Inspired Scripture.docx
+++ b/Inspired Scripture.docx
@@ -78,7 +78,19 @@
         <w:rPr>
           <w:b/>
         </w:rPr>
-        <w:t>403</w:t>
+        <w:t>4</w:t>
+      </w:r>
+      <w:r>
+        <w:rPr>
+          <w:b/>
+        </w:rPr>
+        <w:t>1</w:t>
+      </w:r>
+      <w:r>
+        <w:rPr>
+          <w:b/>
+        </w:rPr>
+        <w:t>3</w:t>
       </w:r>
       <w:r>
         <w:rPr>
@@ -90,19 +102,7 @@
         <w:rPr>
           <w:b/>
         </w:rPr>
-        <w:t>3,</w:t>
-      </w:r>
-      <w:r>
-        <w:rPr>
-          <w:b/>
-        </w:rPr>
-        <w:t>99</w:t>
-      </w:r>
-      <w:r>
-        <w:rPr>
-          <w:b/>
-        </w:rPr>
-        <w:t>6</w:t>
+        <w:t>4,099</w:t>
       </w:r>
       <w:r>
         <w:rPr>
@@ -2181,6 +2181,7 @@
         <w:t xml:space="preserve">6 </w:t>
       </w:r>
       <w:r>
+        <w:lastRenderedPageBreak/>
         <w:t>pgs.;</w:t>
       </w:r>
       <w:r>
@@ -4497,6 +4498,7 @@
         </w:rPr>
       </w:pPr>
       <w:r>
+        <w:lastRenderedPageBreak/>
         <w:t xml:space="preserve">(13) </w:t>
       </w:r>
       <w:r>
@@ -5384,6 +5386,164 @@
       <w:r>
         <w:t xml:space="preserve"> pgs.)</w:t>
       </w:r>
+    </w:p>
+    <w:p>
+      <w:pPr>
+        <w:pStyle w:val="10spLeftInd05"/>
+        <w:ind w:left="360" w:hanging="360"/>
+      </w:pPr>
+      <w:r>
+        <w:t xml:space="preserve">(15) </w:t>
+      </w:r>
+      <w:r>
+        <w:rPr>
+          <w:b/>
+        </w:rPr>
+        <w:t>Ezra</w:t>
+      </w:r>
+      <w:r>
+        <w:t>:  (</w:t>
+      </w:r>
+      <w:r>
+        <w:rPr>
+          <w:i/>
+        </w:rPr>
+        <w:t xml:space="preserve">10 Chapters – </w:t>
+      </w:r>
+      <w:r>
+        <w:rPr>
+          <w:i/>
+        </w:rPr>
+        <w:t>103</w:t>
+      </w:r>
+      <w:r>
+        <w:rPr>
+          <w:i/>
+        </w:rPr>
+        <w:t xml:space="preserve"> </w:t>
+      </w:r>
+      <w:r>
+        <w:rPr>
+          <w:i/>
+        </w:rPr>
+        <w:t>pages</w:t>
+      </w:r>
+      <w:r>
+        <w:t xml:space="preserve">) (Ezra 1– </w:t>
+      </w:r>
+      <w:r>
+        <w:t xml:space="preserve">15 </w:t>
+      </w:r>
+      <w:r>
+        <w:t>pgs.;</w:t>
+      </w:r>
+      <w:r>
+        <w:t xml:space="preserve"> </w:t>
+      </w:r>
+      <w:r>
+        <w:t xml:space="preserve">Ezra 2– </w:t>
+      </w:r>
+      <w:r>
+        <w:t>10</w:t>
+      </w:r>
+      <w:r>
+        <w:t xml:space="preserve"> pgs.;</w:t>
+      </w:r>
+      <w:r>
+        <w:t xml:space="preserve"> </w:t>
+      </w:r>
+      <w:r>
+        <w:t xml:space="preserve">Ezra 3– </w:t>
+      </w:r>
+      <w:r>
+        <w:t>11</w:t>
+      </w:r>
+      <w:r>
+        <w:t xml:space="preserve"> pgs.;</w:t>
+      </w:r>
+      <w:r>
+        <w:t xml:space="preserve"> </w:t>
+      </w:r>
+      <w:r>
+        <w:t xml:space="preserve">Ezra 4– </w:t>
+      </w:r>
+      <w:r>
+        <w:t>10</w:t>
+      </w:r>
+      <w:r>
+        <w:t xml:space="preserve"> pgs.;</w:t>
+      </w:r>
+      <w:r>
+        <w:t xml:space="preserve"> </w:t>
+      </w:r>
+      <w:r>
+        <w:t xml:space="preserve">Ezra 5– </w:t>
+      </w:r>
+      <w:r>
+        <w:t>8</w:t>
+      </w:r>
+      <w:r>
+        <w:t xml:space="preserve"> pgs.;</w:t>
+      </w:r>
+      <w:r>
+        <w:t xml:space="preserve"> </w:t>
+      </w:r>
+      <w:r>
+        <w:t xml:space="preserve">Ezra 6– </w:t>
+      </w:r>
+      <w:r>
+        <w:t xml:space="preserve">11 </w:t>
+      </w:r>
+      <w:r>
+        <w:t>pgs.;</w:t>
+      </w:r>
+      <w:r>
+        <w:t xml:space="preserve"> </w:t>
+      </w:r>
+      <w:r>
+        <w:t xml:space="preserve">Ezra 7– </w:t>
+      </w:r>
+      <w:r>
+        <w:t>10</w:t>
+      </w:r>
+      <w:r>
+        <w:t xml:space="preserve"> pgs.;</w:t>
+      </w:r>
+      <w:r>
+        <w:t xml:space="preserve"> </w:t>
+      </w:r>
+      <w:r>
+        <w:t xml:space="preserve">Ezra 8– </w:t>
+      </w:r>
+      <w:r>
+        <w:t>10</w:t>
+      </w:r>
+      <w:r>
+        <w:t xml:space="preserve"> pgs.;</w:t>
+      </w:r>
+      <w:r>
+        <w:t xml:space="preserve"> </w:t>
+      </w:r>
+      <w:r>
+        <w:t xml:space="preserve">Ezra 9– </w:t>
+      </w:r>
+      <w:r>
+        <w:t>9</w:t>
+      </w:r>
+      <w:r>
+        <w:t xml:space="preserve"> </w:t>
+      </w:r>
+      <w:r>
+        <w:t xml:space="preserve">pgs.; Ezra 10– </w:t>
+      </w:r>
+      <w:r>
+        <w:t>9</w:t>
+      </w:r>
+      <w:r>
+        <w:t xml:space="preserve"> pgs.)</w:t>
+      </w:r>
+      <w:bookmarkStart w:name="_GoBack" w:id="0"/>
+      <w:bookmarkEnd w:id="0"/>
     </w:p>
     <w:p>
       <w:pPr>
@@ -5752,6 +5912,7 @@
         <w:ind w:left="1440" w:hanging="1440"/>
       </w:pPr>
       <w:r>
+        <w:lastRenderedPageBreak/>
         <w:t xml:space="preserve">12. </w:t>
       </w:r>
       <w:r>
@@ -6250,6 +6411,7 @@
         <w:ind w:left="1440" w:hanging="1440"/>
       </w:pPr>
       <w:r>
+        <w:lastRenderedPageBreak/>
         <w:t>12.</w:t>
       </w:r>
       <w:r>
@@ -6598,6 +6760,7 @@
           <w:bCs/>
         </w:rPr>
       </w:pPr>
+      <w:bookmarkStart w:name="_Hlk57826262" w:id="1"/>
       <w:r>
         <w:rPr>
           <w:b/>
@@ -6613,6 +6776,7 @@
         <w:tab/>
         <w:t>Spiritual Renewal / Transformation</w:t>
       </w:r>
+      <w:bookmarkEnd w:id="1"/>
     </w:p>
     <w:p>
       <w:pPr>
@@ -6776,6 +6940,7 @@
         <w:ind w:left="1440" w:hanging="1440"/>
       </w:pPr>
       <w:r>
+        <w:lastRenderedPageBreak/>
         <w:t>8.</w:t>
       </w:r>
       <w:r>
@@ -7024,6 +7189,21 @@
         <w:pStyle w:val="10spLeftInd05"/>
         <w:ind w:left="1440" w:hanging="1440"/>
       </w:pPr>
+      <w:bookmarkStart w:name="_Hlk57826281" w:id="2"/>
+      <w:r>
+        <w:t>19.</w:t>
+      </w:r>
+      <w:r>
+        <w:tab/>
+        <w:t>Seven lessons from Ezra on leading a nation in spiritual renewal – Ezra 10</w:t>
+      </w:r>
+      <w:bookmarkEnd w:id="2"/>
+    </w:p>
+    <w:p>
+      <w:pPr>
+        <w:pStyle w:val="10spLeftInd05"/>
+        <w:ind w:left="1440" w:hanging="1440"/>
+      </w:pPr>
       <w:r>
         <w:rPr>
           <w:rFonts w:eastAsia="Times New Roman"/>
@@ -7283,6 +7463,7 @@
           <w:bCs/>
         </w:rPr>
       </w:pPr>
+      <w:bookmarkStart w:name="_Hlk57826322" w:id="3"/>
       <w:r>
         <w:rPr>
           <w:b/>
@@ -7312,12 +7493,14 @@
         </w:rPr>
         <w:t>Repentance and Avoiding Backsliding</w:t>
       </w:r>
+      <w:bookmarkEnd w:id="3"/>
     </w:p>
     <w:p>
       <w:pPr>
         <w:spacing w:before="100" w:beforeAutospacing="1" w:after="100" w:afterAutospacing="1"/>
       </w:pPr>
       <w:r>
+        <w:lastRenderedPageBreak/>
         <w:t>1.</w:t>
       </w:r>
       <w:r>
@@ -7751,6 +7934,21 @@
     </w:p>
     <w:p>
       <w:pPr>
+        <w:pStyle w:val="10spLeftInd05"/>
+        <w:ind w:left="1440" w:hanging="1440"/>
+      </w:pPr>
+      <w:bookmarkStart w:name="_Hlk57826345" w:id="4"/>
+      <w:r>
+        <w:t>20.</w:t>
+      </w:r>
+      <w:r>
+        <w:tab/>
+        <w:t>Seven lessons on true repentance from Ezra – Ezra 9</w:t>
+      </w:r>
+      <w:bookmarkEnd w:id="4"/>
+    </w:p>
+    <w:p>
+      <w:pPr>
         <w:spacing w:before="100" w:beforeAutospacing="1" w:after="100" w:afterAutospacing="1"/>
         <w:rPr>
           <w:rFonts w:eastAsia="Times New Roman"/>
@@ -7932,6 +8130,7 @@
         <w:rPr>
           <w:rFonts w:eastAsia="Times New Roman"/>
         </w:rPr>
+        <w:lastRenderedPageBreak/>
         <w:t>6.</w:t>
       </w:r>
       <w:r>
@@ -8968,6 +9167,7 @@
         <w:rPr>
           <w:bCs/>
         </w:rPr>
+        <w:lastRenderedPageBreak/>
         <w:t>2.</w:t>
       </w:r>
       <w:r>
@@ -9486,6 +9686,7 @@
           <w:rFonts w:eastAsia="Times New Roman"/>
           <w:szCs w:val="24"/>
         </w:rPr>
+        <w:lastRenderedPageBreak/>
         <w:t>10.</w:t>
       </w:r>
       <w:r>
@@ -9949,6 +10150,12 @@
         <w:tab/>
         <w:t>Hannah fulfills her vow to God</w:t>
       </w:r>
+      <w:r>
+        <w:rPr>
+          <w:rFonts w:eastAsia="Times New Roman"/>
+        </w:rPr>
+        <w:t xml:space="preserve"> - 1 Samuel 1</w:t>
+      </w:r>
     </w:p>
     <w:p>
       <w:pPr>
@@ -10000,8 +10207,13 @@
         </w:rPr>
         <w:tab/>
       </w:r>
-      <w:r>
-        <w:t>Ziba’s broken vows to David and Mephibosheth</w:t>
+      <w:proofErr w:type="spellStart"/>
+      <w:r>
+        <w:t>Ziba’s</w:t>
+      </w:r>
+      <w:proofErr w:type="spellEnd"/>
+      <w:r>
+        <w:t xml:space="preserve"> broken vows to David and Mephibosheth</w:t>
       </w:r>
       <w:r>
         <w:t xml:space="preserve"> – 2 Samuel 16</w:t>
@@ -10235,6 +10447,7 @@
         <w:ind w:left="1440" w:hanging="1440"/>
       </w:pPr>
       <w:r>
+        <w:lastRenderedPageBreak/>
         <w:t>5.</w:t>
       </w:r>
       <w:r>
@@ -10820,6 +11033,7 @@
           <w:rFonts w:eastAsia="Times New Roman"/>
           <w:bCs/>
         </w:rPr>
+        <w:lastRenderedPageBreak/>
         <w:t>3.</w:t>
       </w:r>
       <w:r>
@@ -10990,11 +11204,19 @@
       <w:r>
         <w:tab/>
       </w:r>
-      <w:r>
-        <w:rPr>
-          <w:rStyle w:val="text"/>
-        </w:rPr>
-        <w:t xml:space="preserve">Elkanah’s polygamy creates </w:t>
+      <w:proofErr w:type="spellStart"/>
+      <w:r>
+        <w:rPr>
+          <w:rStyle w:val="text"/>
+        </w:rPr>
+        <w:t>Elkanah’s</w:t>
+      </w:r>
+      <w:proofErr w:type="spellEnd"/>
+      <w:r>
+        <w:rPr>
+          <w:rStyle w:val="text"/>
+        </w:rPr>
+        <w:t xml:space="preserve"> polygamy creates </w:t>
       </w:r>
       <w:r>
         <w:t>family</w:t>
@@ -11580,6 +11802,7 @@
         <w:rPr>
           <w:rStyle w:val="text"/>
         </w:rPr>
+        <w:lastRenderedPageBreak/>
         <w:t>3.</w:t>
       </w:r>
       <w:r>
@@ -12123,6 +12346,7 @@
           <w:bCs/>
           <w:szCs w:val="24"/>
         </w:rPr>
+        <w:lastRenderedPageBreak/>
         <w:t>V</w:t>
       </w:r>
       <w:r>
@@ -12719,6 +12943,7 @@
           <w:bCs/>
         </w:rPr>
       </w:pPr>
+      <w:bookmarkStart w:name="_Hlk57826376" w:id="5"/>
       <w:r>
         <w:rPr>
           <w:rFonts w:eastAsia="Times New Roman"/>
@@ -12760,6 +12985,7 @@
         </w:rPr>
         <w:t>Sacrifice and Charity</w:t>
       </w:r>
+      <w:bookmarkEnd w:id="5"/>
     </w:p>
     <w:p>
       <w:pPr>
@@ -12955,6 +13181,7 @@
           <w:color w:val="000000" w:themeColor="text1"/>
           <w:szCs w:val="24"/>
         </w:rPr>
+        <w:lastRenderedPageBreak/>
         <w:t>7.</w:t>
       </w:r>
       <w:r>
@@ -13254,12 +13481,14 @@
       <w:r>
         <w:t xml:space="preserve">self-sacrifice to save the people of </w:t>
       </w:r>
+      <w:proofErr w:type="spellStart"/>
       <w:r>
         <w:rPr>
           <w:rStyle w:val="text"/>
         </w:rPr>
         <w:t>Keilah</w:t>
       </w:r>
+      <w:proofErr w:type="spellEnd"/>
       <w:r>
         <w:rPr>
           <w:rFonts w:eastAsia="Times New Roman"/>
@@ -13323,11 +13552,19 @@
       <w:r>
         <w:tab/>
       </w:r>
-      <w:r>
-        <w:rPr>
-          <w:rFonts w:eastAsia="Times New Roman"/>
-        </w:rPr>
-        <w:t>Barzillai’s generosity to David in his time of need</w:t>
+      <w:proofErr w:type="spellStart"/>
+      <w:r>
+        <w:rPr>
+          <w:rFonts w:eastAsia="Times New Roman"/>
+        </w:rPr>
+        <w:t>Barzillai’s</w:t>
+      </w:r>
+      <w:proofErr w:type="spellEnd"/>
+      <w:r>
+        <w:rPr>
+          <w:rFonts w:eastAsia="Times New Roman"/>
+        </w:rPr>
+        <w:t xml:space="preserve"> generosity to David in his time of need</w:t>
       </w:r>
       <w:r>
         <w:rPr>
@@ -13361,30 +13598,73 @@
       <w:pPr>
         <w:pStyle w:val="10spLeftInd05"/>
         <w:ind w:left="1440" w:hanging="1440"/>
+      </w:pPr>
+      <w:r>
+        <w:rPr>
+          <w:rFonts w:eastAsia="Times New Roman"/>
+        </w:rPr>
+        <w:t>20.</w:t>
+      </w:r>
+      <w:r>
+        <w:tab/>
+        <w:t>God blesses a poor woman for sharing with Elijah – 1 Kings 17</w:t>
+      </w:r>
+    </w:p>
+    <w:p>
+      <w:pPr>
+        <w:pStyle w:val="10spLeftInd05"/>
+        <w:ind w:left="1440" w:hanging="1440"/>
         <w:rPr>
           <w:rFonts w:eastAsia="Times New Roman"/>
           <w:szCs w:val="24"/>
         </w:rPr>
       </w:pPr>
-      <w:r>
-        <w:rPr>
-          <w:rFonts w:eastAsia="Times New Roman"/>
-        </w:rPr>
-        <w:t>20.</w:t>
-      </w:r>
-      <w:r>
-        <w:tab/>
-        <w:t>God blesses a poor woman for sharing with Elijah – 1 Kings 17</w:t>
-      </w:r>
-    </w:p>
-    <w:p>
-      <w:pPr>
-        <w:pStyle w:val="10spLeftInd05"/>
-        <w:ind w:left="1440" w:hanging="1440"/>
-        <w:rPr>
-          <w:rFonts w:eastAsia="Times New Roman"/>
+      <w:bookmarkStart w:name="_Hlk57826403" w:id="6"/>
+      <w:r>
+        <w:t>21.</w:t>
+      </w:r>
+      <w:r>
+        <w:tab/>
+      </w:r>
+      <w:r>
+        <w:rPr>
+          <w:bCs/>
+          <w:color w:val="000000" w:themeColor="text1"/>
           <w:szCs w:val="24"/>
         </w:rPr>
+        <w:t>Seven lessons from the Second Tabernacle</w:t>
+      </w:r>
+      <w:r>
+        <w:rPr>
+          <w:bCs/>
+        </w:rPr>
+        <w:t xml:space="preserve"> </w:t>
+      </w:r>
+      <w:r>
+        <w:rPr>
+          <w:bCs/>
+          <w:color w:val="000000" w:themeColor="text1"/>
+          <w:szCs w:val="24"/>
+        </w:rPr>
+        <w:t xml:space="preserve">on serving God – </w:t>
+      </w:r>
+      <w:r>
+        <w:rPr>
+          <w:color w:val="000000" w:themeColor="text1"/>
+          <w:szCs w:val="24"/>
+        </w:rPr>
+        <w:t>Ezra 3</w:t>
+      </w:r>
+      <w:bookmarkEnd w:id="6"/>
+    </w:p>
+    <w:p>
+      <w:pPr>
+        <w:pStyle w:val="10spLeftInd05"/>
+        <w:ind w:left="1440" w:hanging="1440"/>
+        <w:rPr>
+          <w:rFonts w:eastAsia="Times New Roman"/>
+          <w:szCs w:val="24"/>
+        </w:rPr>
       </w:pPr>
       <w:r>
         <w:rPr>
@@ -13599,6 +13879,7 @@
         <w:ind w:left="1440" w:hanging="1440"/>
       </w:pPr>
       <w:r>
+        <w:lastRenderedPageBreak/>
         <w:t>9</w:t>
       </w:r>
       <w:r>
@@ -13792,6 +14073,7 @@
           <w:bCs/>
         </w:rPr>
       </w:pPr>
+      <w:bookmarkStart w:name="_Hlk57826425" w:id="7"/>
       <w:r>
         <w:rPr>
           <w:b/>
@@ -13814,6 +14096,7 @@
         </w:rPr>
         <w:t xml:space="preserve"> / Delegation</w:t>
       </w:r>
+      <w:bookmarkEnd w:id="7"/>
     </w:p>
     <w:p>
       <w:pPr>
@@ -13900,6 +14183,21 @@
       <w:pPr>
         <w:pStyle w:val="10spLeftInd05"/>
         <w:ind w:left="1440" w:hanging="1440"/>
+      </w:pPr>
+      <w:bookmarkStart w:name="_Hlk57826442" w:id="8"/>
+      <w:r>
+        <w:t>5.</w:t>
+      </w:r>
+      <w:r>
+        <w:tab/>
+        <w:t>Seven lessons from Ezra’s selection on effective leadership – Ezra 7</w:t>
+      </w:r>
+      <w:bookmarkEnd w:id="8"/>
+    </w:p>
+    <w:p>
+      <w:pPr>
+        <w:pStyle w:val="10spLeftInd05"/>
+        <w:ind w:left="1440" w:hanging="1440"/>
         <w:rPr>
           <w:b/>
           <w:bCs/>
@@ -14111,7 +14409,15 @@
         <w:t xml:space="preserve">and </w:t>
       </w:r>
       <w:r>
-        <w:t>Jeroboam II’s mistakes - 2 Kings 14</w:t>
+        <w:t xml:space="preserve">Jeroboam </w:t>
+      </w:r>
+      <w:proofErr w:type="spellStart"/>
+      <w:r>
+        <w:t>II’s</w:t>
+      </w:r>
+      <w:proofErr w:type="spellEnd"/>
+      <w:r>
+        <w:t xml:space="preserve"> mistakes - 2 Kings 14</w:t>
       </w:r>
     </w:p>
     <w:p>
@@ -14132,6 +14438,7 @@
           <w:bCs/>
           <w:szCs w:val="24"/>
         </w:rPr>
+        <w:lastRenderedPageBreak/>
         <w:t>VII</w:t>
       </w:r>
       <w:r>
@@ -14362,6 +14669,22 @@
       </w:r>
       <w:r>
         <w:tab/>
+        <w:t>Praying in Jesus’ name - Deuteronomy 5:11</w:t>
+      </w:r>
+    </w:p>
+    <w:p>
+      <w:pPr>
+        <w:pStyle w:val="10spLeftInd05"/>
+        <w:ind w:left="1440" w:hanging="1440"/>
+      </w:pPr>
+      <w:r>
+        <w:t>8</w:t>
+      </w:r>
+      <w:r>
+        <w:t>.</w:t>
+      </w:r>
+      <w:r>
+        <w:tab/>
         <w:t>Lessons for being an intercessory prayer warrior - Deuteronomy 9</w:t>
       </w:r>
     </w:p>
@@ -14371,125 +14694,744 @@
         <w:ind w:left="1440" w:hanging="1440"/>
       </w:pPr>
       <w:r>
+        <w:t>9</w:t>
+      </w:r>
+      <w:r>
+        <w:t>.</w:t>
+      </w:r>
+      <w:r>
+        <w:tab/>
+        <w:t xml:space="preserve">Hannah’s </w:t>
+      </w:r>
+      <w:r>
+        <w:rPr>
+          <w:rStyle w:val="text"/>
+        </w:rPr>
+        <w:t>prayer</w:t>
+      </w:r>
+      <w:r>
+        <w:rPr>
+          <w:rStyle w:val="text"/>
+        </w:rPr>
+        <w:t>s</w:t>
+      </w:r>
+      <w:r>
+        <w:rPr>
+          <w:rStyle w:val="text"/>
+        </w:rPr>
+        <w:t xml:space="preserve"> for </w:t>
+      </w:r>
+      <w:r>
+        <w:rPr>
+          <w:rStyle w:val="text"/>
+        </w:rPr>
+        <w:t>fertility</w:t>
+      </w:r>
+      <w:r>
+        <w:t xml:space="preserve"> – 1 Samuel 1</w:t>
+      </w:r>
+    </w:p>
+    <w:p>
+      <w:pPr>
+        <w:pStyle w:val="10spLeftInd05"/>
+        <w:ind w:left="1440" w:hanging="1440"/>
+        <w:rPr>
+          <w:rFonts w:eastAsia="Times New Roman"/>
+        </w:rPr>
+      </w:pPr>
+      <w:r>
+        <w:t>10</w:t>
+      </w:r>
+      <w:r>
+        <w:t>.</w:t>
+      </w:r>
+      <w:r>
+        <w:tab/>
+      </w:r>
+      <w:r>
+        <w:rPr>
+          <w:rFonts w:eastAsia="Times New Roman"/>
+        </w:rPr>
+        <w:t xml:space="preserve">Samuel’s </w:t>
+      </w:r>
+      <w:r>
+        <w:t xml:space="preserve">intercessory prayers </w:t>
+      </w:r>
+      <w:r>
+        <w:rPr>
+          <w:rFonts w:eastAsia="Times New Roman"/>
+        </w:rPr>
+        <w:t xml:space="preserve">for Israel </w:t>
+      </w:r>
+      <w:r>
+        <w:rPr>
+          <w:rFonts w:eastAsia="Times New Roman"/>
+        </w:rPr>
+        <w:t>– 1 Sam</w:t>
+      </w:r>
+      <w:r>
+        <w:rPr>
+          <w:rFonts w:eastAsia="Times New Roman"/>
+        </w:rPr>
+        <w:t>uel 12</w:t>
+      </w:r>
+    </w:p>
+    <w:p>
+      <w:pPr>
+        <w:pStyle w:val="10spLeftInd05"/>
+        <w:ind w:left="1440" w:hanging="1440"/>
+        <w:rPr>
+          <w:rFonts w:eastAsia="Times New Roman"/>
+        </w:rPr>
+      </w:pPr>
+      <w:r>
+        <w:t>1</w:t>
+      </w:r>
+      <w:r>
+        <w:t>1</w:t>
+      </w:r>
+      <w:r>
+        <w:t>.</w:t>
+      </w:r>
+      <w:r>
+        <w:tab/>
+      </w:r>
+      <w:r>
+        <w:rPr>
+          <w:rFonts w:eastAsia="Times New Roman"/>
+        </w:rPr>
+        <w:t>I</w:t>
+      </w:r>
+      <w:r>
+        <w:rPr>
+          <w:rFonts w:eastAsia="Times New Roman"/>
+        </w:rPr>
+        <w:t>ntercessory prayers to lift</w:t>
+      </w:r>
+      <w:r>
+        <w:rPr>
+          <w:rFonts w:eastAsia="Times New Roman"/>
+        </w:rPr>
+        <w:t>’s Israel’s</w:t>
+      </w:r>
+      <w:r>
+        <w:rPr>
+          <w:rFonts w:eastAsia="Times New Roman"/>
+        </w:rPr>
+        <w:t xml:space="preserve"> drought</w:t>
+      </w:r>
+      <w:r>
+        <w:rPr>
+          <w:rFonts w:eastAsia="Times New Roman"/>
+        </w:rPr>
+        <w:t xml:space="preserve">  – 2 Samuel 21</w:t>
+      </w:r>
+    </w:p>
+    <w:p>
+      <w:pPr>
+        <w:pStyle w:val="10spLeftInd05"/>
+        <w:ind w:left="1440" w:hanging="1440"/>
+        <w:rPr>
+          <w:rFonts w:eastAsia="Times New Roman"/>
+        </w:rPr>
+      </w:pPr>
+      <w:r>
+        <w:t>1</w:t>
+      </w:r>
+      <w:r>
+        <w:t>2</w:t>
+      </w:r>
+      <w:r>
+        <w:t>.</w:t>
+      </w:r>
+      <w:r>
+        <w:tab/>
+      </w:r>
+      <w:r>
+        <w:rPr>
+          <w:rFonts w:eastAsia="Times New Roman"/>
+        </w:rPr>
+        <w:t>I</w:t>
+      </w:r>
+      <w:r>
+        <w:rPr>
+          <w:rFonts w:eastAsia="Times New Roman"/>
+        </w:rPr>
+        <w:t>ntercessory prayers li</w:t>
+      </w:r>
+      <w:r>
+        <w:rPr>
+          <w:rFonts w:eastAsia="Times New Roman"/>
+        </w:rPr>
+        <w:t>mit Israel’s plague  – 2 Samuel 24</w:t>
+      </w:r>
+      <w:r>
+        <w:tab/>
+      </w:r>
+    </w:p>
+    <w:p>
+      <w:pPr>
+        <w:pStyle w:val="10spLeftInd05"/>
+        <w:ind w:left="1440" w:hanging="1440"/>
+      </w:pPr>
+      <w:r>
+        <w:t>1</w:t>
+      </w:r>
+      <w:r>
+        <w:t>4</w:t>
+      </w:r>
+      <w:r>
+        <w:t>.</w:t>
+      </w:r>
+      <w:r>
+        <w:tab/>
+        <w:t>Solomon’s prayer for wisdom – 1 King 3</w:t>
+      </w:r>
+    </w:p>
+    <w:p>
+      <w:pPr>
+        <w:pStyle w:val="10spLeftInd05"/>
+        <w:ind w:left="1440" w:hanging="1440"/>
+        <w:rPr>
+          <w:rFonts w:eastAsia="Times New Roman"/>
+        </w:rPr>
+      </w:pPr>
+      <w:r>
+        <w:rPr>
+          <w:rFonts w:eastAsia="Times New Roman"/>
+        </w:rPr>
+        <w:t>1</w:t>
+      </w:r>
+      <w:r>
+        <w:rPr>
+          <w:rFonts w:eastAsia="Times New Roman"/>
+        </w:rPr>
+        <w:t>5</w:t>
+      </w:r>
+      <w:r>
+        <w:rPr>
+          <w:rFonts w:eastAsia="Times New Roman"/>
+        </w:rPr>
+        <w:t>.</w:t>
+      </w:r>
+      <w:r>
+        <w:rPr>
+          <w:rFonts w:eastAsia="Times New Roman"/>
+        </w:rPr>
+        <w:tab/>
+      </w:r>
+      <w:r>
+        <w:rPr>
+          <w:rFonts w:eastAsia="Times New Roman"/>
+        </w:rPr>
+        <w:t xml:space="preserve">Elijah’s prayers </w:t>
+      </w:r>
+      <w:r>
+        <w:rPr>
+          <w:rFonts w:eastAsia="Times New Roman"/>
+        </w:rPr>
+        <w:t xml:space="preserve">resurrect </w:t>
+      </w:r>
+      <w:r>
+        <w:rPr>
+          <w:rFonts w:eastAsia="Times New Roman"/>
+        </w:rPr>
+        <w:t xml:space="preserve">dead </w:t>
+      </w:r>
+      <w:r>
+        <w:rPr>
+          <w:rFonts w:eastAsia="Times New Roman"/>
+        </w:rPr>
+        <w:t>boy– 1 Kings 17</w:t>
+      </w:r>
+    </w:p>
+    <w:p>
+      <w:pPr>
+        <w:pStyle w:val="10spLeftInd05"/>
+        <w:ind w:left="1440" w:hanging="1440"/>
+        <w:rPr>
+          <w:rFonts w:eastAsia="Times New Roman"/>
+        </w:rPr>
+      </w:pPr>
+      <w:r>
+        <w:rPr>
+          <w:rFonts w:eastAsia="Times New Roman"/>
+        </w:rPr>
+        <w:t>1</w:t>
+      </w:r>
+      <w:r>
+        <w:rPr>
+          <w:rFonts w:eastAsia="Times New Roman"/>
+        </w:rPr>
+        <w:t>6</w:t>
+      </w:r>
+      <w:r>
+        <w:rPr>
+          <w:rFonts w:eastAsia="Times New Roman"/>
+        </w:rPr>
+        <w:t>.</w:t>
+      </w:r>
+      <w:r>
+        <w:rPr>
+          <w:rFonts w:eastAsia="Times New Roman"/>
+        </w:rPr>
+        <w:tab/>
+      </w:r>
+      <w:r>
+        <w:rPr>
+          <w:rFonts w:eastAsia="Times New Roman"/>
+        </w:rPr>
+        <w:t>Elijah</w:t>
+      </w:r>
+      <w:r>
+        <w:rPr>
+          <w:rFonts w:eastAsia="Times New Roman"/>
+        </w:rPr>
+        <w:t xml:space="preserve"> pours out his grief to God – 1 Kings 19</w:t>
+      </w:r>
+    </w:p>
+    <w:p>
+      <w:pPr>
+        <w:pStyle w:val="10spLeftInd05"/>
+        <w:ind w:left="1440" w:hanging="1440"/>
+      </w:pPr>
+      <w:r>
+        <w:rPr>
+          <w:rFonts w:eastAsia="Times New Roman"/>
+        </w:rPr>
+        <w:t>1</w:t>
+      </w:r>
+      <w:r>
+        <w:rPr>
+          <w:rFonts w:eastAsia="Times New Roman"/>
+        </w:rPr>
+        <w:t>7</w:t>
+      </w:r>
+      <w:r>
+        <w:rPr>
+          <w:rFonts w:eastAsia="Times New Roman"/>
+        </w:rPr>
+        <w:t>.</w:t>
+      </w:r>
+      <w:r>
+        <w:rPr>
+          <w:rFonts w:eastAsia="Times New Roman"/>
+        </w:rPr>
+        <w:tab/>
+      </w:r>
+      <w:r>
+        <w:t xml:space="preserve">Seven lessons </w:t>
+      </w:r>
+      <w:r>
+        <w:rPr>
+          <w:rFonts w:eastAsia="Times New Roman"/>
+          <w:szCs w:val="24"/>
+        </w:rPr>
+        <w:t xml:space="preserve">on discerning God’s will - </w:t>
+      </w:r>
+      <w:r>
+        <w:t>1 Kings 22</w:t>
+      </w:r>
+    </w:p>
+    <w:p>
+      <w:pPr>
+        <w:pStyle w:val="10spLeftInd05"/>
+        <w:ind w:left="1440" w:hanging="1440"/>
+        <w:rPr>
+          <w:rFonts w:eastAsia="Times New Roman"/>
+        </w:rPr>
+      </w:pPr>
+      <w:r>
+        <w:t>1</w:t>
+      </w:r>
+      <w:r>
+        <w:t>8</w:t>
+      </w:r>
+      <w:r>
+        <w:t>.</w:t>
+      </w:r>
+      <w:r>
+        <w:tab/>
+      </w:r>
+      <w:r>
+        <w:rPr>
+          <w:rFonts w:eastAsia="Times New Roman"/>
+        </w:rPr>
+        <w:t>E</w:t>
+      </w:r>
+      <w:r>
+        <w:rPr>
+          <w:rFonts w:eastAsia="Times New Roman"/>
+        </w:rPr>
+        <w:t>lisha</w:t>
+      </w:r>
+      <w:r>
+        <w:rPr>
+          <w:rFonts w:eastAsia="Times New Roman"/>
+        </w:rPr>
+        <w:t xml:space="preserve">’s prayers </w:t>
+      </w:r>
+      <w:r>
+        <w:rPr>
+          <w:rFonts w:eastAsia="Times New Roman"/>
+        </w:rPr>
+        <w:t xml:space="preserve">resurrect </w:t>
+      </w:r>
+      <w:r>
+        <w:rPr>
+          <w:rFonts w:eastAsia="Times New Roman"/>
+        </w:rPr>
+        <w:t xml:space="preserve">dead </w:t>
+      </w:r>
+      <w:r>
+        <w:rPr>
+          <w:rFonts w:eastAsia="Times New Roman"/>
+        </w:rPr>
+        <w:t>boy</w:t>
+      </w:r>
+      <w:r>
+        <w:rPr>
+          <w:rFonts w:eastAsia="Times New Roman"/>
+        </w:rPr>
+        <w:t>–  2 Kings 4</w:t>
+      </w:r>
+    </w:p>
+    <w:p>
+      <w:pPr>
+        <w:pStyle w:val="10spLeftInd05"/>
+        <w:ind w:left="1440" w:hanging="1440"/>
+        <w:rPr>
+          <w:rFonts w:eastAsia="Times New Roman"/>
+        </w:rPr>
+      </w:pPr>
+      <w:r>
+        <w:rPr>
+          <w:rFonts w:eastAsia="Times New Roman"/>
+        </w:rPr>
+        <w:t>1</w:t>
+      </w:r>
+      <w:r>
+        <w:rPr>
+          <w:rFonts w:eastAsia="Times New Roman"/>
+        </w:rPr>
+        <w:t>9</w:t>
+      </w:r>
+      <w:r>
+        <w:rPr>
+          <w:rFonts w:eastAsia="Times New Roman"/>
+        </w:rPr>
+        <w:t>.</w:t>
+      </w:r>
+      <w:r>
+        <w:rPr>
+          <w:rFonts w:eastAsia="Times New Roman"/>
+        </w:rPr>
+        <w:tab/>
+      </w:r>
+      <w:r>
+        <w:rPr>
+          <w:rFonts w:eastAsia="Times New Roman"/>
+        </w:rPr>
+        <w:t>Hezekiah’s prayers save Judah – 2 Kings 19</w:t>
+      </w:r>
+    </w:p>
+    <w:p>
+      <w:pPr>
+        <w:pStyle w:val="10spLeftInd05"/>
+        <w:ind w:left="1440" w:hanging="1440"/>
+        <w:rPr>
+          <w:rFonts w:eastAsia="Times New Roman"/>
+        </w:rPr>
+      </w:pPr>
+      <w:r>
+        <w:rPr>
+          <w:rFonts w:eastAsia="Times New Roman"/>
+        </w:rPr>
+        <w:t>20</w:t>
+      </w:r>
+      <w:r>
+        <w:rPr>
+          <w:rFonts w:eastAsia="Times New Roman"/>
+        </w:rPr>
+        <w:t>.</w:t>
+      </w:r>
+      <w:r>
+        <w:rPr>
+          <w:rFonts w:eastAsia="Times New Roman"/>
+        </w:rPr>
+        <w:tab/>
+        <w:t>Josiah’s prayers delay Judah’s judgement – 2 Kings 22</w:t>
+      </w:r>
+    </w:p>
+    <w:p>
+      <w:pPr>
+        <w:pStyle w:val="10spLeftInd05"/>
+        <w:ind w:left="1440" w:hanging="1440"/>
+        <w:rPr>
+          <w:bCs/>
+        </w:rPr>
+      </w:pPr>
+      <w:r>
+        <w:rPr>
+          <w:rFonts w:eastAsia="Times New Roman"/>
+          <w:b/>
+          <w:bCs/>
+          <w:szCs w:val="24"/>
+        </w:rPr>
+        <w:t>VIII</w:t>
+      </w:r>
+      <w:r>
+        <w:rPr>
+          <w:rFonts w:eastAsia="Times New Roman"/>
+          <w:b/>
+          <w:bCs/>
+          <w:szCs w:val="24"/>
+        </w:rPr>
+        <w:tab/>
+        <w:t>WORSHIP</w:t>
+      </w:r>
+    </w:p>
+    <w:p>
+      <w:pPr>
+        <w:pStyle w:val="10spLeftInd05"/>
+        <w:ind w:left="1440" w:hanging="1440"/>
+        <w:rPr>
+          <w:b/>
+          <w:bCs/>
+        </w:rPr>
+      </w:pPr>
+      <w:r>
+        <w:rPr>
+          <w:b/>
+          <w:bCs/>
+        </w:rPr>
+        <w:t>(</w:t>
+      </w:r>
+      <w:r>
+        <w:rPr>
+          <w:b/>
+          <w:bCs/>
+        </w:rPr>
+        <w:t>1</w:t>
+      </w:r>
+      <w:r>
+        <w:rPr>
+          <w:b/>
+          <w:bCs/>
+        </w:rPr>
+        <w:t>)</w:t>
+      </w:r>
+      <w:r>
+        <w:rPr>
+          <w:b/>
+          <w:bCs/>
+        </w:rPr>
+        <w:tab/>
+        <w:t>Worship</w:t>
+      </w:r>
+    </w:p>
+    <w:p>
+      <w:pPr>
+        <w:pStyle w:val="10spLeftInd05"/>
+        <w:ind w:left="1440" w:hanging="1440"/>
+      </w:pPr>
+      <w:r>
+        <w:t>1.</w:t>
+      </w:r>
+      <w:r>
+        <w:tab/>
+        <w:t xml:space="preserve">Noah’s altar of gratitude - Genesis 8.  </w:t>
+      </w:r>
+    </w:p>
+    <w:p>
+      <w:pPr>
+        <w:pStyle w:val="10spLeftInd05"/>
+        <w:ind w:left="1440" w:hanging="1440"/>
+        <w:rPr>
+          <w:rStyle w:val="text"/>
+        </w:rPr>
+      </w:pPr>
+      <w:r>
+        <w:t>2.</w:t>
+      </w:r>
+      <w:r>
+        <w:tab/>
+        <w:t xml:space="preserve">Jacob’s altar of gratitude – </w:t>
+      </w:r>
+      <w:r>
+        <w:rPr>
+          <w:rStyle w:val="text"/>
+        </w:rPr>
+        <w:t>Genesis 28</w:t>
+      </w:r>
+    </w:p>
+    <w:p>
+      <w:pPr>
+        <w:pStyle w:val="10spLeftInd05"/>
+        <w:ind w:left="1440" w:hanging="1440"/>
+      </w:pPr>
+      <w:r>
+        <w:rPr>
+          <w:rStyle w:val="text"/>
+        </w:rPr>
+        <w:lastRenderedPageBreak/>
+        <w:t>3.</w:t>
+      </w:r>
+      <w:r>
+        <w:rPr>
+          <w:rStyle w:val="text"/>
+        </w:rPr>
+        <w:tab/>
+        <w:t>Moses’ song of praise at the Red Sea – Exodus 15</w:t>
+      </w:r>
+      <w:r>
+        <w:tab/>
+      </w:r>
+    </w:p>
+    <w:p>
+      <w:pPr>
+        <w:pStyle w:val="10spLeftInd05"/>
+        <w:ind w:left="1440" w:hanging="1440"/>
+      </w:pPr>
+      <w:r>
+        <w:t>4.</w:t>
+      </w:r>
+      <w:r>
+        <w:tab/>
+        <w:t>Seven lessons on worship from the Tabernacle – Exodus 25</w:t>
+      </w:r>
+    </w:p>
+    <w:p>
+      <w:pPr>
+        <w:pStyle w:val="10spLeftInd05"/>
+        <w:ind w:left="1440" w:hanging="1440"/>
+      </w:pPr>
+      <w:r>
+        <w:t>5.</w:t>
+      </w:r>
+      <w:r>
+        <w:tab/>
+        <w:t>The command to love God (Part I) – Deuteronomy 10</w:t>
+      </w:r>
+    </w:p>
+    <w:p>
+      <w:pPr>
+        <w:pStyle w:val="10spLeftInd05"/>
+        <w:ind w:left="1440" w:hanging="1440"/>
+      </w:pPr>
+      <w:r>
+        <w:t>6.</w:t>
+      </w:r>
+      <w:r>
+        <w:tab/>
+        <w:t>The command to love God (Part II) -Deuteronomy 11</w:t>
+      </w:r>
+    </w:p>
+    <w:p>
+      <w:pPr>
+        <w:pStyle w:val="10spLeftInd05"/>
+        <w:ind w:left="1440" w:hanging="1440"/>
+        <w:rPr>
+          <w:szCs w:val="24"/>
+        </w:rPr>
+      </w:pPr>
+      <w:r>
+        <w:t xml:space="preserve">7. </w:t>
+      </w:r>
+      <w:r>
+        <w:tab/>
+      </w:r>
+      <w:r>
+        <w:rPr>
+          <w:szCs w:val="24"/>
+        </w:rPr>
+        <w:t>Seve</w:t>
+      </w:r>
+      <w:r>
+        <w:rPr>
+          <w:szCs w:val="24"/>
+        </w:rPr>
+        <w:t>n principles for Spirit-Led w</w:t>
+      </w:r>
+      <w:r>
+        <w:rPr>
+          <w:szCs w:val="24"/>
+        </w:rPr>
+        <w:t>orship</w:t>
+      </w:r>
+      <w:r>
+        <w:rPr>
+          <w:szCs w:val="24"/>
+        </w:rPr>
+        <w:t xml:space="preserve"> - </w:t>
+      </w:r>
+      <w:r>
+        <w:rPr>
+          <w:szCs w:val="24"/>
+        </w:rPr>
+        <w:t xml:space="preserve">Deuteronomy 12  </w:t>
+      </w:r>
+    </w:p>
+    <w:p>
+      <w:pPr>
+        <w:pStyle w:val="10spLeftInd05"/>
+        <w:ind w:left="1440" w:hanging="1440"/>
+        <w:rPr>
+          <w:szCs w:val="24"/>
+        </w:rPr>
+      </w:pPr>
+      <w:r>
+        <w:rPr>
+          <w:szCs w:val="24"/>
+        </w:rPr>
         <w:t>8.</w:t>
       </w:r>
       <w:r>
-        <w:tab/>
-        <w:t xml:space="preserve">Hannah’s </w:t>
-      </w:r>
-      <w:r>
-        <w:rPr>
-          <w:rStyle w:val="text"/>
-        </w:rPr>
-        <w:t>prayer</w:t>
-      </w:r>
-      <w:r>
-        <w:rPr>
-          <w:rStyle w:val="text"/>
-        </w:rPr>
-        <w:t>s</w:t>
-      </w:r>
-      <w:r>
-        <w:rPr>
-          <w:rStyle w:val="text"/>
-        </w:rPr>
-        <w:t xml:space="preserve"> for </w:t>
-      </w:r>
-      <w:r>
-        <w:rPr>
-          <w:rStyle w:val="text"/>
-        </w:rPr>
-        <w:t>fertility</w:t>
-      </w:r>
-      <w:r>
-        <w:t xml:space="preserve"> – 1 Samuel 1</w:t>
-      </w:r>
-    </w:p>
-    <w:p>
-      <w:pPr>
-        <w:pStyle w:val="10spLeftInd05"/>
-        <w:ind w:left="1440" w:hanging="1440"/>
-        <w:rPr>
-          <w:rFonts w:eastAsia="Times New Roman"/>
-        </w:rPr>
-      </w:pPr>
-      <w:r>
+        <w:rPr>
+          <w:szCs w:val="24"/>
+        </w:rPr>
+        <w:tab/>
+        <w:t xml:space="preserve">Seven lessons for remembering God’s miracles in your life - </w:t>
+      </w:r>
+      <w:r>
+        <w:rPr>
+          <w:szCs w:val="24"/>
+        </w:rPr>
+        <w:t>Joshua 4</w:t>
+      </w:r>
+    </w:p>
+    <w:p>
+      <w:pPr>
+        <w:pStyle w:val="10spLeftInd05"/>
+        <w:ind w:left="1440" w:hanging="1440"/>
+      </w:pPr>
+      <w:r>
+        <w:rPr>
+          <w:szCs w:val="24"/>
+        </w:rPr>
         <w:t>9.</w:t>
       </w:r>
       <w:r>
-        <w:tab/>
-      </w:r>
-      <w:r>
-        <w:rPr>
-          <w:rFonts w:eastAsia="Times New Roman"/>
-        </w:rPr>
-        <w:t xml:space="preserve">Samuel’s </w:t>
-      </w:r>
-      <w:r>
-        <w:t xml:space="preserve">intercessory prayers </w:t>
-      </w:r>
-      <w:r>
-        <w:rPr>
-          <w:rFonts w:eastAsia="Times New Roman"/>
-        </w:rPr>
-        <w:t xml:space="preserve">for Israel </w:t>
-      </w:r>
-      <w:r>
-        <w:rPr>
-          <w:rFonts w:eastAsia="Times New Roman"/>
-        </w:rPr>
-        <w:t>– 1 Sam</w:t>
-      </w:r>
-      <w:r>
-        <w:rPr>
-          <w:rFonts w:eastAsia="Times New Roman"/>
-        </w:rPr>
-        <w:t>uel 12</w:t>
-      </w:r>
-    </w:p>
-    <w:p>
-      <w:pPr>
-        <w:pStyle w:val="10spLeftInd05"/>
-        <w:ind w:left="1440" w:hanging="1440"/>
-        <w:rPr>
-          <w:rFonts w:eastAsia="Times New Roman"/>
-        </w:rPr>
+        <w:rPr>
+          <w:szCs w:val="24"/>
+        </w:rPr>
+        <w:tab/>
+      </w:r>
+      <w:r>
+        <w:t xml:space="preserve">Seven lessons on worship from the song of Deborah and Barak - Judges 5  </w:t>
+      </w:r>
+    </w:p>
+    <w:p>
+      <w:pPr>
+        <w:pStyle w:val="10spLeftInd05"/>
+        <w:ind w:left="1440" w:hanging="1440"/>
       </w:pPr>
       <w:r>
         <w:t>10.</w:t>
       </w:r>
       <w:r>
         <w:tab/>
-      </w:r>
-      <w:r>
-        <w:rPr>
-          <w:rFonts w:eastAsia="Times New Roman"/>
-        </w:rPr>
-        <w:t>I</w:t>
-      </w:r>
-      <w:r>
-        <w:rPr>
-          <w:rFonts w:eastAsia="Times New Roman"/>
-        </w:rPr>
-        <w:t>ntercessory prayers to lift</w:t>
-      </w:r>
-      <w:r>
-        <w:rPr>
-          <w:rFonts w:eastAsia="Times New Roman"/>
-        </w:rPr>
-        <w:t>’s Israel’s</w:t>
-      </w:r>
-      <w:r>
-        <w:rPr>
-          <w:rFonts w:eastAsia="Times New Roman"/>
-        </w:rPr>
-        <w:t xml:space="preserve"> drought</w:t>
-      </w:r>
-      <w:r>
-        <w:rPr>
-          <w:rFonts w:eastAsia="Times New Roman"/>
-        </w:rPr>
-        <w:t xml:space="preserve">  – 2 Samuel 21</w:t>
+        <w:t>Hannah’s praise for God’s gift of her child – 1 Samuel 2</w:t>
       </w:r>
     </w:p>
     <w:p>
@@ -14510,269 +15452,135 @@
         <w:rPr>
           <w:rFonts w:eastAsia="Times New Roman"/>
         </w:rPr>
-        <w:t>I</w:t>
-      </w:r>
-      <w:r>
-        <w:rPr>
-          <w:rFonts w:eastAsia="Times New Roman"/>
-        </w:rPr>
-        <w:t>ntercessory prayers li</w:t>
-      </w:r>
-      <w:r>
-        <w:rPr>
-          <w:rFonts w:eastAsia="Times New Roman"/>
-        </w:rPr>
-        <w:t>mit Israel’s plague  – 2 Samuel 24</w:t>
-      </w:r>
-      <w:r>
-        <w:tab/>
-      </w:r>
-    </w:p>
-    <w:p>
-      <w:pPr>
-        <w:pStyle w:val="10spLeftInd05"/>
-        <w:ind w:left="1440" w:hanging="1440"/>
-      </w:pPr>
-      <w:r>
+        <w:t>David blessed Saul through his worship music – 1 Sam</w:t>
+      </w:r>
+      <w:r>
+        <w:rPr>
+          <w:rFonts w:eastAsia="Times New Roman"/>
+        </w:rPr>
+        <w:t xml:space="preserve">uel </w:t>
+      </w:r>
+      <w:r>
+        <w:rPr>
+          <w:rFonts w:eastAsia="Times New Roman"/>
+        </w:rPr>
+        <w:t>16</w:t>
+      </w:r>
+    </w:p>
+    <w:p>
+      <w:pPr>
+        <w:pStyle w:val="10spLeftInd05"/>
+        <w:ind w:left="1440" w:hanging="1440"/>
+      </w:pPr>
+      <w:r>
+        <w:rPr>
+          <w:rFonts w:eastAsia="Times New Roman"/>
+        </w:rPr>
         <w:t>12.</w:t>
       </w:r>
       <w:r>
-        <w:tab/>
-        <w:t>Solomon’s prayer for wisdom – 1 King 3</w:t>
-      </w:r>
-    </w:p>
-    <w:p>
-      <w:pPr>
-        <w:pStyle w:val="10spLeftInd05"/>
-        <w:ind w:left="1440" w:hanging="1440"/>
-        <w:rPr>
-          <w:rFonts w:eastAsia="Times New Roman"/>
-        </w:rPr>
-      </w:pPr>
-      <w:r>
-        <w:rPr>
-          <w:rFonts w:eastAsia="Times New Roman"/>
-        </w:rPr>
+        <w:rPr>
+          <w:rFonts w:eastAsia="Times New Roman"/>
+        </w:rPr>
+        <w:tab/>
+      </w:r>
+      <w:r>
+        <w:t>Seven lessons on worship from David’s return of the ark - 2 Sam. 6</w:t>
+      </w:r>
+    </w:p>
+    <w:p>
+      <w:pPr>
+        <w:pStyle w:val="10spLeftInd05"/>
+        <w:ind w:left="1440" w:hanging="1440"/>
+      </w:pPr>
+      <w:r>
         <w:t>13.</w:t>
       </w:r>
       <w:r>
-        <w:rPr>
-          <w:rFonts w:eastAsia="Times New Roman"/>
-        </w:rPr>
-        <w:tab/>
-      </w:r>
-      <w:r>
-        <w:rPr>
-          <w:rFonts w:eastAsia="Times New Roman"/>
-        </w:rPr>
-        <w:t xml:space="preserve">Elijah’s prayers </w:t>
-      </w:r>
-      <w:r>
-        <w:rPr>
-          <w:rFonts w:eastAsia="Times New Roman"/>
-        </w:rPr>
-        <w:t xml:space="preserve">resurrect </w:t>
-      </w:r>
-      <w:r>
-        <w:rPr>
-          <w:rFonts w:eastAsia="Times New Roman"/>
-        </w:rPr>
-        <w:t xml:space="preserve">dead </w:t>
-      </w:r>
-      <w:r>
-        <w:rPr>
-          <w:rFonts w:eastAsia="Times New Roman"/>
-        </w:rPr>
-        <w:t>boy– 1 Kings 17</w:t>
-      </w:r>
-    </w:p>
-    <w:p>
-      <w:pPr>
-        <w:pStyle w:val="10spLeftInd05"/>
-        <w:ind w:left="1440" w:hanging="1440"/>
-        <w:rPr>
-          <w:rFonts w:eastAsia="Times New Roman"/>
-        </w:rPr>
-      </w:pPr>
-      <w:r>
-        <w:rPr>
-          <w:rFonts w:eastAsia="Times New Roman"/>
-        </w:rPr>
+        <w:tab/>
+        <w:t xml:space="preserve">Seven lessons from David on praising God’s holy character </w:t>
+      </w:r>
+      <w:r>
+        <w:rPr>
+          <w:rFonts w:eastAsia="Times New Roman"/>
+          <w:bCs/>
+          <w:szCs w:val="24"/>
+        </w:rPr>
+        <w:t xml:space="preserve">- </w:t>
+      </w:r>
+      <w:r>
+        <w:t>2 Samuel 22</w:t>
+      </w:r>
+    </w:p>
+    <w:p>
+      <w:pPr>
+        <w:pStyle w:val="10spLeftInd05"/>
+        <w:ind w:left="1440" w:hanging="1440"/>
+      </w:pPr>
+      <w:r>
         <w:t>14.</w:t>
       </w:r>
       <w:r>
-        <w:rPr>
-          <w:rFonts w:eastAsia="Times New Roman"/>
-        </w:rPr>
-        <w:tab/>
-      </w:r>
-      <w:r>
-        <w:rPr>
-          <w:rFonts w:eastAsia="Times New Roman"/>
-        </w:rPr>
-        <w:t>Elijah</w:t>
-      </w:r>
-      <w:r>
-        <w:rPr>
-          <w:rFonts w:eastAsia="Times New Roman"/>
-        </w:rPr>
-        <w:t xml:space="preserve"> pours out his grief to God – 1 Kings 19</w:t>
-      </w:r>
-    </w:p>
-    <w:p>
-      <w:pPr>
-        <w:pStyle w:val="10spLeftInd05"/>
-        <w:ind w:left="1440" w:hanging="1440"/>
-      </w:pPr>
-      <w:r>
-        <w:rPr>
-          <w:rFonts w:eastAsia="Times New Roman"/>
-        </w:rPr>
+        <w:tab/>
+        <w:t>Seven lessons from Solomon on Spirit-led worship - 1 Kings 8</w:t>
+      </w:r>
+    </w:p>
+    <w:p>
+      <w:pPr>
+        <w:pStyle w:val="10spLeftInd05"/>
+        <w:ind w:left="1440" w:hanging="1440"/>
+      </w:pPr>
+      <w:r>
         <w:t>15.</w:t>
       </w:r>
       <w:r>
-        <w:rPr>
-          <w:rFonts w:eastAsia="Times New Roman"/>
-        </w:rPr>
-        <w:tab/>
-      </w:r>
-      <w:r>
-        <w:t xml:space="preserve">Seven lessons </w:t>
-      </w:r>
-      <w:r>
-        <w:rPr>
-          <w:rFonts w:eastAsia="Times New Roman"/>
+        <w:tab/>
+        <w:t>Seven revelations about God’s holy character from Kings - 2 Kings 8</w:t>
+      </w:r>
+    </w:p>
+    <w:p>
+      <w:pPr>
+        <w:pStyle w:val="10spLeftInd05"/>
+        <w:ind w:left="1440" w:hanging="1440"/>
+      </w:pPr>
+      <w:r>
+        <w:t xml:space="preserve">16. </w:t>
+      </w:r>
+      <w:r>
+        <w:tab/>
+        <w:t>Seven things God wants from your worship - 1 Chronicles 25</w:t>
+      </w:r>
+    </w:p>
+    <w:p>
+      <w:pPr>
+        <w:pStyle w:val="10spLeftInd05"/>
+        <w:ind w:left="1440" w:hanging="1440"/>
+        <w:rPr>
+          <w:rFonts w:eastAsia="Times New Roman"/>
+          <w:b/>
+          <w:bCs/>
           <w:szCs w:val="24"/>
         </w:rPr>
-        <w:t xml:space="preserve">on discerning God’s will - </w:t>
-      </w:r>
-      <w:r>
-        <w:t>1 Kings 22</w:t>
-      </w:r>
-    </w:p>
-    <w:p>
-      <w:pPr>
-        <w:pStyle w:val="10spLeftInd05"/>
-        <w:ind w:left="1440" w:hanging="1440"/>
-        <w:rPr>
-          <w:rFonts w:eastAsia="Times New Roman"/>
-        </w:rPr>
-      </w:pPr>
-      <w:r>
-        <w:t>16.</w:t>
-      </w:r>
-      <w:r>
-        <w:tab/>
-      </w:r>
-      <w:r>
-        <w:rPr>
-          <w:rFonts w:eastAsia="Times New Roman"/>
-        </w:rPr>
-        <w:t>E</w:t>
-      </w:r>
-      <w:r>
-        <w:rPr>
-          <w:rFonts w:eastAsia="Times New Roman"/>
-        </w:rPr>
-        <w:t>lisha</w:t>
-      </w:r>
-      <w:r>
-        <w:rPr>
-          <w:rFonts w:eastAsia="Times New Roman"/>
-        </w:rPr>
-        <w:t xml:space="preserve">’s prayers </w:t>
-      </w:r>
-      <w:r>
-        <w:rPr>
-          <w:rFonts w:eastAsia="Times New Roman"/>
-        </w:rPr>
-        <w:t xml:space="preserve">resurrect </w:t>
-      </w:r>
-      <w:r>
-        <w:rPr>
-          <w:rFonts w:eastAsia="Times New Roman"/>
-        </w:rPr>
-        <w:t xml:space="preserve">dead </w:t>
-      </w:r>
-      <w:r>
-        <w:rPr>
-          <w:rFonts w:eastAsia="Times New Roman"/>
-        </w:rPr>
-        <w:t>boy</w:t>
-      </w:r>
-      <w:r>
-        <w:rPr>
-          <w:rFonts w:eastAsia="Times New Roman"/>
-        </w:rPr>
-        <w:t>–  2 Kings 4</w:t>
-      </w:r>
-    </w:p>
-    <w:p>
-      <w:pPr>
-        <w:pStyle w:val="10spLeftInd05"/>
-        <w:ind w:left="1440" w:hanging="1440"/>
-        <w:rPr>
-          <w:rFonts w:eastAsia="Times New Roman"/>
-        </w:rPr>
-      </w:pPr>
-      <w:r>
-        <w:rPr>
-          <w:rFonts w:eastAsia="Times New Roman"/>
-        </w:rPr>
+      </w:pPr>
+      <w:r>
         <w:t>17.</w:t>
       </w:r>
       <w:r>
-        <w:rPr>
-          <w:rFonts w:eastAsia="Times New Roman"/>
-        </w:rPr>
-        <w:tab/>
-      </w:r>
-      <w:r>
-        <w:rPr>
-          <w:rFonts w:eastAsia="Times New Roman"/>
-        </w:rPr>
-        <w:t>Hezekiah’s prayers save Judah – 2 Kings 19</w:t>
-      </w:r>
-    </w:p>
-    <w:p>
-      <w:pPr>
-        <w:pStyle w:val="10spLeftInd05"/>
-        <w:ind w:left="1440" w:hanging="1440"/>
-        <w:rPr>
-          <w:rFonts w:eastAsia="Times New Roman"/>
-        </w:rPr>
-      </w:pPr>
-      <w:r>
-        <w:rPr>
-          <w:rFonts w:eastAsia="Times New Roman"/>
-        </w:rPr>
-        <w:t>18.</w:t>
-      </w:r>
-      <w:r>
-        <w:rPr>
-          <w:rFonts w:eastAsia="Times New Roman"/>
-        </w:rPr>
-        <w:tab/>
-        <w:t>Josiah’s prayers delay Judah’s judgement – 2 Kings 22</w:t>
-      </w:r>
-    </w:p>
-    <w:p>
-      <w:pPr>
-        <w:pStyle w:val="10spLeftInd05"/>
-        <w:ind w:left="1440" w:hanging="1440"/>
-        <w:rPr>
-          <w:bCs/>
-        </w:rPr>
-      </w:pPr>
-      <w:r>
+        <w:tab/>
+        <w:t>Seven reasons to praise God from Solomon’s prayer - 2 Chronicles 6</w:t>
+      </w:r>
+    </w:p>
+    <w:p>
+      <w:pPr>
+        <w:pStyle w:val="10spLeftInd05"/>
+        <w:ind w:left="1440" w:hanging="1440"/>
         <w:rPr>
           <w:rFonts w:eastAsia="Times New Roman"/>
           <w:b/>
           <w:bCs/>
           <w:szCs w:val="24"/>
         </w:rPr>
-        <w:t>VII</w:t>
-      </w:r>
+      </w:pPr>
       <w:r>
         <w:rPr>
           <w:rFonts w:eastAsia="Times New Roman"/>
@@ -14780,7 +15588,7 @@
           <w:bCs/>
           <w:szCs w:val="24"/>
         </w:rPr>
-        <w:t>I</w:t>
+        <w:t>IX</w:t>
       </w:r>
       <w:r>
         <w:rPr>
@@ -14790,17 +15598,30 @@
           <w:szCs w:val="24"/>
         </w:rPr>
         <w:tab/>
-        <w:t>WORSHIP</w:t>
-      </w:r>
-    </w:p>
-    <w:p>
-      <w:pPr>
-        <w:pStyle w:val="10spLeftInd05"/>
-        <w:ind w:left="1440" w:hanging="1440"/>
-        <w:rPr>
-          <w:b/>
-          <w:bCs/>
-        </w:rPr>
+      </w:r>
+      <w:r>
+        <w:rPr>
+          <w:rFonts w:eastAsia="Times New Roman"/>
+          <w:b/>
+          <w:bCs/>
+          <w:szCs w:val="24"/>
+        </w:rPr>
+        <w:t>SPIRITUAL WARFARE</w:t>
+      </w:r>
+      <w:r>
+        <w:rPr>
+          <w:rFonts w:eastAsia="Times New Roman"/>
+          <w:b/>
+          <w:bCs/>
+          <w:szCs w:val="24"/>
+        </w:rPr>
+        <w:tab/>
+      </w:r>
+    </w:p>
+    <w:p>
+      <w:pPr>
+        <w:pStyle w:val="10spLeftInd05"/>
+        <w:ind w:left="1440" w:hanging="1440"/>
       </w:pPr>
       <w:r>
         <w:rPr>
@@ -14824,12 +15645,14 @@
         <w:t>)</w:t>
       </w:r>
       <w:r>
-        <w:rPr>
-          <w:b/>
-          <w:bCs/>
-        </w:rPr>
-        <w:tab/>
-        <w:t>Worship</w:t>
+        <w:tab/>
+      </w:r>
+      <w:r>
+        <w:rPr>
+          <w:b/>
+          <w:bCs/>
+        </w:rPr>
+        <w:t>Lessons on Spiritual Warfare</w:t>
       </w:r>
     </w:p>
     <w:p>
@@ -14842,77 +15665,85 @@
       </w:r>
       <w:r>
         <w:tab/>
-        <w:t xml:space="preserve">Noah’s altar of gratitude - Genesis 8.  </w:t>
-      </w:r>
-    </w:p>
-    <w:p>
-      <w:pPr>
-        <w:pStyle w:val="10spLeftInd05"/>
-        <w:ind w:left="1440" w:hanging="1440"/>
-        <w:rPr>
-          <w:rStyle w:val="text"/>
-        </w:rPr>
+        <w:t xml:space="preserve">Spiritual warfare lessons from the wilderness (Part I) – Numbers 1:4-16  </w:t>
+      </w:r>
+    </w:p>
+    <w:p>
+      <w:pPr>
+        <w:pStyle w:val="10spLeftInd05"/>
+        <w:ind w:left="1440" w:hanging="1440"/>
       </w:pPr>
       <w:r>
         <w:t>2.</w:t>
       </w:r>
       <w:r>
         <w:tab/>
-        <w:t xml:space="preserve">Jacob’s altar of gratitude – </w:t>
-      </w:r>
-      <w:r>
-        <w:rPr>
-          <w:rStyle w:val="text"/>
-        </w:rPr>
-        <w:t>Genesis 28</w:t>
-      </w:r>
-    </w:p>
-    <w:p>
-      <w:pPr>
-        <w:pStyle w:val="10spLeftInd05"/>
-        <w:ind w:left="1440" w:hanging="1440"/>
-      </w:pPr>
-      <w:r>
-        <w:rPr>
-          <w:rStyle w:val="text"/>
-        </w:rPr>
+        <w:t>Spiritual warfare lessons from Moses (Part II) - Deuteronomy 20</w:t>
+      </w:r>
+    </w:p>
+    <w:p>
+      <w:pPr>
+        <w:pStyle w:val="10spLeftInd05"/>
+        <w:ind w:left="1440" w:hanging="1440"/>
+        <w:rPr>
+          <w:szCs w:val="24"/>
+        </w:rPr>
+      </w:pPr>
+      <w:r>
         <w:t>3.</w:t>
       </w:r>
       <w:r>
-        <w:rPr>
-          <w:rStyle w:val="text"/>
-        </w:rPr>
-        <w:tab/>
-        <w:t>Moses’ song of praise at the Red Sea – Exodus 15</w:t>
-      </w:r>
-      <w:r>
-        <w:tab/>
-      </w:r>
-    </w:p>
-    <w:p>
-      <w:pPr>
-        <w:pStyle w:val="10spLeftInd05"/>
-        <w:ind w:left="1440" w:hanging="1440"/>
+        <w:tab/>
+        <w:t xml:space="preserve">Spiritual warfare lessons from Joshua (Part III) - </w:t>
+      </w:r>
+      <w:r>
+        <w:rPr>
+          <w:szCs w:val="24"/>
+        </w:rPr>
+        <w:t>Joshua 5</w:t>
+      </w:r>
+    </w:p>
+    <w:p>
+      <w:pPr>
+        <w:pStyle w:val="10spLeftInd05"/>
+        <w:ind w:left="1440" w:hanging="1440"/>
+        <w:rPr>
+          <w:szCs w:val="24"/>
+        </w:rPr>
       </w:pPr>
       <w:r>
         <w:t>4.</w:t>
       </w:r>
       <w:r>
         <w:tab/>
-        <w:t>Seven lessons on worship from the Tabernacle – Exodus 25</w:t>
-      </w:r>
-    </w:p>
-    <w:p>
-      <w:pPr>
-        <w:pStyle w:val="10spLeftInd05"/>
-        <w:ind w:left="1440" w:hanging="1440"/>
-      </w:pPr>
-      <w:r>
+        <w:t xml:space="preserve">Spiritual warfare lessons from Joshua (Part IV) - </w:t>
+      </w:r>
+      <w:r>
+        <w:rPr>
+          <w:szCs w:val="24"/>
+        </w:rPr>
+        <w:t>Joshua 6</w:t>
+      </w:r>
+    </w:p>
+    <w:p>
+      <w:pPr>
+        <w:pStyle w:val="10spLeftInd05"/>
+        <w:ind w:left="1440" w:hanging="1440"/>
+      </w:pPr>
+      <w:r>
+        <w:rPr>
+          <w:szCs w:val="24"/>
+        </w:rPr>
         <w:t>5.</w:t>
       </w:r>
       <w:r>
-        <w:tab/>
-        <w:t>The command to love God (Part I) – Deuteronomy 10</w:t>
+        <w:rPr>
+          <w:szCs w:val="24"/>
+        </w:rPr>
+        <w:tab/>
+      </w:r>
+      <w:r>
+        <w:t>Turning spiritual defeat into victory (Part V) - Joshua 8</w:t>
       </w:r>
     </w:p>
     <w:p>
@@ -14925,469 +15756,37 @@
       </w:r>
       <w:r>
         <w:tab/>
-        <w:t>The command to love God (Part II) -Deuteronomy 11</w:t>
-      </w:r>
-    </w:p>
-    <w:p>
-      <w:pPr>
-        <w:pStyle w:val="10spLeftInd05"/>
-        <w:ind w:left="1440" w:hanging="1440"/>
+        <w:t xml:space="preserve">Spiritual warfare lessons from Joshua (Part VI) - </w:t>
+      </w:r>
+      <w:r>
         <w:rPr>
           <w:szCs w:val="24"/>
         </w:rPr>
-      </w:pPr>
-      <w:r>
-        <w:t xml:space="preserve">7. </w:t>
-      </w:r>
-      <w:r>
-        <w:tab/>
-      </w:r>
-      <w:r>
-        <w:rPr>
-          <w:szCs w:val="24"/>
-        </w:rPr>
-        <w:t>Seve</w:t>
-      </w:r>
-      <w:r>
-        <w:rPr>
-          <w:szCs w:val="24"/>
-        </w:rPr>
-        <w:t>n principles for Spirit-Led w</w:t>
-      </w:r>
-      <w:r>
-        <w:rPr>
-          <w:szCs w:val="24"/>
-        </w:rPr>
-        <w:t>orship</w:t>
-      </w:r>
-      <w:r>
-        <w:rPr>
-          <w:szCs w:val="24"/>
-        </w:rPr>
-        <w:t xml:space="preserve"> - </w:t>
-      </w:r>
-      <w:r>
-        <w:rPr>
-          <w:szCs w:val="24"/>
-        </w:rPr>
-        <w:t xml:space="preserve">Deuteronomy 12  </w:t>
-      </w:r>
-    </w:p>
-    <w:p>
-      <w:pPr>
-        <w:pStyle w:val="10spLeftInd05"/>
-        <w:ind w:left="1440" w:hanging="1440"/>
-        <w:rPr>
-          <w:szCs w:val="24"/>
-        </w:rPr>
-      </w:pPr>
-      <w:r>
-        <w:rPr>
-          <w:szCs w:val="24"/>
-        </w:rPr>
+        <w:t>Joshua 11</w:t>
+      </w:r>
+    </w:p>
+    <w:p>
+      <w:pPr>
+        <w:pStyle w:val="10spLeftInd05"/>
+        <w:ind w:left="1440" w:hanging="1440"/>
+      </w:pPr>
+      <w:r>
+        <w:t>7.</w:t>
+      </w:r>
+      <w:r>
+        <w:tab/>
+        <w:t>Spiritual warfare lessons from Gideon  (Part VII) - Judges 7</w:t>
+      </w:r>
+    </w:p>
+    <w:p>
+      <w:pPr>
+        <w:pStyle w:val="10spLeftInd05"/>
+        <w:ind w:left="1440" w:hanging="1440"/>
+      </w:pPr>
+      <w:r>
         <w:t>8.</w:t>
       </w:r>
       <w:r>
-        <w:rPr>
-          <w:szCs w:val="24"/>
-        </w:rPr>
-        <w:tab/>
-        <w:t xml:space="preserve">Seven lessons for remembering God’s miracles in your life - </w:t>
-      </w:r>
-      <w:r>
-        <w:rPr>
-          <w:szCs w:val="24"/>
-        </w:rPr>
-        <w:t>Joshua 4</w:t>
-      </w:r>
-    </w:p>
-    <w:p>
-      <w:pPr>
-        <w:pStyle w:val="10spLeftInd05"/>
-        <w:ind w:left="1440" w:hanging="1440"/>
-      </w:pPr>
-      <w:r>
-        <w:rPr>
-          <w:szCs w:val="24"/>
-        </w:rPr>
-        <w:t>9.</w:t>
-      </w:r>
-      <w:r>
-        <w:rPr>
-          <w:szCs w:val="24"/>
-        </w:rPr>
-        <w:tab/>
-      </w:r>
-      <w:r>
-        <w:t xml:space="preserve">Seven lessons on worship from the song of Deborah and Barak - Judges 5  </w:t>
-      </w:r>
-    </w:p>
-    <w:p>
-      <w:pPr>
-        <w:pStyle w:val="10spLeftInd05"/>
-        <w:ind w:left="1440" w:hanging="1440"/>
-      </w:pPr>
-      <w:r>
-        <w:t>10.</w:t>
-      </w:r>
-      <w:r>
-        <w:tab/>
-        <w:t>Hannah’s praise for God’s gift of her child – 1 Samuel 2</w:t>
-      </w:r>
-    </w:p>
-    <w:p>
-      <w:pPr>
-        <w:pStyle w:val="10spLeftInd05"/>
-        <w:ind w:left="1440" w:hanging="1440"/>
-        <w:rPr>
-          <w:rFonts w:eastAsia="Times New Roman"/>
-        </w:rPr>
-      </w:pPr>
-      <w:r>
-        <w:t>11.</w:t>
-      </w:r>
-      <w:r>
-        <w:tab/>
-      </w:r>
-      <w:r>
-        <w:rPr>
-          <w:rFonts w:eastAsia="Times New Roman"/>
-        </w:rPr>
-        <w:t>David blessed Saul through his worship music – 1 Sam</w:t>
-      </w:r>
-      <w:r>
-        <w:rPr>
-          <w:rFonts w:eastAsia="Times New Roman"/>
-        </w:rPr>
-        <w:t xml:space="preserve">uel </w:t>
-      </w:r>
-      <w:r>
-        <w:rPr>
-          <w:rFonts w:eastAsia="Times New Roman"/>
-        </w:rPr>
-        <w:t>16</w:t>
-      </w:r>
-    </w:p>
-    <w:p>
-      <w:pPr>
-        <w:pStyle w:val="10spLeftInd05"/>
-        <w:ind w:left="1440" w:hanging="1440"/>
-      </w:pPr>
-      <w:r>
-        <w:rPr>
-          <w:rFonts w:eastAsia="Times New Roman"/>
-        </w:rPr>
-        <w:t>12.</w:t>
-      </w:r>
-      <w:r>
-        <w:rPr>
-          <w:rFonts w:eastAsia="Times New Roman"/>
-        </w:rPr>
-        <w:tab/>
-      </w:r>
-      <w:r>
-        <w:t>Seven lessons on worship from David’s return of the ark - 2 Sam. 6</w:t>
-      </w:r>
-    </w:p>
-    <w:p>
-      <w:pPr>
-        <w:pStyle w:val="10spLeftInd05"/>
-        <w:ind w:left="1440" w:hanging="1440"/>
-      </w:pPr>
-      <w:r>
-        <w:t>13.</w:t>
-      </w:r>
-      <w:r>
-        <w:tab/>
-        <w:t xml:space="preserve">Seven lessons from David on praising God’s holy character </w:t>
-      </w:r>
-      <w:r>
-        <w:rPr>
-          <w:rFonts w:eastAsia="Times New Roman"/>
-          <w:bCs/>
-          <w:szCs w:val="24"/>
-        </w:rPr>
-        <w:t xml:space="preserve">- </w:t>
-      </w:r>
-      <w:r>
-        <w:t>2 Samuel 22</w:t>
-      </w:r>
-    </w:p>
-    <w:p>
-      <w:pPr>
-        <w:pStyle w:val="10spLeftInd05"/>
-        <w:ind w:left="1440" w:hanging="1440"/>
-      </w:pPr>
-      <w:r>
-        <w:t>14.</w:t>
-      </w:r>
-      <w:r>
-        <w:tab/>
-        <w:t>Seven lessons from Solomon on Spirit-led worship - 1 Kings 8</w:t>
-      </w:r>
-    </w:p>
-    <w:p>
-      <w:pPr>
-        <w:pStyle w:val="10spLeftInd05"/>
-        <w:ind w:left="1440" w:hanging="1440"/>
-      </w:pPr>
-      <w:r>
-        <w:t>15.</w:t>
-      </w:r>
-      <w:r>
-        <w:tab/>
-        <w:t>Seven revelations about God’s holy character from Kings - 2 Kings 8</w:t>
-      </w:r>
-    </w:p>
-    <w:p>
-      <w:pPr>
-        <w:pStyle w:val="10spLeftInd05"/>
-        <w:ind w:left="1440" w:hanging="1440"/>
-      </w:pPr>
-      <w:r>
-        <w:t xml:space="preserve">16. </w:t>
-      </w:r>
-      <w:r>
-        <w:tab/>
-        <w:t>Seven things God wants from your worship - 1 Chronicles 25</w:t>
-      </w:r>
-    </w:p>
-    <w:p>
-      <w:pPr>
-        <w:pStyle w:val="10spLeftInd05"/>
-        <w:ind w:left="1440" w:hanging="1440"/>
-        <w:rPr>
-          <w:rFonts w:eastAsia="Times New Roman"/>
-          <w:b/>
-          <w:bCs/>
-          <w:szCs w:val="24"/>
-        </w:rPr>
-      </w:pPr>
-      <w:r>
-        <w:t>17.</w:t>
-      </w:r>
-      <w:r>
-        <w:tab/>
-        <w:t>Seven reasons to praise God from Solomon’s prayer - 2 Chronicles 6</w:t>
-      </w:r>
-    </w:p>
-    <w:p>
-      <w:pPr>
-        <w:pStyle w:val="10spLeftInd05"/>
-        <w:ind w:left="1440" w:hanging="1440"/>
-        <w:rPr>
-          <w:rFonts w:eastAsia="Times New Roman"/>
-          <w:b/>
-          <w:bCs/>
-          <w:szCs w:val="24"/>
-        </w:rPr>
-      </w:pPr>
-      <w:r>
-        <w:rPr>
-          <w:rFonts w:eastAsia="Times New Roman"/>
-          <w:b/>
-          <w:bCs/>
-          <w:szCs w:val="24"/>
-        </w:rPr>
-        <w:t>IX</w:t>
-      </w:r>
-      <w:r>
-        <w:rPr>
-          <w:rFonts w:eastAsia="Times New Roman"/>
-          <w:b/>
-          <w:bCs/>
-          <w:szCs w:val="24"/>
-        </w:rPr>
-        <w:tab/>
-      </w:r>
-      <w:r>
-        <w:rPr>
-          <w:rFonts w:eastAsia="Times New Roman"/>
-          <w:b/>
-          <w:bCs/>
-          <w:szCs w:val="24"/>
-        </w:rPr>
-        <w:t>SPIRITUAL WARFARE</w:t>
-      </w:r>
-      <w:r>
-        <w:rPr>
-          <w:rFonts w:eastAsia="Times New Roman"/>
-          <w:b/>
-          <w:bCs/>
-          <w:szCs w:val="24"/>
-        </w:rPr>
-        <w:tab/>
-      </w:r>
-    </w:p>
-    <w:p>
-      <w:pPr>
-        <w:pStyle w:val="10spLeftInd05"/>
-        <w:ind w:left="1440" w:hanging="1440"/>
-      </w:pPr>
-      <w:r>
-        <w:rPr>
-          <w:b/>
-          <w:bCs/>
-        </w:rPr>
-        <w:t>(</w:t>
-      </w:r>
-      <w:r>
-        <w:rPr>
-          <w:b/>
-          <w:bCs/>
-        </w:rPr>
-        <w:t>1</w:t>
-      </w:r>
-      <w:r>
-        <w:rPr>
-          <w:b/>
-          <w:bCs/>
-        </w:rPr>
-        <w:t>)</w:t>
-      </w:r>
-      <w:r>
-        <w:tab/>
-      </w:r>
-      <w:r>
-        <w:rPr>
-          <w:b/>
-          <w:bCs/>
-        </w:rPr>
-        <w:t>Lessons on Spiritual Warfare</w:t>
-      </w:r>
-    </w:p>
-    <w:p>
-      <w:pPr>
-        <w:pStyle w:val="10spLeftInd05"/>
-        <w:ind w:left="1440" w:hanging="1440"/>
-      </w:pPr>
-      <w:r>
-        <w:t>1.</w:t>
-      </w:r>
-      <w:r>
-        <w:tab/>
-        <w:t xml:space="preserve">Spiritual warfare lessons from the wilderness (Part I) – Numbers 1:4-16  </w:t>
-      </w:r>
-    </w:p>
-    <w:p>
-      <w:pPr>
-        <w:pStyle w:val="10spLeftInd05"/>
-        <w:ind w:left="1440" w:hanging="1440"/>
-      </w:pPr>
-      <w:r>
-        <w:t>2.</w:t>
-      </w:r>
-      <w:r>
-        <w:tab/>
-        <w:t>Spiritual warfare lessons from Moses (Part II) - Deuteronomy 20</w:t>
-      </w:r>
-    </w:p>
-    <w:p>
-      <w:pPr>
-        <w:pStyle w:val="10spLeftInd05"/>
-        <w:ind w:left="1440" w:hanging="1440"/>
-        <w:rPr>
-          <w:szCs w:val="24"/>
-        </w:rPr>
-      </w:pPr>
-      <w:r>
-        <w:t>3.</w:t>
-      </w:r>
-      <w:r>
-        <w:tab/>
-        <w:t xml:space="preserve">Spiritual warfare lessons from Joshua (Part III) - </w:t>
-      </w:r>
-      <w:r>
-        <w:rPr>
-          <w:szCs w:val="24"/>
-        </w:rPr>
-        <w:t>Joshua 5</w:t>
-      </w:r>
-    </w:p>
-    <w:p>
-      <w:pPr>
-        <w:pStyle w:val="10spLeftInd05"/>
-        <w:ind w:left="1440" w:hanging="1440"/>
-        <w:rPr>
-          <w:szCs w:val="24"/>
-        </w:rPr>
-      </w:pPr>
-      <w:r>
-        <w:t>4.</w:t>
-      </w:r>
-      <w:r>
-        <w:tab/>
-        <w:t xml:space="preserve">Spiritual warfare lessons from Joshua (Part IV) - </w:t>
-      </w:r>
-      <w:r>
-        <w:rPr>
-          <w:szCs w:val="24"/>
-        </w:rPr>
-        <w:t>Joshua 6</w:t>
-      </w:r>
-    </w:p>
-    <w:p>
-      <w:pPr>
-        <w:pStyle w:val="10spLeftInd05"/>
-        <w:ind w:left="1440" w:hanging="1440"/>
-      </w:pPr>
-      <w:r>
-        <w:rPr>
-          <w:szCs w:val="24"/>
-        </w:rPr>
-        <w:t>5.</w:t>
-      </w:r>
-      <w:r>
-        <w:rPr>
-          <w:szCs w:val="24"/>
-        </w:rPr>
-        <w:tab/>
-      </w:r>
-      <w:r>
-        <w:t>Turning spiritual defeat into victory (Part V) - Joshua 8</w:t>
-      </w:r>
-    </w:p>
-    <w:p>
-      <w:pPr>
-        <w:pStyle w:val="10spLeftInd05"/>
-        <w:ind w:left="1440" w:hanging="1440"/>
-      </w:pPr>
-      <w:r>
-        <w:t>6.</w:t>
-      </w:r>
-      <w:r>
-        <w:tab/>
-        <w:t xml:space="preserve">Spiritual warfare lessons from Joshua (Part VI) - </w:t>
-      </w:r>
-      <w:r>
-        <w:rPr>
-          <w:szCs w:val="24"/>
-        </w:rPr>
-        <w:t>Joshua 11</w:t>
-      </w:r>
-    </w:p>
-    <w:p>
-      <w:pPr>
-        <w:pStyle w:val="10spLeftInd05"/>
-        <w:ind w:left="1440" w:hanging="1440"/>
-      </w:pPr>
-      <w:r>
-        <w:t>7.</w:t>
-      </w:r>
-      <w:r>
-        <w:tab/>
-        <w:t>Spiritual warfare lessons from Gideon  (Part VII) - Judges 7</w:t>
-      </w:r>
-    </w:p>
-    <w:p>
-      <w:pPr>
-        <w:pStyle w:val="10spLeftInd05"/>
-        <w:ind w:left="1440" w:hanging="1440"/>
-      </w:pPr>
-      <w:r>
-        <w:t>8.</w:t>
-      </w:r>
-      <w:r>
         <w:tab/>
         <w:t>Spiritual warfare lessons from Israel’s civil war (Part VIII) - 2 Samuel 2</w:t>
       </w:r>
@@ -15398,6 +15797,7 @@
         <w:ind w:left="1440" w:hanging="1440"/>
       </w:pPr>
       <w:r>
+        <w:lastRenderedPageBreak/>
         <w:t>9.</w:t>
       </w:r>
       <w:r>
@@ -15965,6 +16365,7 @@
         <w:rPr>
           <w:b/>
         </w:rPr>
+        <w:lastRenderedPageBreak/>
         <w:t>(2)</w:t>
       </w:r>
       <w:r>
@@ -16473,6 +16874,7 @@
           <w:bCs/>
         </w:rPr>
       </w:pPr>
+      <w:bookmarkStart w:name="_Hlk57826505" w:id="9"/>
       <w:r>
         <w:rPr>
           <w:rFonts w:eastAsia="Times New Roman"/>
@@ -16498,6 +16900,7 @@
         <w:tab/>
         <w:t>God’s Faithfulness</w:t>
       </w:r>
+      <w:bookmarkEnd w:id="9"/>
     </w:p>
     <w:p>
       <w:pPr>
@@ -16651,6 +17054,7 @@
         <w:spacing w:before="100" w:beforeAutospacing="1" w:after="100" w:afterAutospacing="1"/>
       </w:pPr>
       <w:r>
+        <w:lastRenderedPageBreak/>
         <w:t>7.</w:t>
       </w:r>
       <w:r>
@@ -16850,8 +17254,7 @@
         <w:pStyle w:val="10spLeftInd05"/>
         <w:ind w:left="1440" w:hanging="1440"/>
         <w:rPr>
-          <w:b/>
-          <w:bCs/>
+          <w:rFonts w:eastAsia="Times New Roman"/>
         </w:rPr>
       </w:pPr>
       <w:r>
@@ -16867,6 +17270,31 @@
         <w:tab/>
         <w:t>God’s faithfulness in restoring the Jews to Israel – 2 Chronicles 36</w:t>
       </w:r>
+    </w:p>
+    <w:p>
+      <w:pPr>
+        <w:pStyle w:val="10spLeftInd05"/>
+        <w:ind w:left="1440" w:hanging="1440"/>
+        <w:rPr>
+          <w:b/>
+          <w:bCs/>
+        </w:rPr>
+      </w:pPr>
+      <w:bookmarkStart w:name="_Hlk57826534" w:id="10"/>
+      <w:r>
+        <w:rPr>
+          <w:rFonts w:eastAsia="Times New Roman"/>
+        </w:rPr>
+        <w:t>17.</w:t>
+      </w:r>
+      <w:r>
+        <w:rPr>
+          <w:rFonts w:eastAsia="Times New Roman"/>
+        </w:rPr>
+        <w:tab/>
+        <w:t>God’s faithfulness in freeing the Jews from captivity – Ezra 1</w:t>
+      </w:r>
+      <w:bookmarkEnd w:id="10"/>
     </w:p>
     <w:p>
       <w:pPr>
@@ -17157,6 +17585,7 @@
         </w:rPr>
       </w:pPr>
       <w:r>
+        <w:lastRenderedPageBreak/>
         <w:t>15.</w:t>
       </w:r>
       <w:r>
@@ -17354,11 +17783,19 @@
         <w:tab/>
         <w:t xml:space="preserve">God protects </w:t>
       </w:r>
+      <w:proofErr w:type="spellStart"/>
       <w:r>
         <w:rPr>
           <w:lang w:val="en-GB"/>
         </w:rPr>
-        <w:t xml:space="preserve">Zelophehad’s daughters against inequality - </w:t>
+        <w:t>Zelophehad’s</w:t>
+      </w:r>
+      <w:proofErr w:type="spellEnd"/>
+      <w:r>
+        <w:rPr>
+          <w:lang w:val="en-GB"/>
+        </w:rPr>
+        <w:t xml:space="preserve"> daughters against inequality - </w:t>
       </w:r>
       <w:r>
         <w:t>Numbers 36</w:t>
@@ -18037,6 +18474,7 @@
         <w:spacing w:before="100" w:beforeAutospacing="1" w:after="100" w:afterAutospacing="1"/>
       </w:pPr>
       <w:r>
+        <w:lastRenderedPageBreak/>
         <w:t>6.</w:t>
       </w:r>
       <w:r>
@@ -18169,9 +18607,6 @@
     <w:p>
       <w:pPr>
         <w:spacing w:before="100" w:beforeAutospacing="1" w:after="100" w:afterAutospacing="1"/>
-        <w:rPr>
-          <w:rFonts w:eastAsia="Times New Roman"/>
-        </w:rPr>
       </w:pPr>
       <w:r>
         <w:t>13.</w:t>
@@ -18181,7 +18616,7 @@
       </w:r>
       <w:r>
         <w:tab/>
-        <w:t xml:space="preserve">From Jehoshaphat, seven lessons on God’s deliverance - 2 Chronicles 20  </w:t>
+        <w:t>From Jehoshaphat, seven lessons on God’s deliverance - 2 Chronicles 20</w:t>
       </w:r>
     </w:p>
     <w:p>
@@ -18189,15 +18624,162 @@
         <w:spacing w:before="100" w:beforeAutospacing="1" w:after="100" w:afterAutospacing="1"/>
         <w:rPr>
           <w:rFonts w:eastAsia="Times New Roman"/>
-        </w:rPr>
-      </w:pPr>
-      <w:r>
-        <w:rPr>
-          <w:rFonts w:eastAsia="Times New Roman"/>
-          <w:b/>
-          <w:bCs/>
-        </w:rPr>
-        <w:t xml:space="preserve">(6) </w:t>
+          <w:b/>
+          <w:bCs/>
+        </w:rPr>
+      </w:pPr>
+      <w:bookmarkStart w:name="_Hlk47774812" w:id="11"/>
+      <w:r>
+        <w:rPr>
+          <w:b/>
+          <w:bCs/>
+        </w:rPr>
+        <w:t>(6)</w:t>
+      </w:r>
+      <w:r>
+        <w:rPr>
+          <w:b/>
+          <w:bCs/>
+        </w:rPr>
+        <w:tab/>
+      </w:r>
+      <w:r>
+        <w:rPr>
+          <w:b/>
+          <w:bCs/>
+        </w:rPr>
+        <w:tab/>
+        <w:t>God’s Hol</w:t>
+      </w:r>
+      <w:r>
+        <w:rPr>
+          <w:b/>
+          <w:bCs/>
+        </w:rPr>
+        <w:t>iness</w:t>
+      </w:r>
+      <w:r>
+        <w:rPr>
+          <w:rFonts w:eastAsia="Times New Roman"/>
+          <w:b/>
+          <w:bCs/>
+        </w:rPr>
+        <w:tab/>
+      </w:r>
+    </w:p>
+    <w:p>
+      <w:pPr>
+        <w:spacing w:before="100" w:beforeAutospacing="1" w:after="100" w:afterAutospacing="1"/>
+        <w:rPr>
+          <w:rFonts w:eastAsia="Times New Roman"/>
+        </w:rPr>
+      </w:pPr>
+      <w:r>
+        <w:rPr>
+          <w:rFonts w:eastAsia="Times New Roman"/>
+        </w:rPr>
+        <w:t>1.</w:t>
+      </w:r>
+      <w:r>
+        <w:rPr>
+          <w:rFonts w:eastAsia="Times New Roman"/>
+        </w:rPr>
+        <w:tab/>
+      </w:r>
+      <w:r>
+        <w:rPr>
+          <w:rFonts w:eastAsia="Times New Roman"/>
+        </w:rPr>
+        <w:tab/>
+      </w:r>
+      <w:r>
+        <w:rPr>
+          <w:rFonts w:eastAsia="Times New Roman"/>
+        </w:rPr>
+        <w:t>Honoring God’s holiness with a holy life – Leviticus 19</w:t>
+      </w:r>
+    </w:p>
+    <w:p>
+      <w:pPr>
+        <w:spacing w:before="100" w:beforeAutospacing="1" w:after="100" w:afterAutospacing="1"/>
+      </w:pPr>
+      <w:r>
+        <w:rPr>
+          <w:rFonts w:eastAsia="Times New Roman"/>
+        </w:rPr>
+        <w:t>2.</w:t>
+      </w:r>
+      <w:r>
+        <w:rPr>
+          <w:rFonts w:eastAsia="Times New Roman"/>
+        </w:rPr>
+        <w:tab/>
+      </w:r>
+      <w:r>
+        <w:rPr>
+          <w:rFonts w:eastAsia="Times New Roman"/>
+        </w:rPr>
+        <w:tab/>
+      </w:r>
+      <w:r>
+        <w:t>Keeping God’s names holy  - Deuteronomy 5:11</w:t>
+      </w:r>
+    </w:p>
+    <w:p>
+      <w:pPr>
+        <w:spacing w:before="100" w:beforeAutospacing="1" w:after="100" w:afterAutospacing="1"/>
+        <w:rPr>
+          <w:rFonts w:eastAsia="Times New Roman"/>
+        </w:rPr>
+      </w:pPr>
+      <w:r>
+        <w:t>3</w:t>
+      </w:r>
+      <w:r>
+        <w:t>.</w:t>
+      </w:r>
+      <w:r>
+        <w:tab/>
+      </w:r>
+      <w:r>
+        <w:tab/>
+      </w:r>
+      <w:r>
+        <w:t>Praising God’s holiness – 2 Chronicles 7</w:t>
+      </w:r>
+      <w:bookmarkEnd w:id="11"/>
+    </w:p>
+    <w:p>
+      <w:pPr>
+        <w:spacing w:before="100" w:beforeAutospacing="1" w:after="100" w:afterAutospacing="1"/>
+        <w:rPr>
+          <w:rFonts w:eastAsia="Times New Roman"/>
+        </w:rPr>
+      </w:pPr>
+      <w:bookmarkStart w:name="_Hlk57826574" w:id="12"/>
+      <w:r>
+        <w:rPr>
+          <w:rFonts w:eastAsia="Times New Roman"/>
+          <w:b/>
+          <w:bCs/>
+        </w:rPr>
+        <w:t>(</w:t>
+      </w:r>
+      <w:r>
+        <w:rPr>
+          <w:rFonts w:eastAsia="Times New Roman"/>
+          <w:b/>
+          <w:bCs/>
+        </w:rPr>
+        <w:t>7</w:t>
+      </w:r>
+      <w:r>
+        <w:rPr>
+          <w:rFonts w:eastAsia="Times New Roman"/>
+          <w:b/>
+          <w:bCs/>
+        </w:rPr>
+        <w:t xml:space="preserve">) </w:t>
       </w:r>
       <w:r>
         <w:rPr>
@@ -18216,6 +18798,7 @@
         <w:tab/>
         <w:t>God’s Blessings</w:t>
       </w:r>
+      <w:bookmarkEnd w:id="12"/>
     </w:p>
     <w:p>
       <w:pPr>
@@ -18627,6 +19210,7 @@
         <w:spacing w:before="100" w:beforeAutospacing="1" w:after="100" w:afterAutospacing="1"/>
       </w:pPr>
       <w:r>
+        <w:lastRenderedPageBreak/>
         <w:t>15.</w:t>
       </w:r>
       <w:r>
@@ -18781,6 +19365,23 @@
     <w:p>
       <w:pPr>
         <w:spacing w:before="100" w:beforeAutospacing="1" w:after="100" w:afterAutospacing="1"/>
+      </w:pPr>
+      <w:bookmarkStart w:name="_Hlk57826594" w:id="13"/>
+      <w:r>
+        <w:t>24.</w:t>
+      </w:r>
+      <w:r>
+        <w:tab/>
+      </w:r>
+      <w:r>
+        <w:tab/>
+        <w:t>God’s provision for the Jews in building the second Temple – Ezra 6</w:t>
+      </w:r>
+      <w:bookmarkEnd w:id="13"/>
+    </w:p>
+    <w:p>
+      <w:pPr>
+        <w:spacing w:before="100" w:beforeAutospacing="1" w:after="100" w:afterAutospacing="1"/>
         <w:rPr>
           <w:b/>
           <w:bCs/>
@@ -18798,7 +19399,7 @@
           <w:b/>
           <w:bCs/>
         </w:rPr>
-        <w:t>7</w:t>
+        <w:t>8</w:t>
       </w:r>
       <w:r>
         <w:rPr>
@@ -18919,7 +19520,7 @@
           <w:b/>
           <w:bCs/>
         </w:rPr>
-        <w:t>8</w:t>
+        <w:t>9</w:t>
       </w:r>
       <w:r>
         <w:rPr>
@@ -19122,7 +19723,7 @@
           <w:b/>
           <w:bCs/>
         </w:rPr>
-        <w:t>9</w:t>
+        <w:t>10</w:t>
       </w:r>
       <w:r>
         <w:rPr>
@@ -19276,6 +19877,7 @@
         <w:ind w:left="1440" w:hanging="1440"/>
       </w:pPr>
       <w:r>
+        <w:lastRenderedPageBreak/>
         <w:t>7.</w:t>
       </w:r>
       <w:r>
@@ -19939,6 +20541,7 @@
         <w:ind w:left="1440" w:hanging="1440"/>
       </w:pPr>
       <w:r>
+        <w:lastRenderedPageBreak/>
         <w:t>4.</w:t>
       </w:r>
       <w:r>
@@ -20031,7 +20634,15 @@
       </w:r>
       <w:r>
         <w:tab/>
-        <w:t>Proof of the parting of the Red Sea / Mount Horab - Exodus 14</w:t>
+        <w:t xml:space="preserve">Proof of the parting of the Red Sea / Mount </w:t>
+      </w:r>
+      <w:proofErr w:type="spellStart"/>
+      <w:r>
+        <w:t>Horab</w:t>
+      </w:r>
+      <w:proofErr w:type="spellEnd"/>
+      <w:r>
+        <w:t xml:space="preserve"> - Exodus 14</w:t>
       </w:r>
     </w:p>
     <w:p>
@@ -20089,6 +20700,85 @@
       <w:pPr>
         <w:pStyle w:val="10spLeftInd05"/>
         <w:ind w:left="1440" w:hanging="1440"/>
+      </w:pPr>
+      <w:r>
+        <w:t>3.</w:t>
+      </w:r>
+      <w:r>
+        <w:tab/>
+        <w:t>Response to the Documentary Hypothesis –</w:t>
+      </w:r>
+      <w:r>
+        <w:t xml:space="preserve"> </w:t>
+      </w:r>
+      <w:r>
+        <w:t>Deuteronomy 1</w:t>
+      </w:r>
+    </w:p>
+    <w:p>
+      <w:pPr>
+        <w:pStyle w:val="10spLeftInd05"/>
+        <w:ind w:left="1440" w:hanging="1440"/>
+        <w:rPr>
+          <w:b/>
+          <w:bCs/>
+        </w:rPr>
+      </w:pPr>
+      <w:bookmarkStart w:name="_Hlk57825911" w:id="14"/>
+      <w:r>
+        <w:rPr>
+          <w:b/>
+          <w:bCs/>
+        </w:rPr>
+        <w:t>(</w:t>
+      </w:r>
+      <w:r>
+        <w:rPr>
+          <w:b/>
+          <w:bCs/>
+        </w:rPr>
+        <w:t>3</w:t>
+      </w:r>
+      <w:r>
+        <w:rPr>
+          <w:b/>
+          <w:bCs/>
+        </w:rPr>
+        <w:t>)</w:t>
+      </w:r>
+      <w:r>
+        <w:rPr>
+          <w:b/>
+          <w:bCs/>
+        </w:rPr>
+        <w:tab/>
+        <w:t xml:space="preserve">Apologetics Regarding </w:t>
+      </w:r>
+      <w:r>
+        <w:rPr>
+          <w:b/>
+          <w:bCs/>
+        </w:rPr>
+        <w:t>Other Religions / Cults</w:t>
+      </w:r>
+    </w:p>
+    <w:p>
+      <w:pPr>
+        <w:pStyle w:val="10spLeftInd05"/>
+        <w:ind w:left="1440" w:hanging="1440"/>
+      </w:pPr>
+      <w:r>
+        <w:t>1.</w:t>
+      </w:r>
+      <w:r>
+        <w:tab/>
+        <w:t>Christian Response to a Jehovah Witness regarding the Trinity - letter</w:t>
+      </w:r>
+    </w:p>
+    <w:p>
+      <w:pPr>
+        <w:pStyle w:val="10spLeftInd05"/>
+        <w:ind w:left="1440" w:hanging="1440"/>
         <w:rPr>
           <w:rFonts w:eastAsia="Times New Roman"/>
           <w:b/>
@@ -20097,18 +20787,58 @@
         </w:rPr>
       </w:pPr>
       <w:r>
-        <w:t>3.</w:t>
-      </w:r>
-      <w:r>
-        <w:tab/>
-        <w:t>Response to the Documentary Hypothesis –</w:t>
-      </w:r>
-      <w:r>
-        <w:t xml:space="preserve"> </w:t>
-      </w:r>
-      <w:r>
-        <w:t>Deuteronomy 1</w:t>
-      </w:r>
+        <w:t>2.</w:t>
+      </w:r>
+      <w:r>
+        <w:tab/>
+        <w:t xml:space="preserve">Christian Response to Christian Response to </w:t>
+      </w:r>
+      <w:proofErr w:type="spellStart"/>
+      <w:r>
+        <w:rPr>
+          <w:szCs w:val="24"/>
+        </w:rPr>
+        <w:t>Paramahansa</w:t>
+      </w:r>
+      <w:proofErr w:type="spellEnd"/>
+      <w:r>
+        <w:rPr>
+          <w:szCs w:val="24"/>
+        </w:rPr>
+        <w:t xml:space="preserve"> </w:t>
+      </w:r>
+      <w:proofErr w:type="spellStart"/>
+      <w:r>
+        <w:rPr>
+          <w:szCs w:val="24"/>
+        </w:rPr>
+        <w:t>Yogananda</w:t>
+      </w:r>
+      <w:proofErr w:type="spellEnd"/>
+      <w:r>
+        <w:rPr>
+          <w:szCs w:val="24"/>
+        </w:rPr>
+        <w:t xml:space="preserve">, the </w:t>
+      </w:r>
+      <w:r>
+        <w:rPr>
+          <w:color w:val="333333"/>
+          <w:szCs w:val="24"/>
+        </w:rPr>
+        <w:t>Self-Realization Fellowship</w:t>
+      </w:r>
+      <w:r>
+        <w:rPr>
+          <w:color w:val="333333"/>
+          <w:szCs w:val="24"/>
+        </w:rPr>
+        <w:t xml:space="preserve"> and Reincarnation</w:t>
+      </w:r>
+      <w:r>
+        <w:t xml:space="preserve"> - essay</w:t>
+      </w:r>
+      <w:bookmarkEnd w:id="14"/>
     </w:p>
     <w:p>
       <w:pPr>
@@ -20190,7 +20920,7 @@
         <w:pStyle w:val="10spLeftInd05"/>
         <w:ind w:left="1440" w:hanging="1440"/>
       </w:pPr>
-      <w:bookmarkStart w:name="_Hlk47336147" w:id="0"/>
+      <w:bookmarkStart w:name="_Hlk47336147" w:id="15"/>
       <w:r>
         <w:t>1.</w:t>
       </w:r>
@@ -20415,6 +21145,7 @@
         </w:rPr>
       </w:pPr>
       <w:r>
+        <w:lastRenderedPageBreak/>
         <w:t>10</w:t>
       </w:r>
       <w:r>
@@ -20622,7 +21353,7 @@
         <w:tab/>
         <w:t xml:space="preserve">End time revelations from the kings of Israel and Judah - 2 Kings 15 </w:t>
       </w:r>
-      <w:bookmarkEnd w:id="0"/>
+      <w:bookmarkEnd w:id="15"/>
     </w:p>
     <w:p>
       <w:pPr>
@@ -20717,7 +21448,15 @@
       </w:r>
       <w:r>
         <w:tab/>
-        <w:t xml:space="preserve">Jesus’ two ascents to heaven foreshadowed at Mount Horab - Exodus 19  </w:t>
+        <w:t xml:space="preserve">Jesus’ two ascents to heaven foreshadowed at Mount </w:t>
+      </w:r>
+      <w:proofErr w:type="spellStart"/>
+      <w:r>
+        <w:t>Horab</w:t>
+      </w:r>
+      <w:proofErr w:type="spellEnd"/>
+      <w:r>
+        <w:t xml:space="preserve"> - Exodus 19  </w:t>
       </w:r>
     </w:p>
     <w:p>
@@ -20746,8 +21485,20 @@
           <w:sz w:val="22"/>
           <w:szCs w:val="22"/>
         </w:rPr>
-        <w:t>Rosh HaShanah</w:t>
-      </w:r>
+        <w:t xml:space="preserve">Rosh </w:t>
+      </w:r>
+      <w:proofErr w:type="spellStart"/>
+      <w:r>
+        <w:rPr>
+          <w:rFonts w:ascii="Book Antiqua" w:hAnsi="Book Antiqua"/>
+          <w:i/>
+          <w:snapToGrid w:val="0"/>
+          <w:sz w:val="22"/>
+          <w:szCs w:val="22"/>
+        </w:rPr>
+        <w:t>HaShanah</w:t>
+      </w:r>
+      <w:proofErr w:type="spellEnd"/>
       <w:r>
         <w:rPr>
           <w:rFonts w:ascii="Book Antiqua" w:hAnsi="Book Antiqua"/>
@@ -21074,6 +21825,7 @@
         <w:ind w:left="1440" w:hanging="1440"/>
       </w:pPr>
       <w:r>
+        <w:lastRenderedPageBreak/>
         <w:t>2.</w:t>
       </w:r>
       <w:r>
@@ -21121,8 +21873,13 @@
       <w:r>
         <w:tab/>
       </w:r>
-      <w:r>
-        <w:t xml:space="preserve">Hushai plays upon Absalom’s vanity to </w:t>
+      <w:proofErr w:type="spellStart"/>
+      <w:r>
+        <w:t>Hushai</w:t>
+      </w:r>
+      <w:proofErr w:type="spellEnd"/>
+      <w:r>
+        <w:t xml:space="preserve"> plays upon Absalom’s vanity to </w:t>
       </w:r>
       <w:r>
         <w:t>cause his defeat – 2 Sam</w:t>
@@ -21203,7 +21960,15 @@
         <w:tab/>
       </w:r>
       <w:r>
-        <w:t>God judges Baasha for his pride</w:t>
+        <w:t xml:space="preserve">God judges </w:t>
+      </w:r>
+      <w:proofErr w:type="spellStart"/>
+      <w:r>
+        <w:t>Baasha</w:t>
+      </w:r>
+      <w:proofErr w:type="spellEnd"/>
+      <w:r>
+        <w:t xml:space="preserve"> for his pride</w:t>
       </w:r>
       <w:r>
         <w:t xml:space="preserve"> – 1 K</w:t>
@@ -21562,8 +22327,13 @@
         </w:rPr>
         <w:tab/>
       </w:r>
-      <w:r>
-        <w:t>Kohah and others</w:t>
+      <w:proofErr w:type="spellStart"/>
+      <w:r>
+        <w:t>Kohah</w:t>
+      </w:r>
+      <w:proofErr w:type="spellEnd"/>
+      <w:r>
+        <w:t xml:space="preserve"> and others</w:t>
       </w:r>
       <w:r>
         <w:rPr>
@@ -21621,7 +22391,15 @@
         <w:t xml:space="preserve">oveting </w:t>
       </w:r>
       <w:r>
-        <w:t xml:space="preserve">from Achan </w:t>
+        <w:t xml:space="preserve">from </w:t>
+      </w:r>
+      <w:proofErr w:type="spellStart"/>
+      <w:r>
+        <w:t>Achan</w:t>
+      </w:r>
+      <w:proofErr w:type="spellEnd"/>
+      <w:r>
+        <w:t xml:space="preserve"> </w:t>
       </w:r>
       <w:r>
         <w:t>–</w:t>
@@ -21806,6 +22584,7 @@
         </w:rPr>
       </w:pPr>
       <w:r>
+        <w:lastRenderedPageBreak/>
         <w:t>15.</w:t>
       </w:r>
       <w:r>
@@ -21839,7 +22618,21 @@
         <w:rPr>
           <w:rFonts w:eastAsia="Times New Roman"/>
         </w:rPr>
-        <w:t xml:space="preserve"> Amasa – 2 Sam</w:t>
+        <w:t xml:space="preserve"> </w:t>
+      </w:r>
+      <w:proofErr w:type="spellStart"/>
+      <w:r>
+        <w:rPr>
+          <w:rFonts w:eastAsia="Times New Roman"/>
+        </w:rPr>
+        <w:t>Amasa</w:t>
+      </w:r>
+      <w:proofErr w:type="spellEnd"/>
+      <w:r>
+        <w:rPr>
+          <w:rFonts w:eastAsia="Times New Roman"/>
+        </w:rPr>
+        <w:t xml:space="preserve"> – 2 Sam</w:t>
       </w:r>
       <w:r>
         <w:rPr>
@@ -22320,11 +23113,19 @@
       <w:r>
         <w:tab/>
       </w:r>
-      <w:r>
-        <w:rPr>
-          <w:rFonts w:eastAsia="Times New Roman"/>
-        </w:rPr>
-        <w:t>Baasha’s idolatry – 1 Kings 15</w:t>
+      <w:proofErr w:type="spellStart"/>
+      <w:r>
+        <w:rPr>
+          <w:rFonts w:eastAsia="Times New Roman"/>
+        </w:rPr>
+        <w:t>Baasha’s</w:t>
+      </w:r>
+      <w:proofErr w:type="spellEnd"/>
+      <w:r>
+        <w:rPr>
+          <w:rFonts w:eastAsia="Times New Roman"/>
+        </w:rPr>
+        <w:t xml:space="preserve"> idolatry – 1 Kings 15</w:t>
       </w:r>
     </w:p>
     <w:p>
@@ -22360,8 +23161,13 @@
       <w:r>
         <w:tab/>
       </w:r>
-      <w:r>
-        <w:t xml:space="preserve">Jehoram’s idolatry </w:t>
+      <w:proofErr w:type="spellStart"/>
+      <w:r>
+        <w:t>Jehoram’s</w:t>
+      </w:r>
+      <w:proofErr w:type="spellEnd"/>
+      <w:r>
+        <w:t xml:space="preserve"> idolatry </w:t>
       </w:r>
       <w:r>
         <w:t xml:space="preserve">and Baal worship </w:t>
@@ -22384,12 +23190,14 @@
       <w:r>
         <w:tab/>
       </w:r>
+      <w:proofErr w:type="spellStart"/>
       <w:r>
         <w:rPr>
           <w:rFonts w:eastAsia="Times New Roman"/>
         </w:rPr>
         <w:t>Jehoram</w:t>
       </w:r>
+      <w:proofErr w:type="spellEnd"/>
       <w:r>
         <w:rPr>
           <w:rFonts w:eastAsia="Times New Roman"/>
@@ -22523,6 +23331,7 @@
         <w:ind w:left="1440" w:hanging="1440"/>
       </w:pPr>
       <w:r>
+        <w:lastRenderedPageBreak/>
         <w:t>3.</w:t>
       </w:r>
       <w:r>
@@ -22999,8 +23808,13 @@
       <w:r>
         <w:tab/>
       </w:r>
-      <w:r>
-        <w:t>Peninnah’s cruelty toward Hannah – 1 Sam</w:t>
+      <w:proofErr w:type="spellStart"/>
+      <w:r>
+        <w:t>Peninnah’s</w:t>
+      </w:r>
+      <w:proofErr w:type="spellEnd"/>
+      <w:r>
+        <w:t xml:space="preserve"> cruelty toward Hannah – 1 Sam</w:t>
       </w:r>
       <w:r>
         <w:t>uel</w:t>
@@ -23078,11 +23892,19 @@
       <w:r>
         <w:tab/>
       </w:r>
-      <w:r>
-        <w:rPr>
-          <w:rFonts w:eastAsia="Times New Roman"/>
-        </w:rPr>
-        <w:t>Baasha’s war with Judah – 1 Kings 15</w:t>
+      <w:proofErr w:type="spellStart"/>
+      <w:r>
+        <w:rPr>
+          <w:rFonts w:eastAsia="Times New Roman"/>
+        </w:rPr>
+        <w:t>Baasha’s</w:t>
+      </w:r>
+      <w:proofErr w:type="spellEnd"/>
+      <w:r>
+        <w:rPr>
+          <w:rFonts w:eastAsia="Times New Roman"/>
+        </w:rPr>
+        <w:t xml:space="preserve"> war with Judah – 1 Kings 15</w:t>
       </w:r>
     </w:p>
     <w:p>
@@ -23139,6 +23961,7 @@
           <w:rFonts w:eastAsia="Times New Roman"/>
         </w:rPr>
       </w:pPr>
+      <w:bookmarkStart w:name="_Hlk57826618" w:id="16"/>
       <w:r>
         <w:rPr>
           <w:rFonts w:eastAsia="Times New Roman"/>
@@ -23188,6 +24011,7 @@
         </w:rPr>
         <w:t xml:space="preserve"> / Blame</w:t>
       </w:r>
+      <w:bookmarkEnd w:id="16"/>
     </w:p>
     <w:p>
       <w:pPr>
@@ -23228,6 +24052,7 @@
         <w:rPr>
           <w:rStyle w:val="text"/>
         </w:rPr>
+        <w:lastRenderedPageBreak/>
         <w:t>2.</w:t>
       </w:r>
       <w:r>
@@ -23379,9 +24204,11 @@
         </w:rPr>
         <w:t xml:space="preserve">ive the </w:t>
       </w:r>
+      <w:proofErr w:type="spellStart"/>
       <w:r>
         <w:t>Shechemites</w:t>
       </w:r>
+      <w:proofErr w:type="spellEnd"/>
       <w:r>
         <w:rPr>
           <w:rStyle w:val="text"/>
@@ -23744,6 +24571,21 @@
       <w:pPr>
         <w:pStyle w:val="10spLeftInd05"/>
         <w:ind w:left="1440" w:hanging="1440"/>
+      </w:pPr>
+      <w:bookmarkStart w:name="_Hlk57826643" w:id="17"/>
+      <w:r>
+        <w:t>18.</w:t>
+      </w:r>
+      <w:r>
+        <w:tab/>
+        <w:t>Satan’s lies and deceit to try to stop the second Temple -Ezra 4</w:t>
+      </w:r>
+      <w:bookmarkEnd w:id="17"/>
+    </w:p>
+    <w:p>
+      <w:pPr>
+        <w:pStyle w:val="10spLeftInd05"/>
+        <w:ind w:left="1440" w:hanging="1440"/>
         <w:rPr>
           <w:b/>
           <w:bCs/>
@@ -24029,6 +24871,7 @@
         <w:rPr>
           <w:rStyle w:val="text"/>
         </w:rPr>
+        <w:lastRenderedPageBreak/>
         <w:t>8.</w:t>
       </w:r>
       <w:r>
@@ -24745,6 +25588,7 @@
         <w:rPr>
           <w:rStyle w:val="text"/>
         </w:rPr>
+        <w:lastRenderedPageBreak/>
         <w:t>2.</w:t>
       </w:r>
       <w:r>
@@ -24784,9 +25628,11 @@
         </w:rPr>
         <w:t xml:space="preserve"> the </w:t>
       </w:r>
+      <w:proofErr w:type="spellStart"/>
       <w:r>
         <w:t>Shechemites</w:t>
       </w:r>
+      <w:proofErr w:type="spellEnd"/>
       <w:r>
         <w:rPr>
           <w:rStyle w:val="text"/>
@@ -24956,8 +25802,13 @@
         <w:t>plan to murder</w:t>
       </w:r>
       <w:r>
-        <w:t xml:space="preserve"> Nabal</w:t>
-      </w:r>
+        <w:t xml:space="preserve"> </w:t>
+      </w:r>
+      <w:proofErr w:type="spellStart"/>
+      <w:r>
+        <w:t>Nabal</w:t>
+      </w:r>
+      <w:proofErr w:type="spellEnd"/>
       <w:r>
         <w:t xml:space="preserve"> for</w:t>
       </w:r>
@@ -25027,8 +25878,13 @@
         </w:rPr>
         <w:tab/>
       </w:r>
-      <w:r>
-        <w:t>Ish-bosheth’s commanders murder him – 2 Samuel 4</w:t>
+      <w:proofErr w:type="spellStart"/>
+      <w:r>
+        <w:t>Ish-bosheth’s</w:t>
+      </w:r>
+      <w:proofErr w:type="spellEnd"/>
+      <w:r>
+        <w:t xml:space="preserve"> commanders murder him – 2 Samuel 4</w:t>
       </w:r>
     </w:p>
     <w:p>
@@ -25151,7 +26007,21 @@
         <w:rPr>
           <w:rFonts w:eastAsia="Times New Roman"/>
         </w:rPr>
-        <w:t>Joab murders Amasa – 2 Sam</w:t>
+        <w:t xml:space="preserve">Joab murders </w:t>
+      </w:r>
+      <w:proofErr w:type="spellStart"/>
+      <w:r>
+        <w:rPr>
+          <w:rFonts w:eastAsia="Times New Roman"/>
+        </w:rPr>
+        <w:t>Amasa</w:t>
+      </w:r>
+      <w:proofErr w:type="spellEnd"/>
+      <w:r>
+        <w:rPr>
+          <w:rFonts w:eastAsia="Times New Roman"/>
+        </w:rPr>
+        <w:t xml:space="preserve"> – 2 Sam</w:t>
       </w:r>
       <w:r>
         <w:rPr>
@@ -25226,11 +26096,19 @@
         </w:rPr>
         <w:tab/>
       </w:r>
-      <w:r>
-        <w:rPr>
-          <w:rFonts w:eastAsia="Times New Roman"/>
-        </w:rPr>
-        <w:t xml:space="preserve">Zimri </w:t>
+      <w:proofErr w:type="spellStart"/>
+      <w:r>
+        <w:rPr>
+          <w:rFonts w:eastAsia="Times New Roman"/>
+        </w:rPr>
+        <w:t>Zimri</w:t>
+      </w:r>
+      <w:proofErr w:type="spellEnd"/>
+      <w:r>
+        <w:rPr>
+          <w:rFonts w:eastAsia="Times New Roman"/>
+        </w:rPr>
+        <w:t xml:space="preserve"> </w:t>
       </w:r>
       <w:r>
         <w:rPr>
@@ -25238,6 +26116,7 @@
         </w:rPr>
         <w:t xml:space="preserve">murders </w:t>
       </w:r>
+      <w:proofErr w:type="spellStart"/>
       <w:r>
         <w:rPr>
           <w:rFonts w:eastAsia="Times New Roman"/>
@@ -25250,12 +26129,21 @@
         </w:rPr>
         <w:t>’s</w:t>
       </w:r>
-      <w:r>
-        <w:rPr>
-          <w:rFonts w:eastAsia="Times New Roman"/>
-        </w:rPr>
-        <w:t xml:space="preserve"> son Elah</w:t>
-      </w:r>
+      <w:proofErr w:type="spellEnd"/>
+      <w:r>
+        <w:rPr>
+          <w:rFonts w:eastAsia="Times New Roman"/>
+        </w:rPr>
+        <w:t xml:space="preserve"> son </w:t>
+      </w:r>
+      <w:proofErr w:type="spellStart"/>
+      <w:r>
+        <w:rPr>
+          <w:rFonts w:eastAsia="Times New Roman"/>
+        </w:rPr>
+        <w:t>Elah</w:t>
+      </w:r>
+      <w:proofErr w:type="spellEnd"/>
       <w:r>
         <w:rPr>
           <w:rFonts w:eastAsia="Times New Roman"/>
@@ -25541,6 +26429,7 @@
         <w:rPr>
           <w:bCs/>
         </w:rPr>
+        <w:lastRenderedPageBreak/>
         <w:t>3.</w:t>
       </w:r>
       <w:r>
@@ -25548,7 +26437,20 @@
           <w:bCs/>
         </w:rPr>
         <w:tab/>
-        <w:t>Korah slanders Moses – Numbers 16</w:t>
+      </w:r>
+      <w:proofErr w:type="spellStart"/>
+      <w:r>
+        <w:rPr>
+          <w:bCs/>
+        </w:rPr>
+        <w:t>Korah</w:t>
+      </w:r>
+      <w:proofErr w:type="spellEnd"/>
+      <w:r>
+        <w:rPr>
+          <w:bCs/>
+        </w:rPr>
+        <w:t xml:space="preserve"> slanders Moses – Numbers 16</w:t>
       </w:r>
     </w:p>
     <w:p>
@@ -26132,6 +27034,7 @@
         <w:ind w:left="1440" w:hanging="1440"/>
       </w:pPr>
       <w:r>
+        <w:lastRenderedPageBreak/>
         <w:t>5</w:t>
       </w:r>
       <w:r>
@@ -26539,7 +27442,15 @@
       </w:r>
       <w:r>
         <w:tab/>
-        <w:t>Seven lessons from Joash’s mistakes on avoiding disobedience - 2 Kings 12</w:t>
+        <w:t xml:space="preserve">Seven lessons from </w:t>
+      </w:r>
+      <w:proofErr w:type="spellStart"/>
+      <w:r>
+        <w:t>Joash’s</w:t>
+      </w:r>
+      <w:proofErr w:type="spellEnd"/>
+      <w:r>
+        <w:t xml:space="preserve"> mistakes on avoiding disobedience - 2 Kings 12</w:t>
       </w:r>
     </w:p>
     <w:p>

</xml_diff>